<commit_message>
Update Milestone 1 Project Proposal and High-level description.docx
</commit_message>
<xml_diff>
--- a/docs/Milestone 1 Project Proposal and High-level description.docx
+++ b/docs/Milestone 1 Project Proposal and High-level description.docx
@@ -19,6 +19,33 @@
           <w:szCs w:val="28"/>
         </w:rPr>
         <w:t>CEN 4010 Principles of Software Engineering, Summer 2021</w:t>
+      </w:r>
+    </w:p>
+    <w:p>
+      <w:pPr>
+        <w:pStyle w:val="NormalWeb"/>
+        <w:spacing w:before="240" w:beforeAutospacing="0" w:after="240" w:afterAutospacing="0"/>
+        <w:jc w:val="center"/>
+      </w:pPr>
+      <w:r>
+        <w:rPr>
+          <w:rFonts w:ascii="Arial" w:hAnsi="Arial" w:cs="Arial"/>
+          <w:color w:val="000000"/>
+          <w:sz w:val="22"/>
+          <w:szCs w:val="22"/>
+        </w:rPr>
+        <w:t>     </w:t>
+      </w:r>
+      <w:r>
+        <w:rPr>
+          <w:rFonts w:ascii="Arial" w:hAnsi="Arial" w:cs="Arial"/>
+          <w:b/>
+          <w:bCs/>
+          <w:color w:val="000000"/>
+          <w:sz w:val="28"/>
+          <w:szCs w:val="28"/>
+        </w:rPr>
+        <w:t>Milestone 1: Team Project Proposal and Description</w:t>
       </w:r>
     </w:p>
     <w:p/>

</xml_diff>

<commit_message>
Added my parts to the document
</commit_message>
<xml_diff>
--- a/docs/Milestone 1 Project Proposal and High-level description.docx
+++ b/docs/Milestone 1 Project Proposal and High-level description.docx
@@ -1,6 +1,6 @@
 
 <file path=word/document.xml><?xml version="1.0" encoding="utf-8"?>
-<w:document xmlns:wpc="http://schemas.microsoft.com/office/word/2010/wordprocessingCanvas" xmlns:cx="http://schemas.microsoft.com/office/drawing/2014/chartex" xmlns:cx1="http://schemas.microsoft.com/office/drawing/2015/9/8/chartex" xmlns:cx2="http://schemas.microsoft.com/office/drawing/2015/10/21/chartex" xmlns:cx3="http://schemas.microsoft.com/office/drawing/2016/5/9/chartex" xmlns:cx4="http://schemas.microsoft.com/office/drawing/2016/5/10/chartex" xmlns:cx5="http://schemas.microsoft.com/office/drawing/2016/5/11/chartex" xmlns:cx6="http://schemas.microsoft.com/office/drawing/2016/5/12/chartex" xmlns:cx7="http://schemas.microsoft.com/office/drawing/2016/5/13/chartex" xmlns:cx8="http://schemas.microsoft.com/office/drawing/2016/5/14/chartex" xmlns:mc="http://schemas.openxmlformats.org/markup-compatibility/2006" xmlns:aink="http://schemas.microsoft.com/office/drawing/2016/ink" xmlns:am3d="http://schemas.microsoft.com/office/drawing/2017/model3d" xmlns:o="urn:schemas-microsoft-com:office:office" xmlns:r="http://schemas.openxmlformats.org/officeDocument/2006/relationships" xmlns:m="http://schemas.openxmlformats.org/officeDocument/2006/math" xmlns:v="urn:schemas-microsoft-com:vml" xmlns:wp14="http://schemas.microsoft.com/office/word/2010/wordprocessingDrawing" xmlns:wp="http://schemas.openxmlformats.org/drawingml/2006/wordprocessingDrawing" xmlns:w10="urn:schemas-microsoft-com:office:word" xmlns:w="http://schemas.openxmlformats.org/wordprocessingml/2006/main" xmlns:w14="http://schemas.microsoft.com/office/word/2010/wordml" xmlns:w15="http://schemas.microsoft.com/office/word/2012/wordml" xmlns:w16cex="http://schemas.microsoft.com/office/word/2018/wordml/cex" xmlns:w16cid="http://schemas.microsoft.com/office/word/2016/wordml/cid" xmlns:w16="http://schemas.microsoft.com/office/word/2018/wordml" xmlns:w16sdtdh="http://schemas.microsoft.com/office/word/2020/wordml/sdtdatahash" xmlns:w16se="http://schemas.microsoft.com/office/word/2015/wordml/symex" xmlns:wpg="http://schemas.microsoft.com/office/word/2010/wordprocessingGroup" xmlns:wpi="http://schemas.microsoft.com/office/word/2010/wordprocessingInk" xmlns:wne="http://schemas.microsoft.com/office/word/2006/wordml" xmlns:wps="http://schemas.microsoft.com/office/word/2010/wordprocessingShape" mc:Ignorable="w14 w15 w16se w16cid w16 w16cex w16sdtdh wp14">
+<w:document xmlns:wpc="http://schemas.microsoft.com/office/word/2010/wordprocessingCanvas" xmlns:cx="http://schemas.microsoft.com/office/drawing/2014/chartex" xmlns:cx1="http://schemas.microsoft.com/office/drawing/2015/9/8/chartex" xmlns:cx2="http://schemas.microsoft.com/office/drawing/2015/10/21/chartex" xmlns:cx3="http://schemas.microsoft.com/office/drawing/2016/5/9/chartex" xmlns:cx4="http://schemas.microsoft.com/office/drawing/2016/5/10/chartex" xmlns:cx5="http://schemas.microsoft.com/office/drawing/2016/5/11/chartex" xmlns:cx6="http://schemas.microsoft.com/office/drawing/2016/5/12/chartex" xmlns:cx7="http://schemas.microsoft.com/office/drawing/2016/5/13/chartex" xmlns:cx8="http://schemas.microsoft.com/office/drawing/2016/5/14/chartex" xmlns:mc="http://schemas.openxmlformats.org/markup-compatibility/2006" xmlns:aink="http://schemas.microsoft.com/office/drawing/2016/ink" xmlns:am3d="http://schemas.microsoft.com/office/drawing/2017/model3d" xmlns:o="urn:schemas-microsoft-com:office:office" xmlns:r="http://schemas.openxmlformats.org/officeDocument/2006/relationships" xmlns:m="http://schemas.openxmlformats.org/officeDocument/2006/math" xmlns:v="urn:schemas-microsoft-com:vml" xmlns:wp14="http://schemas.microsoft.com/office/word/2010/wordprocessingDrawing" xmlns:wp="http://schemas.openxmlformats.org/drawingml/2006/wordprocessingDrawing" xmlns:w10="urn:schemas-microsoft-com:office:word" xmlns:w="http://schemas.openxmlformats.org/wordprocessingml/2006/main" xmlns:w14="http://schemas.microsoft.com/office/word/2010/wordml" xmlns:w15="http://schemas.microsoft.com/office/word/2012/wordml" xmlns:w16cex="http://schemas.microsoft.com/office/word/2018/wordml/cex" xmlns:w16cid="http://schemas.microsoft.com/office/word/2016/wordml/cid" xmlns:w16="http://schemas.microsoft.com/office/word/2018/wordml" xmlns:w16se="http://schemas.microsoft.com/office/word/2015/wordml/symex" xmlns:wpg="http://schemas.microsoft.com/office/word/2010/wordprocessingGroup" xmlns:wpi="http://schemas.microsoft.com/office/word/2010/wordprocessingInk" xmlns:wne="http://schemas.microsoft.com/office/word/2006/wordml" xmlns:wps="http://schemas.microsoft.com/office/word/2010/wordprocessingShape" mc:Ignorable="w14 w15 w16se w16cid w16 w16cex wp14">
   <w:body>
     <w:p>
       <w:pPr>
@@ -154,23 +154,7 @@
           <w:rFonts w:ascii="Arial" w:hAnsi="Arial" w:cs="Arial"/>
           <w:color w:val="000000"/>
         </w:rPr>
-        <w:t xml:space="preserve">Zachary </w:t>
-      </w:r>
-      <w:proofErr w:type="spellStart"/>
-      <w:r>
-        <w:rPr>
-          <w:rFonts w:ascii="Arial" w:hAnsi="Arial" w:cs="Arial"/>
-          <w:color w:val="000000"/>
-        </w:rPr>
-        <w:t>Astree</w:t>
-      </w:r>
-      <w:proofErr w:type="spellEnd"/>
-      <w:r>
-        <w:rPr>
-          <w:rFonts w:ascii="Arial" w:hAnsi="Arial" w:cs="Arial"/>
-          <w:color w:val="000000"/>
-        </w:rPr>
-        <w:t xml:space="preserve"> (email: zastree2017@fau.edu)</w:t>
+        <w:t>Zachary Astree (email: zastree2017@fau.edu)</w:t>
       </w:r>
     </w:p>
     <w:p>
@@ -196,23 +180,7 @@
           <w:rFonts w:ascii="Arial" w:hAnsi="Arial" w:cs="Arial"/>
           <w:color w:val="000000"/>
         </w:rPr>
-        <w:t xml:space="preserve">Abdullah </w:t>
-      </w:r>
-      <w:proofErr w:type="spellStart"/>
-      <w:r>
-        <w:rPr>
-          <w:rFonts w:ascii="Arial" w:hAnsi="Arial" w:cs="Arial"/>
-          <w:color w:val="000000"/>
-        </w:rPr>
-        <w:t>Abumazen</w:t>
-      </w:r>
-      <w:proofErr w:type="spellEnd"/>
-      <w:r>
-        <w:rPr>
-          <w:rFonts w:ascii="Arial" w:hAnsi="Arial" w:cs="Arial"/>
-          <w:color w:val="000000"/>
-        </w:rPr>
-        <w:t xml:space="preserve"> (email: aabumazen2019@fau.edu)</w:t>
+        <w:t>Abdullah Abumazen (email: aabumazen2019@fau.edu)</w:t>
       </w:r>
     </w:p>
     <w:p>
@@ -439,6 +407,4580 @@
         <w:t>Documentation date: 06/15/2021</w:t>
       </w:r>
     </w:p>
+    <w:p>
+      <w:r>
+        <w:br w:type="page"/>
+      </w:r>
+    </w:p>
+    <w:p>
+      <w:pPr>
+        <w:spacing w:before="480" w:after="120"/>
+        <w:outlineLvl w:val="0"/>
+        <w:rPr>
+          <w:rFonts w:ascii="Times New Roman" w:eastAsia="Times New Roman" w:hAnsi="Times New Roman" w:cs="Times New Roman"/>
+          <w:b/>
+          <w:bCs/>
+          <w:kern w:val="36"/>
+          <w:sz w:val="48"/>
+          <w:szCs w:val="48"/>
+        </w:rPr>
+      </w:pPr>
+      <w:r>
+        <w:rPr>
+          <w:rFonts w:eastAsia="Times New Roman"/>
+          <w:b/>
+          <w:bCs/>
+          <w:color w:val="000000"/>
+          <w:kern w:val="36"/>
+          <w:sz w:val="46"/>
+          <w:szCs w:val="46"/>
+        </w:rPr>
+        <w:lastRenderedPageBreak/>
+        <w:t>1</w:t>
+      </w:r>
+      <w:r>
+        <w:rPr>
+          <w:rFonts w:eastAsia="Times New Roman"/>
+          <w:color w:val="000000"/>
+          <w:kern w:val="36"/>
+          <w:sz w:val="14"/>
+          <w:szCs w:val="14"/>
+        </w:rPr>
+        <w:t xml:space="preserve">           </w:t>
+      </w:r>
+      <w:r>
+        <w:rPr>
+          <w:rFonts w:eastAsia="Times New Roman"/>
+          <w:b/>
+          <w:bCs/>
+          <w:color w:val="000000"/>
+          <w:kern w:val="36"/>
+          <w:sz w:val="46"/>
+          <w:szCs w:val="46"/>
+        </w:rPr>
+        <w:t>Executive Summary - “Delectable”</w:t>
+      </w:r>
+    </w:p>
+    <w:p>
+      <w:pPr>
+        <w:rPr>
+          <w:rFonts w:ascii="Times New Roman" w:eastAsia="Times New Roman" w:hAnsi="Times New Roman" w:cs="Times New Roman"/>
+        </w:rPr>
+      </w:pPr>
+    </w:p>
+    <w:p>
+      <w:pPr>
+        <w:spacing w:before="240" w:after="240"/>
+        <w:ind w:firstLine="720"/>
+        <w:rPr>
+          <w:rFonts w:ascii="Times New Roman" w:eastAsia="Times New Roman" w:hAnsi="Times New Roman" w:cs="Times New Roman"/>
+        </w:rPr>
+      </w:pPr>
+      <w:r>
+        <w:rPr>
+          <w:rFonts w:eastAsia="Times New Roman"/>
+          <w:color w:val="000000"/>
+        </w:rPr>
+        <w:t>Around the world, families and friends are accustomed to gathering multiple times throughout the year, whether it be for birthdays, holidays, or ceremonies. The one thing that connects these gatherings together is the food being served, food that we’ve known our entire lives but are specifically kept for these special gatherings so that we may realize how much care is actually put into making these foods. Though a pandemic has made it increasingly difficult to connect with our friends and relatives, Delectable is here to preserve that connection of mouthwatering foods being shared at a gathering, by creating a haven where users are able to share all of their cooking recipes with their family and friends. Delectable will allow users to post photos and videos to their customized feeds and attach descriptions to them containing recipes. Though Delectable does an astounding job at sharing recipes between friends and maintaining the secrecy of family recipes, users will still be able to freely share their recipes to the public. When shared publicly, users will be able to rate recipes on a 5 star scale and also comment on the post so that they may be able to ask questions for clarification or praise that newly found recipe. Delectable’s search function will allow users to look up recipes; where posts with high ratings will be displayed as popular recipes and recently created posts will be displayed as new recipes. The filter function paired with search will allow users to see recipes categorized by specific ingredients, nationalities, holidays, diets, or even time of day. Recipes will show nutritional information. Users will be able to create a shopping list. This website is meant to focus on being able to create and share recipes to your friends and family with ease, rather than our competitors that limit recipe creations through a paywall. </w:t>
+      </w:r>
+    </w:p>
+    <w:p>
+      <w:pPr>
+        <w:rPr>
+          <w:rFonts w:eastAsia="Times New Roman"/>
+          <w:b/>
+          <w:bCs/>
+          <w:color w:val="000000"/>
+          <w:kern w:val="36"/>
+          <w:sz w:val="46"/>
+          <w:szCs w:val="46"/>
+        </w:rPr>
+      </w:pPr>
+      <w:r>
+        <w:rPr>
+          <w:rFonts w:eastAsia="Times New Roman"/>
+          <w:b/>
+          <w:bCs/>
+          <w:color w:val="000000"/>
+          <w:kern w:val="36"/>
+          <w:sz w:val="46"/>
+          <w:szCs w:val="46"/>
+        </w:rPr>
+        <w:br w:type="page"/>
+      </w:r>
+    </w:p>
+    <w:p>
+      <w:pPr>
+        <w:spacing w:before="480" w:after="120"/>
+        <w:outlineLvl w:val="0"/>
+        <w:rPr>
+          <w:rFonts w:ascii="Times New Roman" w:eastAsia="Times New Roman" w:hAnsi="Times New Roman" w:cs="Times New Roman"/>
+          <w:b/>
+          <w:bCs/>
+          <w:kern w:val="36"/>
+          <w:sz w:val="48"/>
+          <w:szCs w:val="48"/>
+        </w:rPr>
+      </w:pPr>
+      <w:r>
+        <w:rPr>
+          <w:rFonts w:eastAsia="Times New Roman"/>
+          <w:b/>
+          <w:bCs/>
+          <w:color w:val="000000"/>
+          <w:kern w:val="36"/>
+          <w:sz w:val="46"/>
+          <w:szCs w:val="46"/>
+        </w:rPr>
+        <w:lastRenderedPageBreak/>
+        <w:t>2</w:t>
+      </w:r>
+      <w:r>
+        <w:rPr>
+          <w:rFonts w:eastAsia="Times New Roman"/>
+          <w:color w:val="000000"/>
+          <w:kern w:val="36"/>
+          <w:sz w:val="14"/>
+          <w:szCs w:val="14"/>
+        </w:rPr>
+        <w:t xml:space="preserve">           </w:t>
+      </w:r>
+      <w:r>
+        <w:rPr>
+          <w:rFonts w:eastAsia="Times New Roman"/>
+          <w:b/>
+          <w:bCs/>
+          <w:color w:val="000000"/>
+          <w:kern w:val="36"/>
+          <w:sz w:val="46"/>
+          <w:szCs w:val="46"/>
+        </w:rPr>
+        <w:t>Competitive analysis</w:t>
+      </w:r>
+    </w:p>
+    <w:p>
+      <w:pPr>
+        <w:spacing w:before="240" w:after="240"/>
+        <w:rPr>
+          <w:rFonts w:ascii="Times New Roman" w:eastAsia="Times New Roman" w:hAnsi="Times New Roman" w:cs="Times New Roman"/>
+        </w:rPr>
+      </w:pPr>
+      <w:r>
+        <w:rPr>
+          <w:rFonts w:eastAsia="Times New Roman"/>
+          <w:color w:val="000000"/>
+        </w:rPr>
+        <w:t>(Y)=yes</w:t>
+      </w:r>
+    </w:p>
+    <w:p>
+      <w:pPr>
+        <w:spacing w:before="240" w:after="240"/>
+        <w:rPr>
+          <w:rFonts w:ascii="Times New Roman" w:eastAsia="Times New Roman" w:hAnsi="Times New Roman" w:cs="Times New Roman"/>
+        </w:rPr>
+      </w:pPr>
+      <w:r>
+        <w:rPr>
+          <w:rFonts w:eastAsia="Times New Roman"/>
+          <w:color w:val="000000"/>
+        </w:rPr>
+        <w:t>(N)=no </w:t>
+      </w:r>
+    </w:p>
+    <w:tbl>
+      <w:tblPr>
+        <w:tblW w:w="9360" w:type="dxa"/>
+        <w:tblCellMar>
+          <w:top w:w="15" w:type="dxa"/>
+          <w:left w:w="15" w:type="dxa"/>
+          <w:bottom w:w="15" w:type="dxa"/>
+          <w:right w:w="15" w:type="dxa"/>
+        </w:tblCellMar>
+        <w:tblLook w:val="04A0" w:firstRow="1" w:lastRow="0" w:firstColumn="1" w:lastColumn="0" w:noHBand="0" w:noVBand="1"/>
+      </w:tblPr>
+      <w:tblGrid>
+        <w:gridCol w:w="1307"/>
+        <w:gridCol w:w="2061"/>
+        <w:gridCol w:w="1315"/>
+        <w:gridCol w:w="1812"/>
+        <w:gridCol w:w="1396"/>
+        <w:gridCol w:w="1469"/>
+      </w:tblGrid>
+      <w:tr>
+        <w:tc>
+          <w:tcPr>
+            <w:tcW w:w="0" w:type="auto"/>
+            <w:tcBorders>
+              <w:top w:val="single" w:sz="8" w:space="0" w:color="000000"/>
+              <w:left w:val="single" w:sz="8" w:space="0" w:color="000000"/>
+              <w:bottom w:val="single" w:sz="8" w:space="0" w:color="000000"/>
+              <w:right w:val="single" w:sz="8" w:space="0" w:color="000000"/>
+            </w:tcBorders>
+            <w:tcMar>
+              <w:top w:w="100" w:type="dxa"/>
+              <w:left w:w="100" w:type="dxa"/>
+              <w:bottom w:w="100" w:type="dxa"/>
+              <w:right w:w="100" w:type="dxa"/>
+            </w:tcMar>
+            <w:hideMark/>
+          </w:tcPr>
+          <w:p>
+            <w:pPr>
+              <w:rPr>
+                <w:rFonts w:ascii="Times New Roman" w:eastAsia="Times New Roman" w:hAnsi="Times New Roman" w:cs="Times New Roman"/>
+              </w:rPr>
+            </w:pPr>
+            <w:r>
+              <w:rPr>
+                <w:rFonts w:eastAsia="Times New Roman"/>
+                <w:color w:val="000000"/>
+              </w:rPr>
+              <w:t>Website name</w:t>
+            </w:r>
+          </w:p>
+        </w:tc>
+        <w:tc>
+          <w:tcPr>
+            <w:tcW w:w="0" w:type="auto"/>
+            <w:tcBorders>
+              <w:top w:val="single" w:sz="8" w:space="0" w:color="000000"/>
+              <w:left w:val="single" w:sz="8" w:space="0" w:color="000000"/>
+              <w:bottom w:val="single" w:sz="8" w:space="0" w:color="000000"/>
+              <w:right w:val="single" w:sz="8" w:space="0" w:color="000000"/>
+            </w:tcBorders>
+            <w:tcMar>
+              <w:top w:w="100" w:type="dxa"/>
+              <w:left w:w="100" w:type="dxa"/>
+              <w:bottom w:w="100" w:type="dxa"/>
+              <w:right w:w="100" w:type="dxa"/>
+            </w:tcMar>
+            <w:hideMark/>
+          </w:tcPr>
+          <w:p>
+            <w:pPr>
+              <w:rPr>
+                <w:rFonts w:ascii="Times New Roman" w:eastAsia="Times New Roman" w:hAnsi="Times New Roman" w:cs="Times New Roman"/>
+              </w:rPr>
+            </w:pPr>
+            <w:r>
+              <w:rPr>
+                <w:rFonts w:eastAsia="Times New Roman"/>
+                <w:color w:val="000000"/>
+              </w:rPr>
+              <w:t>Sharing recipe public/private to family/friends</w:t>
+            </w:r>
+          </w:p>
+        </w:tc>
+        <w:tc>
+          <w:tcPr>
+            <w:tcW w:w="0" w:type="auto"/>
+            <w:tcBorders>
+              <w:top w:val="single" w:sz="8" w:space="0" w:color="000000"/>
+              <w:left w:val="single" w:sz="8" w:space="0" w:color="000000"/>
+              <w:bottom w:val="single" w:sz="8" w:space="0" w:color="000000"/>
+              <w:right w:val="single" w:sz="8" w:space="0" w:color="000000"/>
+            </w:tcBorders>
+            <w:tcMar>
+              <w:top w:w="100" w:type="dxa"/>
+              <w:left w:w="100" w:type="dxa"/>
+              <w:bottom w:w="100" w:type="dxa"/>
+              <w:right w:w="100" w:type="dxa"/>
+            </w:tcMar>
+            <w:hideMark/>
+          </w:tcPr>
+          <w:p>
+            <w:pPr>
+              <w:rPr>
+                <w:rFonts w:ascii="Times New Roman" w:eastAsia="Times New Roman" w:hAnsi="Times New Roman" w:cs="Times New Roman"/>
+              </w:rPr>
+            </w:pPr>
+            <w:r>
+              <w:rPr>
+                <w:rFonts w:eastAsia="Times New Roman"/>
+                <w:color w:val="000000"/>
+              </w:rPr>
+              <w:t>Rating recipe after trying at home</w:t>
+            </w:r>
+          </w:p>
+        </w:tc>
+        <w:tc>
+          <w:tcPr>
+            <w:tcW w:w="0" w:type="auto"/>
+            <w:tcBorders>
+              <w:top w:val="single" w:sz="8" w:space="0" w:color="000000"/>
+              <w:left w:val="single" w:sz="8" w:space="0" w:color="000000"/>
+              <w:bottom w:val="single" w:sz="8" w:space="0" w:color="000000"/>
+              <w:right w:val="single" w:sz="8" w:space="0" w:color="000000"/>
+            </w:tcBorders>
+            <w:tcMar>
+              <w:top w:w="100" w:type="dxa"/>
+              <w:left w:w="100" w:type="dxa"/>
+              <w:bottom w:w="100" w:type="dxa"/>
+              <w:right w:w="100" w:type="dxa"/>
+            </w:tcMar>
+            <w:hideMark/>
+          </w:tcPr>
+          <w:p>
+            <w:pPr>
+              <w:rPr>
+                <w:rFonts w:ascii="Times New Roman" w:eastAsia="Times New Roman" w:hAnsi="Times New Roman" w:cs="Times New Roman"/>
+              </w:rPr>
+            </w:pPr>
+            <w:r>
+              <w:rPr>
+                <w:rFonts w:eastAsia="Times New Roman"/>
+                <w:color w:val="000000"/>
+              </w:rPr>
+              <w:t>Categorize recipes by (season, type, etc.)</w:t>
+            </w:r>
+          </w:p>
+        </w:tc>
+        <w:tc>
+          <w:tcPr>
+            <w:tcW w:w="0" w:type="auto"/>
+            <w:tcBorders>
+              <w:top w:val="single" w:sz="8" w:space="0" w:color="000000"/>
+              <w:left w:val="single" w:sz="8" w:space="0" w:color="000000"/>
+              <w:bottom w:val="single" w:sz="8" w:space="0" w:color="000000"/>
+              <w:right w:val="single" w:sz="8" w:space="0" w:color="000000"/>
+            </w:tcBorders>
+            <w:tcMar>
+              <w:top w:w="100" w:type="dxa"/>
+              <w:left w:w="100" w:type="dxa"/>
+              <w:bottom w:w="100" w:type="dxa"/>
+              <w:right w:w="100" w:type="dxa"/>
+            </w:tcMar>
+            <w:hideMark/>
+          </w:tcPr>
+          <w:p>
+            <w:pPr>
+              <w:rPr>
+                <w:rFonts w:ascii="Times New Roman" w:eastAsia="Times New Roman" w:hAnsi="Times New Roman" w:cs="Times New Roman"/>
+              </w:rPr>
+            </w:pPr>
+            <w:r>
+              <w:rPr>
+                <w:rFonts w:eastAsia="Times New Roman"/>
+                <w:color w:val="000000"/>
+              </w:rPr>
+              <w:t>Recipe feeds</w:t>
+            </w:r>
+          </w:p>
+          <w:p>
+            <w:pPr>
+              <w:rPr>
+                <w:rFonts w:ascii="Times New Roman" w:eastAsia="Times New Roman" w:hAnsi="Times New Roman" w:cs="Times New Roman"/>
+              </w:rPr>
+            </w:pPr>
+            <w:r>
+              <w:rPr>
+                <w:rFonts w:eastAsia="Times New Roman"/>
+                <w:color w:val="000000"/>
+              </w:rPr>
+              <w:t>(popular, new, trending) </w:t>
+            </w:r>
+          </w:p>
+        </w:tc>
+        <w:tc>
+          <w:tcPr>
+            <w:tcW w:w="0" w:type="auto"/>
+            <w:tcBorders>
+              <w:top w:val="single" w:sz="8" w:space="0" w:color="000000"/>
+              <w:left w:val="single" w:sz="8" w:space="0" w:color="000000"/>
+              <w:bottom w:val="single" w:sz="8" w:space="0" w:color="000000"/>
+              <w:right w:val="single" w:sz="8" w:space="0" w:color="000000"/>
+            </w:tcBorders>
+            <w:tcMar>
+              <w:top w:w="100" w:type="dxa"/>
+              <w:left w:w="100" w:type="dxa"/>
+              <w:bottom w:w="100" w:type="dxa"/>
+              <w:right w:w="100" w:type="dxa"/>
+            </w:tcMar>
+            <w:hideMark/>
+          </w:tcPr>
+          <w:p>
+            <w:pPr>
+              <w:rPr>
+                <w:rFonts w:ascii="Times New Roman" w:eastAsia="Times New Roman" w:hAnsi="Times New Roman" w:cs="Times New Roman"/>
+              </w:rPr>
+            </w:pPr>
+            <w:r>
+              <w:rPr>
+                <w:rFonts w:eastAsia="Times New Roman"/>
+                <w:color w:val="000000"/>
+              </w:rPr>
+              <w:t>Upload personal recipes to page</w:t>
+            </w:r>
+          </w:p>
+        </w:tc>
+      </w:tr>
+      <w:tr>
+        <w:tc>
+          <w:tcPr>
+            <w:tcW w:w="0" w:type="auto"/>
+            <w:tcBorders>
+              <w:top w:val="single" w:sz="8" w:space="0" w:color="000000"/>
+              <w:left w:val="single" w:sz="8" w:space="0" w:color="000000"/>
+              <w:bottom w:val="single" w:sz="8" w:space="0" w:color="000000"/>
+              <w:right w:val="single" w:sz="8" w:space="0" w:color="000000"/>
+            </w:tcBorders>
+            <w:tcMar>
+              <w:top w:w="100" w:type="dxa"/>
+              <w:left w:w="100" w:type="dxa"/>
+              <w:bottom w:w="100" w:type="dxa"/>
+              <w:right w:w="100" w:type="dxa"/>
+            </w:tcMar>
+            <w:hideMark/>
+          </w:tcPr>
+          <w:p>
+            <w:pPr>
+              <w:rPr>
+                <w:rFonts w:ascii="Times New Roman" w:eastAsia="Times New Roman" w:hAnsi="Times New Roman" w:cs="Times New Roman"/>
+              </w:rPr>
+            </w:pPr>
+            <w:r>
+              <w:rPr>
+                <w:rFonts w:eastAsia="Times New Roman"/>
+                <w:color w:val="000000"/>
+              </w:rPr>
+              <w:t>Delectable</w:t>
+            </w:r>
+          </w:p>
+        </w:tc>
+        <w:tc>
+          <w:tcPr>
+            <w:tcW w:w="0" w:type="auto"/>
+            <w:tcBorders>
+              <w:top w:val="single" w:sz="8" w:space="0" w:color="000000"/>
+              <w:left w:val="single" w:sz="8" w:space="0" w:color="000000"/>
+              <w:bottom w:val="single" w:sz="8" w:space="0" w:color="000000"/>
+              <w:right w:val="single" w:sz="8" w:space="0" w:color="000000"/>
+            </w:tcBorders>
+            <w:tcMar>
+              <w:top w:w="100" w:type="dxa"/>
+              <w:left w:w="100" w:type="dxa"/>
+              <w:bottom w:w="100" w:type="dxa"/>
+              <w:right w:w="100" w:type="dxa"/>
+            </w:tcMar>
+            <w:hideMark/>
+          </w:tcPr>
+          <w:p>
+            <w:pPr>
+              <w:rPr>
+                <w:rFonts w:ascii="Times New Roman" w:eastAsia="Times New Roman" w:hAnsi="Times New Roman" w:cs="Times New Roman"/>
+              </w:rPr>
+            </w:pPr>
+            <w:r>
+              <w:rPr>
+                <w:rFonts w:eastAsia="Times New Roman"/>
+                <w:color w:val="000000"/>
+              </w:rPr>
+              <w:t>Y</w:t>
+            </w:r>
+          </w:p>
+        </w:tc>
+        <w:tc>
+          <w:tcPr>
+            <w:tcW w:w="0" w:type="auto"/>
+            <w:tcBorders>
+              <w:top w:val="single" w:sz="8" w:space="0" w:color="000000"/>
+              <w:left w:val="single" w:sz="8" w:space="0" w:color="000000"/>
+              <w:bottom w:val="single" w:sz="8" w:space="0" w:color="000000"/>
+              <w:right w:val="single" w:sz="8" w:space="0" w:color="000000"/>
+            </w:tcBorders>
+            <w:tcMar>
+              <w:top w:w="100" w:type="dxa"/>
+              <w:left w:w="100" w:type="dxa"/>
+              <w:bottom w:w="100" w:type="dxa"/>
+              <w:right w:w="100" w:type="dxa"/>
+            </w:tcMar>
+            <w:hideMark/>
+          </w:tcPr>
+          <w:p>
+            <w:pPr>
+              <w:rPr>
+                <w:rFonts w:ascii="Times New Roman" w:eastAsia="Times New Roman" w:hAnsi="Times New Roman" w:cs="Times New Roman"/>
+              </w:rPr>
+            </w:pPr>
+            <w:r>
+              <w:rPr>
+                <w:rFonts w:eastAsia="Times New Roman"/>
+                <w:color w:val="000000"/>
+              </w:rPr>
+              <w:t>Y</w:t>
+            </w:r>
+          </w:p>
+        </w:tc>
+        <w:tc>
+          <w:tcPr>
+            <w:tcW w:w="0" w:type="auto"/>
+            <w:tcBorders>
+              <w:top w:val="single" w:sz="8" w:space="0" w:color="000000"/>
+              <w:left w:val="single" w:sz="8" w:space="0" w:color="000000"/>
+              <w:bottom w:val="single" w:sz="8" w:space="0" w:color="000000"/>
+              <w:right w:val="single" w:sz="8" w:space="0" w:color="000000"/>
+            </w:tcBorders>
+            <w:tcMar>
+              <w:top w:w="100" w:type="dxa"/>
+              <w:left w:w="100" w:type="dxa"/>
+              <w:bottom w:w="100" w:type="dxa"/>
+              <w:right w:w="100" w:type="dxa"/>
+            </w:tcMar>
+            <w:hideMark/>
+          </w:tcPr>
+          <w:p>
+            <w:pPr>
+              <w:rPr>
+                <w:rFonts w:ascii="Times New Roman" w:eastAsia="Times New Roman" w:hAnsi="Times New Roman" w:cs="Times New Roman"/>
+              </w:rPr>
+            </w:pPr>
+            <w:r>
+              <w:rPr>
+                <w:rFonts w:eastAsia="Times New Roman"/>
+                <w:color w:val="000000"/>
+              </w:rPr>
+              <w:t>Y</w:t>
+            </w:r>
+          </w:p>
+        </w:tc>
+        <w:tc>
+          <w:tcPr>
+            <w:tcW w:w="0" w:type="auto"/>
+            <w:tcBorders>
+              <w:top w:val="single" w:sz="8" w:space="0" w:color="000000"/>
+              <w:left w:val="single" w:sz="8" w:space="0" w:color="000000"/>
+              <w:bottom w:val="single" w:sz="8" w:space="0" w:color="000000"/>
+              <w:right w:val="single" w:sz="8" w:space="0" w:color="000000"/>
+            </w:tcBorders>
+            <w:tcMar>
+              <w:top w:w="100" w:type="dxa"/>
+              <w:left w:w="100" w:type="dxa"/>
+              <w:bottom w:w="100" w:type="dxa"/>
+              <w:right w:w="100" w:type="dxa"/>
+            </w:tcMar>
+            <w:hideMark/>
+          </w:tcPr>
+          <w:p>
+            <w:pPr>
+              <w:rPr>
+                <w:rFonts w:ascii="Times New Roman" w:eastAsia="Times New Roman" w:hAnsi="Times New Roman" w:cs="Times New Roman"/>
+              </w:rPr>
+            </w:pPr>
+            <w:r>
+              <w:rPr>
+                <w:rFonts w:eastAsia="Times New Roman"/>
+                <w:color w:val="000000"/>
+              </w:rPr>
+              <w:t>Y</w:t>
+            </w:r>
+          </w:p>
+        </w:tc>
+        <w:tc>
+          <w:tcPr>
+            <w:tcW w:w="0" w:type="auto"/>
+            <w:tcBorders>
+              <w:top w:val="single" w:sz="8" w:space="0" w:color="000000"/>
+              <w:left w:val="single" w:sz="8" w:space="0" w:color="000000"/>
+              <w:bottom w:val="single" w:sz="8" w:space="0" w:color="000000"/>
+              <w:right w:val="single" w:sz="8" w:space="0" w:color="000000"/>
+            </w:tcBorders>
+            <w:tcMar>
+              <w:top w:w="100" w:type="dxa"/>
+              <w:left w:w="100" w:type="dxa"/>
+              <w:bottom w:w="100" w:type="dxa"/>
+              <w:right w:w="100" w:type="dxa"/>
+            </w:tcMar>
+            <w:hideMark/>
+          </w:tcPr>
+          <w:p>
+            <w:pPr>
+              <w:rPr>
+                <w:rFonts w:ascii="Times New Roman" w:eastAsia="Times New Roman" w:hAnsi="Times New Roman" w:cs="Times New Roman"/>
+              </w:rPr>
+            </w:pPr>
+            <w:r>
+              <w:rPr>
+                <w:rFonts w:eastAsia="Times New Roman"/>
+                <w:color w:val="000000"/>
+              </w:rPr>
+              <w:t>Y</w:t>
+            </w:r>
+          </w:p>
+        </w:tc>
+      </w:tr>
+      <w:tr>
+        <w:tc>
+          <w:tcPr>
+            <w:tcW w:w="0" w:type="auto"/>
+            <w:tcBorders>
+              <w:top w:val="single" w:sz="8" w:space="0" w:color="000000"/>
+              <w:left w:val="single" w:sz="8" w:space="0" w:color="000000"/>
+              <w:bottom w:val="single" w:sz="8" w:space="0" w:color="000000"/>
+              <w:right w:val="single" w:sz="8" w:space="0" w:color="000000"/>
+            </w:tcBorders>
+            <w:tcMar>
+              <w:top w:w="100" w:type="dxa"/>
+              <w:left w:w="100" w:type="dxa"/>
+              <w:bottom w:w="100" w:type="dxa"/>
+              <w:right w:w="100" w:type="dxa"/>
+            </w:tcMar>
+            <w:hideMark/>
+          </w:tcPr>
+          <w:p>
+            <w:pPr>
+              <w:rPr>
+                <w:rFonts w:ascii="Times New Roman" w:eastAsia="Times New Roman" w:hAnsi="Times New Roman" w:cs="Times New Roman"/>
+              </w:rPr>
+            </w:pPr>
+            <w:r>
+              <w:rPr>
+                <w:rFonts w:eastAsia="Times New Roman"/>
+                <w:color w:val="000000"/>
+              </w:rPr>
+              <w:t>Yummly</w:t>
+            </w:r>
+          </w:p>
+        </w:tc>
+        <w:tc>
+          <w:tcPr>
+            <w:tcW w:w="0" w:type="auto"/>
+            <w:tcBorders>
+              <w:top w:val="single" w:sz="8" w:space="0" w:color="000000"/>
+              <w:left w:val="single" w:sz="8" w:space="0" w:color="000000"/>
+              <w:bottom w:val="single" w:sz="8" w:space="0" w:color="000000"/>
+              <w:right w:val="single" w:sz="8" w:space="0" w:color="000000"/>
+            </w:tcBorders>
+            <w:tcMar>
+              <w:top w:w="100" w:type="dxa"/>
+              <w:left w:w="100" w:type="dxa"/>
+              <w:bottom w:w="100" w:type="dxa"/>
+              <w:right w:w="100" w:type="dxa"/>
+            </w:tcMar>
+            <w:hideMark/>
+          </w:tcPr>
+          <w:p>
+            <w:pPr>
+              <w:rPr>
+                <w:rFonts w:ascii="Times New Roman" w:eastAsia="Times New Roman" w:hAnsi="Times New Roman" w:cs="Times New Roman"/>
+              </w:rPr>
+            </w:pPr>
+            <w:r>
+              <w:rPr>
+                <w:rFonts w:eastAsia="Times New Roman"/>
+                <w:color w:val="000000"/>
+              </w:rPr>
+              <w:t>N</w:t>
+            </w:r>
+          </w:p>
+        </w:tc>
+        <w:tc>
+          <w:tcPr>
+            <w:tcW w:w="0" w:type="auto"/>
+            <w:tcBorders>
+              <w:top w:val="single" w:sz="8" w:space="0" w:color="000000"/>
+              <w:left w:val="single" w:sz="8" w:space="0" w:color="000000"/>
+              <w:bottom w:val="single" w:sz="8" w:space="0" w:color="000000"/>
+              <w:right w:val="single" w:sz="8" w:space="0" w:color="000000"/>
+            </w:tcBorders>
+            <w:tcMar>
+              <w:top w:w="100" w:type="dxa"/>
+              <w:left w:w="100" w:type="dxa"/>
+              <w:bottom w:w="100" w:type="dxa"/>
+              <w:right w:w="100" w:type="dxa"/>
+            </w:tcMar>
+            <w:hideMark/>
+          </w:tcPr>
+          <w:p>
+            <w:pPr>
+              <w:rPr>
+                <w:rFonts w:ascii="Times New Roman" w:eastAsia="Times New Roman" w:hAnsi="Times New Roman" w:cs="Times New Roman"/>
+              </w:rPr>
+            </w:pPr>
+            <w:r>
+              <w:rPr>
+                <w:rFonts w:eastAsia="Times New Roman"/>
+                <w:color w:val="000000"/>
+              </w:rPr>
+              <w:t>Y</w:t>
+            </w:r>
+          </w:p>
+        </w:tc>
+        <w:tc>
+          <w:tcPr>
+            <w:tcW w:w="0" w:type="auto"/>
+            <w:tcBorders>
+              <w:top w:val="single" w:sz="8" w:space="0" w:color="000000"/>
+              <w:left w:val="single" w:sz="8" w:space="0" w:color="000000"/>
+              <w:bottom w:val="single" w:sz="8" w:space="0" w:color="000000"/>
+              <w:right w:val="single" w:sz="8" w:space="0" w:color="000000"/>
+            </w:tcBorders>
+            <w:tcMar>
+              <w:top w:w="100" w:type="dxa"/>
+              <w:left w:w="100" w:type="dxa"/>
+              <w:bottom w:w="100" w:type="dxa"/>
+              <w:right w:w="100" w:type="dxa"/>
+            </w:tcMar>
+            <w:hideMark/>
+          </w:tcPr>
+          <w:p>
+            <w:pPr>
+              <w:rPr>
+                <w:rFonts w:ascii="Times New Roman" w:eastAsia="Times New Roman" w:hAnsi="Times New Roman" w:cs="Times New Roman"/>
+              </w:rPr>
+            </w:pPr>
+            <w:r>
+              <w:rPr>
+                <w:rFonts w:eastAsia="Times New Roman"/>
+                <w:color w:val="000000"/>
+              </w:rPr>
+              <w:t>Y</w:t>
+            </w:r>
+          </w:p>
+        </w:tc>
+        <w:tc>
+          <w:tcPr>
+            <w:tcW w:w="0" w:type="auto"/>
+            <w:tcBorders>
+              <w:top w:val="single" w:sz="8" w:space="0" w:color="000000"/>
+              <w:left w:val="single" w:sz="8" w:space="0" w:color="000000"/>
+              <w:bottom w:val="single" w:sz="8" w:space="0" w:color="000000"/>
+              <w:right w:val="single" w:sz="8" w:space="0" w:color="000000"/>
+            </w:tcBorders>
+            <w:tcMar>
+              <w:top w:w="100" w:type="dxa"/>
+              <w:left w:w="100" w:type="dxa"/>
+              <w:bottom w:w="100" w:type="dxa"/>
+              <w:right w:w="100" w:type="dxa"/>
+            </w:tcMar>
+            <w:hideMark/>
+          </w:tcPr>
+          <w:p>
+            <w:pPr>
+              <w:rPr>
+                <w:rFonts w:ascii="Times New Roman" w:eastAsia="Times New Roman" w:hAnsi="Times New Roman" w:cs="Times New Roman"/>
+              </w:rPr>
+            </w:pPr>
+            <w:r>
+              <w:rPr>
+                <w:rFonts w:eastAsia="Times New Roman"/>
+                <w:color w:val="000000"/>
+              </w:rPr>
+              <w:t>Y</w:t>
+            </w:r>
+          </w:p>
+        </w:tc>
+        <w:tc>
+          <w:tcPr>
+            <w:tcW w:w="0" w:type="auto"/>
+            <w:tcBorders>
+              <w:top w:val="single" w:sz="8" w:space="0" w:color="000000"/>
+              <w:left w:val="single" w:sz="8" w:space="0" w:color="000000"/>
+              <w:bottom w:val="single" w:sz="8" w:space="0" w:color="000000"/>
+              <w:right w:val="single" w:sz="8" w:space="0" w:color="000000"/>
+            </w:tcBorders>
+            <w:tcMar>
+              <w:top w:w="100" w:type="dxa"/>
+              <w:left w:w="100" w:type="dxa"/>
+              <w:bottom w:w="100" w:type="dxa"/>
+              <w:right w:w="100" w:type="dxa"/>
+            </w:tcMar>
+            <w:hideMark/>
+          </w:tcPr>
+          <w:p>
+            <w:pPr>
+              <w:rPr>
+                <w:rFonts w:ascii="Times New Roman" w:eastAsia="Times New Roman" w:hAnsi="Times New Roman" w:cs="Times New Roman"/>
+              </w:rPr>
+            </w:pPr>
+            <w:r>
+              <w:rPr>
+                <w:rFonts w:eastAsia="Times New Roman"/>
+                <w:color w:val="000000"/>
+              </w:rPr>
+              <w:t>N </w:t>
+            </w:r>
+          </w:p>
+          <w:p>
+            <w:pPr>
+              <w:rPr>
+                <w:rFonts w:ascii="Times New Roman" w:eastAsia="Times New Roman" w:hAnsi="Times New Roman" w:cs="Times New Roman"/>
+              </w:rPr>
+            </w:pPr>
+            <w:r>
+              <w:rPr>
+                <w:rFonts w:eastAsia="Times New Roman"/>
+                <w:color w:val="000000"/>
+              </w:rPr>
+              <w:t>(pay to play)</w:t>
+            </w:r>
+          </w:p>
+        </w:tc>
+      </w:tr>
+      <w:tr>
+        <w:tc>
+          <w:tcPr>
+            <w:tcW w:w="0" w:type="auto"/>
+            <w:tcBorders>
+              <w:top w:val="single" w:sz="8" w:space="0" w:color="000000"/>
+              <w:left w:val="single" w:sz="8" w:space="0" w:color="000000"/>
+              <w:bottom w:val="single" w:sz="8" w:space="0" w:color="000000"/>
+              <w:right w:val="single" w:sz="8" w:space="0" w:color="000000"/>
+            </w:tcBorders>
+            <w:tcMar>
+              <w:top w:w="100" w:type="dxa"/>
+              <w:left w:w="100" w:type="dxa"/>
+              <w:bottom w:w="100" w:type="dxa"/>
+              <w:right w:w="100" w:type="dxa"/>
+            </w:tcMar>
+            <w:hideMark/>
+          </w:tcPr>
+          <w:p>
+            <w:pPr>
+              <w:rPr>
+                <w:rFonts w:ascii="Times New Roman" w:eastAsia="Times New Roman" w:hAnsi="Times New Roman" w:cs="Times New Roman"/>
+              </w:rPr>
+            </w:pPr>
+            <w:r>
+              <w:rPr>
+                <w:rFonts w:eastAsia="Times New Roman"/>
+                <w:color w:val="000000"/>
+              </w:rPr>
+              <w:t>Tasty</w:t>
+            </w:r>
+          </w:p>
+        </w:tc>
+        <w:tc>
+          <w:tcPr>
+            <w:tcW w:w="0" w:type="auto"/>
+            <w:tcBorders>
+              <w:top w:val="single" w:sz="8" w:space="0" w:color="000000"/>
+              <w:left w:val="single" w:sz="8" w:space="0" w:color="000000"/>
+              <w:bottom w:val="single" w:sz="8" w:space="0" w:color="000000"/>
+              <w:right w:val="single" w:sz="8" w:space="0" w:color="000000"/>
+            </w:tcBorders>
+            <w:tcMar>
+              <w:top w:w="100" w:type="dxa"/>
+              <w:left w:w="100" w:type="dxa"/>
+              <w:bottom w:w="100" w:type="dxa"/>
+              <w:right w:w="100" w:type="dxa"/>
+            </w:tcMar>
+            <w:hideMark/>
+          </w:tcPr>
+          <w:p>
+            <w:pPr>
+              <w:rPr>
+                <w:rFonts w:ascii="Times New Roman" w:eastAsia="Times New Roman" w:hAnsi="Times New Roman" w:cs="Times New Roman"/>
+              </w:rPr>
+            </w:pPr>
+            <w:r>
+              <w:rPr>
+                <w:rFonts w:eastAsia="Times New Roman"/>
+                <w:color w:val="000000"/>
+              </w:rPr>
+              <w:t>N</w:t>
+            </w:r>
+          </w:p>
+        </w:tc>
+        <w:tc>
+          <w:tcPr>
+            <w:tcW w:w="0" w:type="auto"/>
+            <w:tcBorders>
+              <w:top w:val="single" w:sz="8" w:space="0" w:color="000000"/>
+              <w:left w:val="single" w:sz="8" w:space="0" w:color="000000"/>
+              <w:bottom w:val="single" w:sz="8" w:space="0" w:color="000000"/>
+              <w:right w:val="single" w:sz="8" w:space="0" w:color="000000"/>
+            </w:tcBorders>
+            <w:tcMar>
+              <w:top w:w="100" w:type="dxa"/>
+              <w:left w:w="100" w:type="dxa"/>
+              <w:bottom w:w="100" w:type="dxa"/>
+              <w:right w:w="100" w:type="dxa"/>
+            </w:tcMar>
+            <w:hideMark/>
+          </w:tcPr>
+          <w:p>
+            <w:pPr>
+              <w:rPr>
+                <w:rFonts w:ascii="Times New Roman" w:eastAsia="Times New Roman" w:hAnsi="Times New Roman" w:cs="Times New Roman"/>
+              </w:rPr>
+            </w:pPr>
+            <w:r>
+              <w:rPr>
+                <w:rFonts w:eastAsia="Times New Roman"/>
+                <w:color w:val="000000"/>
+              </w:rPr>
+              <w:t>N</w:t>
+            </w:r>
+          </w:p>
+        </w:tc>
+        <w:tc>
+          <w:tcPr>
+            <w:tcW w:w="0" w:type="auto"/>
+            <w:tcBorders>
+              <w:top w:val="single" w:sz="8" w:space="0" w:color="000000"/>
+              <w:left w:val="single" w:sz="8" w:space="0" w:color="000000"/>
+              <w:bottom w:val="single" w:sz="8" w:space="0" w:color="000000"/>
+              <w:right w:val="single" w:sz="8" w:space="0" w:color="000000"/>
+            </w:tcBorders>
+            <w:tcMar>
+              <w:top w:w="100" w:type="dxa"/>
+              <w:left w:w="100" w:type="dxa"/>
+              <w:bottom w:w="100" w:type="dxa"/>
+              <w:right w:w="100" w:type="dxa"/>
+            </w:tcMar>
+            <w:hideMark/>
+          </w:tcPr>
+          <w:p>
+            <w:pPr>
+              <w:rPr>
+                <w:rFonts w:ascii="Times New Roman" w:eastAsia="Times New Roman" w:hAnsi="Times New Roman" w:cs="Times New Roman"/>
+              </w:rPr>
+            </w:pPr>
+            <w:r>
+              <w:rPr>
+                <w:rFonts w:eastAsia="Times New Roman"/>
+                <w:color w:val="000000"/>
+              </w:rPr>
+              <w:t>Y</w:t>
+            </w:r>
+          </w:p>
+        </w:tc>
+        <w:tc>
+          <w:tcPr>
+            <w:tcW w:w="0" w:type="auto"/>
+            <w:tcBorders>
+              <w:top w:val="single" w:sz="8" w:space="0" w:color="000000"/>
+              <w:left w:val="single" w:sz="8" w:space="0" w:color="000000"/>
+              <w:bottom w:val="single" w:sz="8" w:space="0" w:color="000000"/>
+              <w:right w:val="single" w:sz="8" w:space="0" w:color="000000"/>
+            </w:tcBorders>
+            <w:tcMar>
+              <w:top w:w="100" w:type="dxa"/>
+              <w:left w:w="100" w:type="dxa"/>
+              <w:bottom w:w="100" w:type="dxa"/>
+              <w:right w:w="100" w:type="dxa"/>
+            </w:tcMar>
+            <w:hideMark/>
+          </w:tcPr>
+          <w:p>
+            <w:pPr>
+              <w:rPr>
+                <w:rFonts w:ascii="Times New Roman" w:eastAsia="Times New Roman" w:hAnsi="Times New Roman" w:cs="Times New Roman"/>
+              </w:rPr>
+            </w:pPr>
+            <w:r>
+              <w:rPr>
+                <w:rFonts w:eastAsia="Times New Roman"/>
+                <w:color w:val="000000"/>
+              </w:rPr>
+              <w:t>Y</w:t>
+            </w:r>
+          </w:p>
+        </w:tc>
+        <w:tc>
+          <w:tcPr>
+            <w:tcW w:w="0" w:type="auto"/>
+            <w:tcBorders>
+              <w:top w:val="single" w:sz="8" w:space="0" w:color="000000"/>
+              <w:left w:val="single" w:sz="8" w:space="0" w:color="000000"/>
+              <w:bottom w:val="single" w:sz="8" w:space="0" w:color="000000"/>
+              <w:right w:val="single" w:sz="8" w:space="0" w:color="000000"/>
+            </w:tcBorders>
+            <w:tcMar>
+              <w:top w:w="100" w:type="dxa"/>
+              <w:left w:w="100" w:type="dxa"/>
+              <w:bottom w:w="100" w:type="dxa"/>
+              <w:right w:w="100" w:type="dxa"/>
+            </w:tcMar>
+            <w:hideMark/>
+          </w:tcPr>
+          <w:p>
+            <w:pPr>
+              <w:rPr>
+                <w:rFonts w:ascii="Times New Roman" w:eastAsia="Times New Roman" w:hAnsi="Times New Roman" w:cs="Times New Roman"/>
+              </w:rPr>
+            </w:pPr>
+            <w:r>
+              <w:rPr>
+                <w:rFonts w:eastAsia="Times New Roman"/>
+                <w:color w:val="000000"/>
+              </w:rPr>
+              <w:t>N</w:t>
+            </w:r>
+          </w:p>
+        </w:tc>
+      </w:tr>
+      <w:tr>
+        <w:tc>
+          <w:tcPr>
+            <w:tcW w:w="0" w:type="auto"/>
+            <w:tcBorders>
+              <w:top w:val="single" w:sz="8" w:space="0" w:color="000000"/>
+              <w:left w:val="single" w:sz="8" w:space="0" w:color="000000"/>
+              <w:bottom w:val="single" w:sz="8" w:space="0" w:color="000000"/>
+              <w:right w:val="single" w:sz="8" w:space="0" w:color="000000"/>
+            </w:tcBorders>
+            <w:tcMar>
+              <w:top w:w="100" w:type="dxa"/>
+              <w:left w:w="100" w:type="dxa"/>
+              <w:bottom w:w="100" w:type="dxa"/>
+              <w:right w:w="100" w:type="dxa"/>
+            </w:tcMar>
+            <w:hideMark/>
+          </w:tcPr>
+          <w:p>
+            <w:pPr>
+              <w:rPr>
+                <w:rFonts w:ascii="Times New Roman" w:eastAsia="Times New Roman" w:hAnsi="Times New Roman" w:cs="Times New Roman"/>
+              </w:rPr>
+            </w:pPr>
+            <w:r>
+              <w:rPr>
+                <w:rFonts w:eastAsia="Times New Roman"/>
+                <w:color w:val="000000"/>
+              </w:rPr>
+              <w:t>Instagram</w:t>
+            </w:r>
+          </w:p>
+        </w:tc>
+        <w:tc>
+          <w:tcPr>
+            <w:tcW w:w="0" w:type="auto"/>
+            <w:tcBorders>
+              <w:top w:val="single" w:sz="8" w:space="0" w:color="000000"/>
+              <w:left w:val="single" w:sz="8" w:space="0" w:color="000000"/>
+              <w:bottom w:val="single" w:sz="8" w:space="0" w:color="000000"/>
+              <w:right w:val="single" w:sz="8" w:space="0" w:color="000000"/>
+            </w:tcBorders>
+            <w:tcMar>
+              <w:top w:w="100" w:type="dxa"/>
+              <w:left w:w="100" w:type="dxa"/>
+              <w:bottom w:w="100" w:type="dxa"/>
+              <w:right w:w="100" w:type="dxa"/>
+            </w:tcMar>
+            <w:hideMark/>
+          </w:tcPr>
+          <w:p>
+            <w:pPr>
+              <w:rPr>
+                <w:rFonts w:ascii="Times New Roman" w:eastAsia="Times New Roman" w:hAnsi="Times New Roman" w:cs="Times New Roman"/>
+              </w:rPr>
+            </w:pPr>
+            <w:r>
+              <w:rPr>
+                <w:rFonts w:eastAsia="Times New Roman"/>
+                <w:color w:val="000000"/>
+              </w:rPr>
+              <w:t>Y</w:t>
+            </w:r>
+          </w:p>
+        </w:tc>
+        <w:tc>
+          <w:tcPr>
+            <w:tcW w:w="0" w:type="auto"/>
+            <w:tcBorders>
+              <w:top w:val="single" w:sz="8" w:space="0" w:color="000000"/>
+              <w:left w:val="single" w:sz="8" w:space="0" w:color="000000"/>
+              <w:bottom w:val="single" w:sz="8" w:space="0" w:color="000000"/>
+              <w:right w:val="single" w:sz="8" w:space="0" w:color="000000"/>
+            </w:tcBorders>
+            <w:tcMar>
+              <w:top w:w="100" w:type="dxa"/>
+              <w:left w:w="100" w:type="dxa"/>
+              <w:bottom w:w="100" w:type="dxa"/>
+              <w:right w:w="100" w:type="dxa"/>
+            </w:tcMar>
+            <w:hideMark/>
+          </w:tcPr>
+          <w:p>
+            <w:pPr>
+              <w:rPr>
+                <w:rFonts w:ascii="Times New Roman" w:eastAsia="Times New Roman" w:hAnsi="Times New Roman" w:cs="Times New Roman"/>
+              </w:rPr>
+            </w:pPr>
+            <w:r>
+              <w:rPr>
+                <w:rFonts w:eastAsia="Times New Roman"/>
+                <w:color w:val="000000"/>
+              </w:rPr>
+              <w:t>N</w:t>
+            </w:r>
+          </w:p>
+        </w:tc>
+        <w:tc>
+          <w:tcPr>
+            <w:tcW w:w="0" w:type="auto"/>
+            <w:tcBorders>
+              <w:top w:val="single" w:sz="8" w:space="0" w:color="000000"/>
+              <w:left w:val="single" w:sz="8" w:space="0" w:color="000000"/>
+              <w:bottom w:val="single" w:sz="8" w:space="0" w:color="000000"/>
+              <w:right w:val="single" w:sz="8" w:space="0" w:color="000000"/>
+            </w:tcBorders>
+            <w:tcMar>
+              <w:top w:w="100" w:type="dxa"/>
+              <w:left w:w="100" w:type="dxa"/>
+              <w:bottom w:w="100" w:type="dxa"/>
+              <w:right w:w="100" w:type="dxa"/>
+            </w:tcMar>
+            <w:hideMark/>
+          </w:tcPr>
+          <w:p>
+            <w:pPr>
+              <w:rPr>
+                <w:rFonts w:ascii="Times New Roman" w:eastAsia="Times New Roman" w:hAnsi="Times New Roman" w:cs="Times New Roman"/>
+              </w:rPr>
+            </w:pPr>
+            <w:r>
+              <w:rPr>
+                <w:rFonts w:eastAsia="Times New Roman"/>
+                <w:color w:val="000000"/>
+              </w:rPr>
+              <w:t>N</w:t>
+            </w:r>
+          </w:p>
+        </w:tc>
+        <w:tc>
+          <w:tcPr>
+            <w:tcW w:w="0" w:type="auto"/>
+            <w:tcBorders>
+              <w:top w:val="single" w:sz="8" w:space="0" w:color="000000"/>
+              <w:left w:val="single" w:sz="8" w:space="0" w:color="000000"/>
+              <w:bottom w:val="single" w:sz="8" w:space="0" w:color="000000"/>
+              <w:right w:val="single" w:sz="8" w:space="0" w:color="000000"/>
+            </w:tcBorders>
+            <w:tcMar>
+              <w:top w:w="100" w:type="dxa"/>
+              <w:left w:w="100" w:type="dxa"/>
+              <w:bottom w:w="100" w:type="dxa"/>
+              <w:right w:w="100" w:type="dxa"/>
+            </w:tcMar>
+            <w:hideMark/>
+          </w:tcPr>
+          <w:p>
+            <w:pPr>
+              <w:rPr>
+                <w:rFonts w:ascii="Times New Roman" w:eastAsia="Times New Roman" w:hAnsi="Times New Roman" w:cs="Times New Roman"/>
+              </w:rPr>
+            </w:pPr>
+            <w:r>
+              <w:rPr>
+                <w:rFonts w:eastAsia="Times New Roman"/>
+                <w:color w:val="000000"/>
+              </w:rPr>
+              <w:t>N</w:t>
+            </w:r>
+          </w:p>
+        </w:tc>
+        <w:tc>
+          <w:tcPr>
+            <w:tcW w:w="0" w:type="auto"/>
+            <w:tcBorders>
+              <w:top w:val="single" w:sz="8" w:space="0" w:color="000000"/>
+              <w:left w:val="single" w:sz="8" w:space="0" w:color="000000"/>
+              <w:bottom w:val="single" w:sz="8" w:space="0" w:color="000000"/>
+              <w:right w:val="single" w:sz="8" w:space="0" w:color="000000"/>
+            </w:tcBorders>
+            <w:tcMar>
+              <w:top w:w="100" w:type="dxa"/>
+              <w:left w:w="100" w:type="dxa"/>
+              <w:bottom w:w="100" w:type="dxa"/>
+              <w:right w:w="100" w:type="dxa"/>
+            </w:tcMar>
+            <w:hideMark/>
+          </w:tcPr>
+          <w:p>
+            <w:pPr>
+              <w:rPr>
+                <w:rFonts w:ascii="Times New Roman" w:eastAsia="Times New Roman" w:hAnsi="Times New Roman" w:cs="Times New Roman"/>
+              </w:rPr>
+            </w:pPr>
+            <w:r>
+              <w:rPr>
+                <w:rFonts w:eastAsia="Times New Roman"/>
+                <w:color w:val="000000"/>
+              </w:rPr>
+              <w:t>Y</w:t>
+            </w:r>
+          </w:p>
+        </w:tc>
+      </w:tr>
+      <w:tr>
+        <w:tc>
+          <w:tcPr>
+            <w:tcW w:w="0" w:type="auto"/>
+            <w:tcBorders>
+              <w:top w:val="single" w:sz="8" w:space="0" w:color="000000"/>
+              <w:left w:val="single" w:sz="8" w:space="0" w:color="000000"/>
+              <w:bottom w:val="single" w:sz="8" w:space="0" w:color="000000"/>
+              <w:right w:val="single" w:sz="8" w:space="0" w:color="000000"/>
+            </w:tcBorders>
+            <w:tcMar>
+              <w:top w:w="100" w:type="dxa"/>
+              <w:left w:w="100" w:type="dxa"/>
+              <w:bottom w:w="100" w:type="dxa"/>
+              <w:right w:w="100" w:type="dxa"/>
+            </w:tcMar>
+            <w:hideMark/>
+          </w:tcPr>
+          <w:p>
+            <w:pPr>
+              <w:rPr>
+                <w:rFonts w:ascii="Times New Roman" w:eastAsia="Times New Roman" w:hAnsi="Times New Roman" w:cs="Times New Roman"/>
+              </w:rPr>
+            </w:pPr>
+            <w:r>
+              <w:rPr>
+                <w:rFonts w:eastAsia="Times New Roman"/>
+                <w:color w:val="000000"/>
+              </w:rPr>
+              <w:t>Pinterest</w:t>
+            </w:r>
+          </w:p>
+        </w:tc>
+        <w:tc>
+          <w:tcPr>
+            <w:tcW w:w="0" w:type="auto"/>
+            <w:tcBorders>
+              <w:top w:val="single" w:sz="8" w:space="0" w:color="000000"/>
+              <w:left w:val="single" w:sz="8" w:space="0" w:color="000000"/>
+              <w:bottom w:val="single" w:sz="8" w:space="0" w:color="000000"/>
+              <w:right w:val="single" w:sz="8" w:space="0" w:color="000000"/>
+            </w:tcBorders>
+            <w:tcMar>
+              <w:top w:w="100" w:type="dxa"/>
+              <w:left w:w="100" w:type="dxa"/>
+              <w:bottom w:w="100" w:type="dxa"/>
+              <w:right w:w="100" w:type="dxa"/>
+            </w:tcMar>
+            <w:hideMark/>
+          </w:tcPr>
+          <w:p>
+            <w:pPr>
+              <w:rPr>
+                <w:rFonts w:ascii="Times New Roman" w:eastAsia="Times New Roman" w:hAnsi="Times New Roman" w:cs="Times New Roman"/>
+              </w:rPr>
+            </w:pPr>
+            <w:r>
+              <w:rPr>
+                <w:rFonts w:eastAsia="Times New Roman"/>
+                <w:color w:val="000000"/>
+              </w:rPr>
+              <w:t>Y</w:t>
+            </w:r>
+          </w:p>
+        </w:tc>
+        <w:tc>
+          <w:tcPr>
+            <w:tcW w:w="0" w:type="auto"/>
+            <w:tcBorders>
+              <w:top w:val="single" w:sz="8" w:space="0" w:color="000000"/>
+              <w:left w:val="single" w:sz="8" w:space="0" w:color="000000"/>
+              <w:bottom w:val="single" w:sz="8" w:space="0" w:color="000000"/>
+              <w:right w:val="single" w:sz="8" w:space="0" w:color="000000"/>
+            </w:tcBorders>
+            <w:tcMar>
+              <w:top w:w="100" w:type="dxa"/>
+              <w:left w:w="100" w:type="dxa"/>
+              <w:bottom w:w="100" w:type="dxa"/>
+              <w:right w:w="100" w:type="dxa"/>
+            </w:tcMar>
+            <w:hideMark/>
+          </w:tcPr>
+          <w:p>
+            <w:pPr>
+              <w:rPr>
+                <w:rFonts w:ascii="Times New Roman" w:eastAsia="Times New Roman" w:hAnsi="Times New Roman" w:cs="Times New Roman"/>
+              </w:rPr>
+            </w:pPr>
+            <w:r>
+              <w:rPr>
+                <w:rFonts w:eastAsia="Times New Roman"/>
+                <w:color w:val="000000"/>
+              </w:rPr>
+              <w:t>N</w:t>
+            </w:r>
+          </w:p>
+        </w:tc>
+        <w:tc>
+          <w:tcPr>
+            <w:tcW w:w="0" w:type="auto"/>
+            <w:tcBorders>
+              <w:top w:val="single" w:sz="8" w:space="0" w:color="000000"/>
+              <w:left w:val="single" w:sz="8" w:space="0" w:color="000000"/>
+              <w:bottom w:val="single" w:sz="8" w:space="0" w:color="000000"/>
+              <w:right w:val="single" w:sz="8" w:space="0" w:color="000000"/>
+            </w:tcBorders>
+            <w:tcMar>
+              <w:top w:w="100" w:type="dxa"/>
+              <w:left w:w="100" w:type="dxa"/>
+              <w:bottom w:w="100" w:type="dxa"/>
+              <w:right w:w="100" w:type="dxa"/>
+            </w:tcMar>
+            <w:hideMark/>
+          </w:tcPr>
+          <w:p>
+            <w:pPr>
+              <w:rPr>
+                <w:rFonts w:ascii="Times New Roman" w:eastAsia="Times New Roman" w:hAnsi="Times New Roman" w:cs="Times New Roman"/>
+              </w:rPr>
+            </w:pPr>
+            <w:r>
+              <w:rPr>
+                <w:rFonts w:eastAsia="Times New Roman"/>
+                <w:color w:val="000000"/>
+              </w:rPr>
+              <w:t>Y</w:t>
+            </w:r>
+          </w:p>
+        </w:tc>
+        <w:tc>
+          <w:tcPr>
+            <w:tcW w:w="0" w:type="auto"/>
+            <w:tcBorders>
+              <w:top w:val="single" w:sz="8" w:space="0" w:color="000000"/>
+              <w:left w:val="single" w:sz="8" w:space="0" w:color="000000"/>
+              <w:bottom w:val="single" w:sz="8" w:space="0" w:color="000000"/>
+              <w:right w:val="single" w:sz="8" w:space="0" w:color="000000"/>
+            </w:tcBorders>
+            <w:tcMar>
+              <w:top w:w="100" w:type="dxa"/>
+              <w:left w:w="100" w:type="dxa"/>
+              <w:bottom w:w="100" w:type="dxa"/>
+              <w:right w:w="100" w:type="dxa"/>
+            </w:tcMar>
+            <w:hideMark/>
+          </w:tcPr>
+          <w:p>
+            <w:pPr>
+              <w:rPr>
+                <w:rFonts w:ascii="Times New Roman" w:eastAsia="Times New Roman" w:hAnsi="Times New Roman" w:cs="Times New Roman"/>
+              </w:rPr>
+            </w:pPr>
+            <w:r>
+              <w:rPr>
+                <w:rFonts w:eastAsia="Times New Roman"/>
+                <w:color w:val="000000"/>
+              </w:rPr>
+              <w:t>N</w:t>
+            </w:r>
+          </w:p>
+        </w:tc>
+        <w:tc>
+          <w:tcPr>
+            <w:tcW w:w="0" w:type="auto"/>
+            <w:tcBorders>
+              <w:top w:val="single" w:sz="8" w:space="0" w:color="000000"/>
+              <w:left w:val="single" w:sz="8" w:space="0" w:color="000000"/>
+              <w:bottom w:val="single" w:sz="8" w:space="0" w:color="000000"/>
+              <w:right w:val="single" w:sz="8" w:space="0" w:color="000000"/>
+            </w:tcBorders>
+            <w:tcMar>
+              <w:top w:w="100" w:type="dxa"/>
+              <w:left w:w="100" w:type="dxa"/>
+              <w:bottom w:w="100" w:type="dxa"/>
+              <w:right w:w="100" w:type="dxa"/>
+            </w:tcMar>
+            <w:hideMark/>
+          </w:tcPr>
+          <w:p>
+            <w:pPr>
+              <w:rPr>
+                <w:rFonts w:ascii="Times New Roman" w:eastAsia="Times New Roman" w:hAnsi="Times New Roman" w:cs="Times New Roman"/>
+              </w:rPr>
+            </w:pPr>
+            <w:r>
+              <w:rPr>
+                <w:rFonts w:eastAsia="Times New Roman"/>
+                <w:color w:val="000000"/>
+              </w:rPr>
+              <w:t>Y</w:t>
+            </w:r>
+          </w:p>
+        </w:tc>
+      </w:tr>
+    </w:tbl>
+    <w:p>
+      <w:pPr>
+        <w:spacing w:before="240" w:after="240"/>
+        <w:rPr>
+          <w:rFonts w:ascii="Times New Roman" w:eastAsia="Times New Roman" w:hAnsi="Times New Roman" w:cs="Times New Roman"/>
+        </w:rPr>
+      </w:pPr>
+      <w:r>
+        <w:rPr>
+          <w:rFonts w:eastAsia="Times New Roman"/>
+          <w:color w:val="000000"/>
+        </w:rPr>
+        <w:t>In t9he field of online recipes many websites contain useful blogs, articles or even copies of recipes but lack structure or the ability to upload recipes and share with friends. In our website “Delectable” the focus is sharing recipes amongst friends and family to keep people connected during social distancing. The app will allow a user to upload personal recipes and apply them to categories such as food type, seasonal or by meal. The recipe is saved to the user page for rating if public availability. A feed is available for users to view continuously updated with recipes. The website differs from Yummly and Tasty in the fact a user can upload their own recipes and allow for friends to rate. The difference from Instagram and Facebook is a dedicated web page for recipes allowing for category search. To remain competitive with websites Tasty and Yummly a shopping list feature will be saved to user profile so the user can refer to which items need to be purchased to make recipes. Delectable will be a go-to source of recipes for family and friends to reference when gathering for a meal.</w:t>
+      </w:r>
+    </w:p>
+    <w:p>
+      <w:pPr>
+        <w:spacing w:before="240" w:after="240"/>
+        <w:rPr>
+          <w:rFonts w:ascii="Times New Roman" w:eastAsia="Times New Roman" w:hAnsi="Times New Roman" w:cs="Times New Roman"/>
+        </w:rPr>
+      </w:pPr>
+      <w:hyperlink r:id="rId5" w:history="1">
+        <w:r>
+          <w:rPr>
+            <w:rFonts w:eastAsia="Times New Roman"/>
+            <w:color w:val="1155CC"/>
+            <w:u w:val="single"/>
+          </w:rPr>
+          <w:t>https://www.yummly.com/</w:t>
+        </w:r>
+      </w:hyperlink>
+      <w:r>
+        <w:rPr>
+          <w:rFonts w:eastAsia="Times New Roman"/>
+          <w:color w:val="000000"/>
+        </w:rPr>
+        <w:t xml:space="preserve">, </w:t>
+      </w:r>
+      <w:hyperlink r:id="rId6" w:history="1">
+        <w:r>
+          <w:rPr>
+            <w:rFonts w:eastAsia="Times New Roman"/>
+            <w:color w:val="1155CC"/>
+            <w:u w:val="single"/>
+          </w:rPr>
+          <w:t>https://tasty.co/</w:t>
+        </w:r>
+      </w:hyperlink>
+      <w:r>
+        <w:rPr>
+          <w:rFonts w:eastAsia="Times New Roman"/>
+          <w:color w:val="000000"/>
+        </w:rPr>
+        <w:t xml:space="preserve">, </w:t>
+      </w:r>
+      <w:hyperlink r:id="rId7" w:history="1">
+        <w:r>
+          <w:rPr>
+            <w:rFonts w:eastAsia="Times New Roman"/>
+            <w:color w:val="1155CC"/>
+            <w:u w:val="single"/>
+          </w:rPr>
+          <w:t>https://www.instagram.com/</w:t>
+        </w:r>
+      </w:hyperlink>
+      <w:r>
+        <w:rPr>
+          <w:rFonts w:eastAsia="Times New Roman"/>
+          <w:color w:val="000000"/>
+        </w:rPr>
+        <w:t xml:space="preserve">, </w:t>
+      </w:r>
+      <w:hyperlink r:id="rId8" w:history="1">
+        <w:r>
+          <w:rPr>
+            <w:rFonts w:eastAsia="Times New Roman"/>
+            <w:color w:val="1155CC"/>
+            <w:u w:val="single"/>
+          </w:rPr>
+          <w:t>https://www.facebook.com/</w:t>
+        </w:r>
+      </w:hyperlink>
+      <w:r>
+        <w:rPr>
+          <w:rFonts w:eastAsia="Times New Roman"/>
+          <w:color w:val="000000"/>
+        </w:rPr>
+        <w:t xml:space="preserve">, </w:t>
+      </w:r>
+      <w:hyperlink r:id="rId9" w:history="1">
+        <w:r>
+          <w:rPr>
+            <w:rFonts w:eastAsia="Times New Roman"/>
+            <w:color w:val="1155CC"/>
+            <w:u w:val="single"/>
+          </w:rPr>
+          <w:t>https://www.pinterest.com/</w:t>
+        </w:r>
+      </w:hyperlink>
+    </w:p>
+    <w:p>
+      <w:pPr>
+        <w:rPr>
+          <w:rFonts w:eastAsia="Times New Roman"/>
+          <w:b/>
+          <w:bCs/>
+          <w:color w:val="000000"/>
+          <w:sz w:val="46"/>
+          <w:szCs w:val="46"/>
+        </w:rPr>
+      </w:pPr>
+      <w:r>
+        <w:rPr>
+          <w:rFonts w:eastAsia="Times New Roman"/>
+          <w:b/>
+          <w:bCs/>
+          <w:color w:val="000000"/>
+          <w:sz w:val="46"/>
+          <w:szCs w:val="46"/>
+        </w:rPr>
+        <w:br w:type="page"/>
+      </w:r>
+    </w:p>
+    <w:p>
+      <w:pPr>
+        <w:spacing w:before="240" w:after="240"/>
+        <w:rPr>
+          <w:rFonts w:ascii="Times New Roman" w:eastAsia="Times New Roman" w:hAnsi="Times New Roman" w:cs="Times New Roman"/>
+        </w:rPr>
+      </w:pPr>
+      <w:r>
+        <w:rPr>
+          <w:rFonts w:eastAsia="Times New Roman"/>
+          <w:b/>
+          <w:bCs/>
+          <w:color w:val="000000"/>
+          <w:sz w:val="46"/>
+          <w:szCs w:val="46"/>
+        </w:rPr>
+        <w:lastRenderedPageBreak/>
+        <w:t>3</w:t>
+      </w:r>
+      <w:r>
+        <w:rPr>
+          <w:rFonts w:eastAsia="Times New Roman"/>
+          <w:color w:val="000000"/>
+          <w:sz w:val="14"/>
+          <w:szCs w:val="14"/>
+        </w:rPr>
+        <w:t xml:space="preserve">           </w:t>
+      </w:r>
+      <w:r>
+        <w:rPr>
+          <w:rFonts w:eastAsia="Times New Roman"/>
+          <w:b/>
+          <w:bCs/>
+          <w:color w:val="000000"/>
+          <w:sz w:val="46"/>
+          <w:szCs w:val="46"/>
+        </w:rPr>
+        <w:t>Data definition</w:t>
+      </w:r>
+    </w:p>
+    <w:p>
+      <w:pPr>
+        <w:rPr>
+          <w:rFonts w:ascii="Times New Roman" w:eastAsia="Times New Roman" w:hAnsi="Times New Roman" w:cs="Times New Roman"/>
+        </w:rPr>
+      </w:pPr>
+    </w:p>
+    <w:tbl>
+      <w:tblPr>
+        <w:tblW w:w="9360" w:type="dxa"/>
+        <w:tblCellMar>
+          <w:top w:w="15" w:type="dxa"/>
+          <w:left w:w="15" w:type="dxa"/>
+          <w:bottom w:w="15" w:type="dxa"/>
+          <w:right w:w="15" w:type="dxa"/>
+        </w:tblCellMar>
+        <w:tblLook w:val="04A0" w:firstRow="1" w:lastRow="0" w:firstColumn="1" w:lastColumn="0" w:noHBand="0" w:noVBand="1"/>
+      </w:tblPr>
+      <w:tblGrid>
+        <w:gridCol w:w="1692"/>
+        <w:gridCol w:w="1341"/>
+        <w:gridCol w:w="1718"/>
+        <w:gridCol w:w="4609"/>
+      </w:tblGrid>
+      <w:tr>
+        <w:tc>
+          <w:tcPr>
+            <w:tcW w:w="0" w:type="auto"/>
+            <w:tcBorders>
+              <w:top w:val="single" w:sz="8" w:space="0" w:color="000000"/>
+              <w:left w:val="single" w:sz="8" w:space="0" w:color="000000"/>
+              <w:bottom w:val="single" w:sz="8" w:space="0" w:color="000000"/>
+              <w:right w:val="single" w:sz="8" w:space="0" w:color="000000"/>
+            </w:tcBorders>
+            <w:tcMar>
+              <w:top w:w="100" w:type="dxa"/>
+              <w:left w:w="100" w:type="dxa"/>
+              <w:bottom w:w="100" w:type="dxa"/>
+              <w:right w:w="100" w:type="dxa"/>
+            </w:tcMar>
+            <w:hideMark/>
+          </w:tcPr>
+          <w:p>
+            <w:pPr>
+              <w:rPr>
+                <w:rFonts w:ascii="Times New Roman" w:eastAsia="Times New Roman" w:hAnsi="Times New Roman" w:cs="Times New Roman"/>
+              </w:rPr>
+            </w:pPr>
+            <w:r>
+              <w:rPr>
+                <w:rFonts w:eastAsia="Times New Roman"/>
+                <w:color w:val="000000"/>
+              </w:rPr>
+              <w:t>Name</w:t>
+            </w:r>
+          </w:p>
+        </w:tc>
+        <w:tc>
+          <w:tcPr>
+            <w:tcW w:w="0" w:type="auto"/>
+            <w:tcBorders>
+              <w:top w:val="single" w:sz="8" w:space="0" w:color="000000"/>
+              <w:left w:val="single" w:sz="8" w:space="0" w:color="000000"/>
+              <w:bottom w:val="single" w:sz="8" w:space="0" w:color="000000"/>
+              <w:right w:val="single" w:sz="8" w:space="0" w:color="000000"/>
+            </w:tcBorders>
+            <w:tcMar>
+              <w:top w:w="100" w:type="dxa"/>
+              <w:left w:w="100" w:type="dxa"/>
+              <w:bottom w:w="100" w:type="dxa"/>
+              <w:right w:w="100" w:type="dxa"/>
+            </w:tcMar>
+            <w:hideMark/>
+          </w:tcPr>
+          <w:p>
+            <w:pPr>
+              <w:rPr>
+                <w:rFonts w:ascii="Times New Roman" w:eastAsia="Times New Roman" w:hAnsi="Times New Roman" w:cs="Times New Roman"/>
+              </w:rPr>
+            </w:pPr>
+            <w:r>
+              <w:rPr>
+                <w:rFonts w:eastAsia="Times New Roman"/>
+                <w:color w:val="000000"/>
+              </w:rPr>
+              <w:t>Meaning</w:t>
+            </w:r>
+          </w:p>
+        </w:tc>
+        <w:tc>
+          <w:tcPr>
+            <w:tcW w:w="0" w:type="auto"/>
+            <w:tcBorders>
+              <w:top w:val="single" w:sz="8" w:space="0" w:color="000000"/>
+              <w:left w:val="single" w:sz="8" w:space="0" w:color="000000"/>
+              <w:bottom w:val="single" w:sz="8" w:space="0" w:color="000000"/>
+              <w:right w:val="single" w:sz="8" w:space="0" w:color="000000"/>
+            </w:tcBorders>
+            <w:tcMar>
+              <w:top w:w="100" w:type="dxa"/>
+              <w:left w:w="100" w:type="dxa"/>
+              <w:bottom w:w="100" w:type="dxa"/>
+              <w:right w:w="100" w:type="dxa"/>
+            </w:tcMar>
+            <w:hideMark/>
+          </w:tcPr>
+          <w:p>
+            <w:pPr>
+              <w:rPr>
+                <w:rFonts w:ascii="Times New Roman" w:eastAsia="Times New Roman" w:hAnsi="Times New Roman" w:cs="Times New Roman"/>
+              </w:rPr>
+            </w:pPr>
+            <w:r>
+              <w:rPr>
+                <w:rFonts w:eastAsia="Times New Roman"/>
+                <w:color w:val="000000"/>
+              </w:rPr>
+              <w:t>Usage</w:t>
+            </w:r>
+          </w:p>
+        </w:tc>
+        <w:tc>
+          <w:tcPr>
+            <w:tcW w:w="0" w:type="auto"/>
+            <w:tcBorders>
+              <w:top w:val="single" w:sz="8" w:space="0" w:color="000000"/>
+              <w:left w:val="single" w:sz="8" w:space="0" w:color="000000"/>
+              <w:bottom w:val="single" w:sz="8" w:space="0" w:color="000000"/>
+              <w:right w:val="single" w:sz="8" w:space="0" w:color="000000"/>
+            </w:tcBorders>
+            <w:tcMar>
+              <w:top w:w="100" w:type="dxa"/>
+              <w:left w:w="100" w:type="dxa"/>
+              <w:bottom w:w="100" w:type="dxa"/>
+              <w:right w:w="100" w:type="dxa"/>
+            </w:tcMar>
+            <w:hideMark/>
+          </w:tcPr>
+          <w:p>
+            <w:pPr>
+              <w:rPr>
+                <w:rFonts w:ascii="Times New Roman" w:eastAsia="Times New Roman" w:hAnsi="Times New Roman" w:cs="Times New Roman"/>
+              </w:rPr>
+            </w:pPr>
+            <w:r>
+              <w:rPr>
+                <w:rFonts w:eastAsia="Times New Roman"/>
+                <w:color w:val="000000"/>
+              </w:rPr>
+              <w:t>Comments</w:t>
+            </w:r>
+          </w:p>
+        </w:tc>
+      </w:tr>
+      <w:tr>
+        <w:tc>
+          <w:tcPr>
+            <w:tcW w:w="0" w:type="auto"/>
+            <w:tcBorders>
+              <w:top w:val="single" w:sz="8" w:space="0" w:color="000000"/>
+              <w:left w:val="single" w:sz="8" w:space="0" w:color="000000"/>
+              <w:bottom w:val="single" w:sz="8" w:space="0" w:color="000000"/>
+              <w:right w:val="single" w:sz="8" w:space="0" w:color="000000"/>
+            </w:tcBorders>
+            <w:tcMar>
+              <w:top w:w="100" w:type="dxa"/>
+              <w:left w:w="100" w:type="dxa"/>
+              <w:bottom w:w="100" w:type="dxa"/>
+              <w:right w:w="100" w:type="dxa"/>
+            </w:tcMar>
+            <w:hideMark/>
+          </w:tcPr>
+          <w:p>
+            <w:pPr>
+              <w:rPr>
+                <w:rFonts w:ascii="Times New Roman" w:eastAsia="Times New Roman" w:hAnsi="Times New Roman" w:cs="Times New Roman"/>
+              </w:rPr>
+            </w:pPr>
+            <w:r>
+              <w:rPr>
+                <w:rFonts w:eastAsia="Times New Roman"/>
+                <w:color w:val="000000"/>
+              </w:rPr>
+              <w:t>User</w:t>
+            </w:r>
+          </w:p>
+        </w:tc>
+        <w:tc>
+          <w:tcPr>
+            <w:tcW w:w="0" w:type="auto"/>
+            <w:tcBorders>
+              <w:top w:val="single" w:sz="8" w:space="0" w:color="000000"/>
+              <w:left w:val="single" w:sz="8" w:space="0" w:color="000000"/>
+              <w:bottom w:val="single" w:sz="8" w:space="0" w:color="000000"/>
+              <w:right w:val="single" w:sz="8" w:space="0" w:color="000000"/>
+            </w:tcBorders>
+            <w:tcMar>
+              <w:top w:w="100" w:type="dxa"/>
+              <w:left w:w="100" w:type="dxa"/>
+              <w:bottom w:w="100" w:type="dxa"/>
+              <w:right w:w="100" w:type="dxa"/>
+            </w:tcMar>
+            <w:hideMark/>
+          </w:tcPr>
+          <w:p>
+            <w:pPr>
+              <w:rPr>
+                <w:rFonts w:ascii="Times New Roman" w:eastAsia="Times New Roman" w:hAnsi="Times New Roman" w:cs="Times New Roman"/>
+              </w:rPr>
+            </w:pPr>
+            <w:r>
+              <w:rPr>
+                <w:rFonts w:eastAsia="Times New Roman"/>
+                <w:color w:val="000000"/>
+              </w:rPr>
+              <w:t>actor</w:t>
+            </w:r>
+          </w:p>
+        </w:tc>
+        <w:tc>
+          <w:tcPr>
+            <w:tcW w:w="0" w:type="auto"/>
+            <w:tcBorders>
+              <w:top w:val="single" w:sz="8" w:space="0" w:color="000000"/>
+              <w:left w:val="single" w:sz="8" w:space="0" w:color="000000"/>
+              <w:bottom w:val="single" w:sz="8" w:space="0" w:color="000000"/>
+              <w:right w:val="single" w:sz="8" w:space="0" w:color="000000"/>
+            </w:tcBorders>
+            <w:tcMar>
+              <w:top w:w="100" w:type="dxa"/>
+              <w:left w:w="100" w:type="dxa"/>
+              <w:bottom w:w="100" w:type="dxa"/>
+              <w:right w:w="100" w:type="dxa"/>
+            </w:tcMar>
+            <w:hideMark/>
+          </w:tcPr>
+          <w:p>
+            <w:pPr>
+              <w:rPr>
+                <w:rFonts w:ascii="Times New Roman" w:eastAsia="Times New Roman" w:hAnsi="Times New Roman" w:cs="Times New Roman"/>
+              </w:rPr>
+            </w:pPr>
+            <w:r>
+              <w:rPr>
+                <w:rFonts w:eastAsia="Times New Roman"/>
+                <w:color w:val="000000"/>
+              </w:rPr>
+              <w:t>Use case scenarios </w:t>
+            </w:r>
+          </w:p>
+        </w:tc>
+        <w:tc>
+          <w:tcPr>
+            <w:tcW w:w="0" w:type="auto"/>
+            <w:tcBorders>
+              <w:top w:val="single" w:sz="8" w:space="0" w:color="000000"/>
+              <w:left w:val="single" w:sz="8" w:space="0" w:color="000000"/>
+              <w:bottom w:val="single" w:sz="8" w:space="0" w:color="000000"/>
+              <w:right w:val="single" w:sz="8" w:space="0" w:color="000000"/>
+            </w:tcBorders>
+            <w:tcMar>
+              <w:top w:w="100" w:type="dxa"/>
+              <w:left w:w="100" w:type="dxa"/>
+              <w:bottom w:w="100" w:type="dxa"/>
+              <w:right w:w="100" w:type="dxa"/>
+            </w:tcMar>
+            <w:hideMark/>
+          </w:tcPr>
+          <w:p>
+            <w:pPr>
+              <w:rPr>
+                <w:rFonts w:ascii="Times New Roman" w:eastAsia="Times New Roman" w:hAnsi="Times New Roman" w:cs="Times New Roman"/>
+              </w:rPr>
+            </w:pPr>
+            <w:r>
+              <w:rPr>
+                <w:rFonts w:eastAsia="Times New Roman"/>
+                <w:color w:val="000000"/>
+              </w:rPr>
+              <w:t>A person who is signed up in the system has an account</w:t>
+            </w:r>
+          </w:p>
+        </w:tc>
+      </w:tr>
+      <w:tr>
+        <w:tc>
+          <w:tcPr>
+            <w:tcW w:w="0" w:type="auto"/>
+            <w:tcBorders>
+              <w:top w:val="single" w:sz="8" w:space="0" w:color="000000"/>
+              <w:left w:val="single" w:sz="8" w:space="0" w:color="000000"/>
+              <w:bottom w:val="single" w:sz="8" w:space="0" w:color="000000"/>
+              <w:right w:val="single" w:sz="8" w:space="0" w:color="000000"/>
+            </w:tcBorders>
+            <w:tcMar>
+              <w:top w:w="100" w:type="dxa"/>
+              <w:left w:w="100" w:type="dxa"/>
+              <w:bottom w:w="100" w:type="dxa"/>
+              <w:right w:w="100" w:type="dxa"/>
+            </w:tcMar>
+            <w:hideMark/>
+          </w:tcPr>
+          <w:p>
+            <w:pPr>
+              <w:rPr>
+                <w:rFonts w:ascii="Times New Roman" w:eastAsia="Times New Roman" w:hAnsi="Times New Roman" w:cs="Times New Roman"/>
+              </w:rPr>
+            </w:pPr>
+            <w:r>
+              <w:rPr>
+                <w:rFonts w:eastAsia="Times New Roman"/>
+                <w:color w:val="000000"/>
+              </w:rPr>
+              <w:t>Guest</w:t>
+            </w:r>
+          </w:p>
+        </w:tc>
+        <w:tc>
+          <w:tcPr>
+            <w:tcW w:w="0" w:type="auto"/>
+            <w:tcBorders>
+              <w:top w:val="single" w:sz="8" w:space="0" w:color="000000"/>
+              <w:left w:val="single" w:sz="8" w:space="0" w:color="000000"/>
+              <w:bottom w:val="single" w:sz="8" w:space="0" w:color="000000"/>
+              <w:right w:val="single" w:sz="8" w:space="0" w:color="000000"/>
+            </w:tcBorders>
+            <w:tcMar>
+              <w:top w:w="100" w:type="dxa"/>
+              <w:left w:w="100" w:type="dxa"/>
+              <w:bottom w:w="100" w:type="dxa"/>
+              <w:right w:w="100" w:type="dxa"/>
+            </w:tcMar>
+            <w:hideMark/>
+          </w:tcPr>
+          <w:p>
+            <w:pPr>
+              <w:rPr>
+                <w:rFonts w:ascii="Times New Roman" w:eastAsia="Times New Roman" w:hAnsi="Times New Roman" w:cs="Times New Roman"/>
+              </w:rPr>
+            </w:pPr>
+            <w:r>
+              <w:rPr>
+                <w:rFonts w:eastAsia="Times New Roman"/>
+                <w:color w:val="000000"/>
+              </w:rPr>
+              <w:t>actor</w:t>
+            </w:r>
+          </w:p>
+        </w:tc>
+        <w:tc>
+          <w:tcPr>
+            <w:tcW w:w="0" w:type="auto"/>
+            <w:tcBorders>
+              <w:top w:val="single" w:sz="8" w:space="0" w:color="000000"/>
+              <w:left w:val="single" w:sz="8" w:space="0" w:color="000000"/>
+              <w:bottom w:val="single" w:sz="8" w:space="0" w:color="000000"/>
+              <w:right w:val="single" w:sz="8" w:space="0" w:color="000000"/>
+            </w:tcBorders>
+            <w:tcMar>
+              <w:top w:w="100" w:type="dxa"/>
+              <w:left w:w="100" w:type="dxa"/>
+              <w:bottom w:w="100" w:type="dxa"/>
+              <w:right w:w="100" w:type="dxa"/>
+            </w:tcMar>
+            <w:hideMark/>
+          </w:tcPr>
+          <w:p>
+            <w:pPr>
+              <w:rPr>
+                <w:rFonts w:ascii="Times New Roman" w:eastAsia="Times New Roman" w:hAnsi="Times New Roman" w:cs="Times New Roman"/>
+              </w:rPr>
+            </w:pPr>
+            <w:r>
+              <w:rPr>
+                <w:rFonts w:eastAsia="Times New Roman"/>
+                <w:color w:val="000000"/>
+              </w:rPr>
+              <w:t>Use case scenarios </w:t>
+            </w:r>
+          </w:p>
+        </w:tc>
+        <w:tc>
+          <w:tcPr>
+            <w:tcW w:w="0" w:type="auto"/>
+            <w:tcBorders>
+              <w:top w:val="single" w:sz="8" w:space="0" w:color="000000"/>
+              <w:left w:val="single" w:sz="8" w:space="0" w:color="000000"/>
+              <w:bottom w:val="single" w:sz="8" w:space="0" w:color="000000"/>
+              <w:right w:val="single" w:sz="8" w:space="0" w:color="000000"/>
+            </w:tcBorders>
+            <w:tcMar>
+              <w:top w:w="100" w:type="dxa"/>
+              <w:left w:w="100" w:type="dxa"/>
+              <w:bottom w:w="100" w:type="dxa"/>
+              <w:right w:w="100" w:type="dxa"/>
+            </w:tcMar>
+            <w:hideMark/>
+          </w:tcPr>
+          <w:p>
+            <w:pPr>
+              <w:rPr>
+                <w:rFonts w:ascii="Times New Roman" w:eastAsia="Times New Roman" w:hAnsi="Times New Roman" w:cs="Times New Roman"/>
+              </w:rPr>
+            </w:pPr>
+            <w:r>
+              <w:rPr>
+                <w:rFonts w:eastAsia="Times New Roman"/>
+                <w:color w:val="000000"/>
+              </w:rPr>
+              <w:t>A person who is using the system, but is not signed in.</w:t>
+            </w:r>
+          </w:p>
+        </w:tc>
+      </w:tr>
+      <w:tr>
+        <w:tc>
+          <w:tcPr>
+            <w:tcW w:w="0" w:type="auto"/>
+            <w:tcBorders>
+              <w:top w:val="single" w:sz="8" w:space="0" w:color="000000"/>
+              <w:left w:val="single" w:sz="8" w:space="0" w:color="000000"/>
+              <w:bottom w:val="single" w:sz="8" w:space="0" w:color="000000"/>
+              <w:right w:val="single" w:sz="8" w:space="0" w:color="000000"/>
+            </w:tcBorders>
+            <w:tcMar>
+              <w:top w:w="100" w:type="dxa"/>
+              <w:left w:w="100" w:type="dxa"/>
+              <w:bottom w:w="100" w:type="dxa"/>
+              <w:right w:w="100" w:type="dxa"/>
+            </w:tcMar>
+            <w:hideMark/>
+          </w:tcPr>
+          <w:p>
+            <w:pPr>
+              <w:rPr>
+                <w:rFonts w:ascii="Times New Roman" w:eastAsia="Times New Roman" w:hAnsi="Times New Roman" w:cs="Times New Roman"/>
+              </w:rPr>
+            </w:pPr>
+            <w:r>
+              <w:rPr>
+                <w:rFonts w:eastAsia="Times New Roman"/>
+                <w:color w:val="000000"/>
+              </w:rPr>
+              <w:t>Administrator</w:t>
+            </w:r>
+          </w:p>
+        </w:tc>
+        <w:tc>
+          <w:tcPr>
+            <w:tcW w:w="0" w:type="auto"/>
+            <w:tcBorders>
+              <w:top w:val="single" w:sz="8" w:space="0" w:color="000000"/>
+              <w:left w:val="single" w:sz="8" w:space="0" w:color="000000"/>
+              <w:bottom w:val="single" w:sz="8" w:space="0" w:color="000000"/>
+              <w:right w:val="single" w:sz="8" w:space="0" w:color="000000"/>
+            </w:tcBorders>
+            <w:tcMar>
+              <w:top w:w="100" w:type="dxa"/>
+              <w:left w:w="100" w:type="dxa"/>
+              <w:bottom w:w="100" w:type="dxa"/>
+              <w:right w:w="100" w:type="dxa"/>
+            </w:tcMar>
+            <w:hideMark/>
+          </w:tcPr>
+          <w:p>
+            <w:pPr>
+              <w:rPr>
+                <w:rFonts w:ascii="Times New Roman" w:eastAsia="Times New Roman" w:hAnsi="Times New Roman" w:cs="Times New Roman"/>
+              </w:rPr>
+            </w:pPr>
+            <w:r>
+              <w:rPr>
+                <w:rFonts w:eastAsia="Times New Roman"/>
+                <w:color w:val="000000"/>
+              </w:rPr>
+              <w:t>actor</w:t>
+            </w:r>
+          </w:p>
+        </w:tc>
+        <w:tc>
+          <w:tcPr>
+            <w:tcW w:w="0" w:type="auto"/>
+            <w:tcBorders>
+              <w:top w:val="single" w:sz="8" w:space="0" w:color="000000"/>
+              <w:left w:val="single" w:sz="8" w:space="0" w:color="000000"/>
+              <w:bottom w:val="single" w:sz="8" w:space="0" w:color="000000"/>
+              <w:right w:val="single" w:sz="8" w:space="0" w:color="000000"/>
+            </w:tcBorders>
+            <w:tcMar>
+              <w:top w:w="100" w:type="dxa"/>
+              <w:left w:w="100" w:type="dxa"/>
+              <w:bottom w:w="100" w:type="dxa"/>
+              <w:right w:w="100" w:type="dxa"/>
+            </w:tcMar>
+            <w:hideMark/>
+          </w:tcPr>
+          <w:p>
+            <w:pPr>
+              <w:rPr>
+                <w:rFonts w:ascii="Times New Roman" w:eastAsia="Times New Roman" w:hAnsi="Times New Roman" w:cs="Times New Roman"/>
+              </w:rPr>
+            </w:pPr>
+            <w:r>
+              <w:rPr>
+                <w:rFonts w:eastAsia="Times New Roman"/>
+                <w:color w:val="000000"/>
+              </w:rPr>
+              <w:t>Use case scenarios</w:t>
+            </w:r>
+          </w:p>
+        </w:tc>
+        <w:tc>
+          <w:tcPr>
+            <w:tcW w:w="0" w:type="auto"/>
+            <w:tcBorders>
+              <w:top w:val="single" w:sz="8" w:space="0" w:color="000000"/>
+              <w:left w:val="single" w:sz="8" w:space="0" w:color="000000"/>
+              <w:bottom w:val="single" w:sz="8" w:space="0" w:color="000000"/>
+              <w:right w:val="single" w:sz="8" w:space="0" w:color="000000"/>
+            </w:tcBorders>
+            <w:tcMar>
+              <w:top w:w="100" w:type="dxa"/>
+              <w:left w:w="100" w:type="dxa"/>
+              <w:bottom w:w="100" w:type="dxa"/>
+              <w:right w:w="100" w:type="dxa"/>
+            </w:tcMar>
+            <w:hideMark/>
+          </w:tcPr>
+          <w:p>
+            <w:pPr>
+              <w:rPr>
+                <w:rFonts w:ascii="Times New Roman" w:eastAsia="Times New Roman" w:hAnsi="Times New Roman" w:cs="Times New Roman"/>
+              </w:rPr>
+            </w:pPr>
+            <w:r>
+              <w:rPr>
+                <w:rFonts w:eastAsia="Times New Roman"/>
+                <w:color w:val="000000"/>
+              </w:rPr>
+              <w:t>A person who manages and updates the system.</w:t>
+            </w:r>
+          </w:p>
+        </w:tc>
+      </w:tr>
+      <w:tr>
+        <w:tc>
+          <w:tcPr>
+            <w:tcW w:w="0" w:type="auto"/>
+            <w:tcBorders>
+              <w:top w:val="single" w:sz="8" w:space="0" w:color="000000"/>
+              <w:left w:val="single" w:sz="8" w:space="0" w:color="000000"/>
+              <w:bottom w:val="single" w:sz="8" w:space="0" w:color="000000"/>
+              <w:right w:val="single" w:sz="8" w:space="0" w:color="000000"/>
+            </w:tcBorders>
+            <w:tcMar>
+              <w:top w:w="100" w:type="dxa"/>
+              <w:left w:w="100" w:type="dxa"/>
+              <w:bottom w:w="100" w:type="dxa"/>
+              <w:right w:w="100" w:type="dxa"/>
+            </w:tcMar>
+            <w:hideMark/>
+          </w:tcPr>
+          <w:p>
+            <w:pPr>
+              <w:rPr>
+                <w:rFonts w:ascii="Times New Roman" w:eastAsia="Times New Roman" w:hAnsi="Times New Roman" w:cs="Times New Roman"/>
+              </w:rPr>
+            </w:pPr>
+            <w:r>
+              <w:rPr>
+                <w:rFonts w:eastAsia="Times New Roman"/>
+                <w:color w:val="000000"/>
+              </w:rPr>
+              <w:t>Account </w:t>
+            </w:r>
+          </w:p>
+        </w:tc>
+        <w:tc>
+          <w:tcPr>
+            <w:tcW w:w="0" w:type="auto"/>
+            <w:tcBorders>
+              <w:top w:val="single" w:sz="8" w:space="0" w:color="000000"/>
+              <w:left w:val="single" w:sz="8" w:space="0" w:color="000000"/>
+              <w:bottom w:val="single" w:sz="8" w:space="0" w:color="000000"/>
+              <w:right w:val="single" w:sz="8" w:space="0" w:color="000000"/>
+            </w:tcBorders>
+            <w:tcMar>
+              <w:top w:w="100" w:type="dxa"/>
+              <w:left w:w="100" w:type="dxa"/>
+              <w:bottom w:w="100" w:type="dxa"/>
+              <w:right w:w="100" w:type="dxa"/>
+            </w:tcMar>
+            <w:hideMark/>
+          </w:tcPr>
+          <w:p>
+            <w:pPr>
+              <w:rPr>
+                <w:rFonts w:ascii="Times New Roman" w:eastAsia="Times New Roman" w:hAnsi="Times New Roman" w:cs="Times New Roman"/>
+              </w:rPr>
+            </w:pPr>
+            <w:r>
+              <w:rPr>
+                <w:rFonts w:eastAsia="Times New Roman"/>
+                <w:color w:val="000000"/>
+              </w:rPr>
+              <w:t>data</w:t>
+            </w:r>
+          </w:p>
+        </w:tc>
+        <w:tc>
+          <w:tcPr>
+            <w:tcW w:w="0" w:type="auto"/>
+            <w:tcBorders>
+              <w:top w:val="single" w:sz="8" w:space="0" w:color="000000"/>
+              <w:left w:val="single" w:sz="8" w:space="0" w:color="000000"/>
+              <w:bottom w:val="single" w:sz="8" w:space="0" w:color="000000"/>
+              <w:right w:val="single" w:sz="8" w:space="0" w:color="000000"/>
+            </w:tcBorders>
+            <w:tcMar>
+              <w:top w:w="100" w:type="dxa"/>
+              <w:left w:w="100" w:type="dxa"/>
+              <w:bottom w:w="100" w:type="dxa"/>
+              <w:right w:w="100" w:type="dxa"/>
+            </w:tcMar>
+            <w:hideMark/>
+          </w:tcPr>
+          <w:p>
+            <w:pPr>
+              <w:rPr>
+                <w:rFonts w:ascii="Times New Roman" w:eastAsia="Times New Roman" w:hAnsi="Times New Roman" w:cs="Times New Roman"/>
+              </w:rPr>
+            </w:pPr>
+            <w:r>
+              <w:rPr>
+                <w:rFonts w:eastAsia="Times New Roman"/>
+                <w:color w:val="000000"/>
+              </w:rPr>
+              <w:t>Use case scenarios </w:t>
+            </w:r>
+          </w:p>
+        </w:tc>
+        <w:tc>
+          <w:tcPr>
+            <w:tcW w:w="0" w:type="auto"/>
+            <w:tcBorders>
+              <w:top w:val="single" w:sz="8" w:space="0" w:color="000000"/>
+              <w:left w:val="single" w:sz="8" w:space="0" w:color="000000"/>
+              <w:bottom w:val="single" w:sz="8" w:space="0" w:color="000000"/>
+              <w:right w:val="single" w:sz="8" w:space="0" w:color="000000"/>
+            </w:tcBorders>
+            <w:tcMar>
+              <w:top w:w="100" w:type="dxa"/>
+              <w:left w:w="100" w:type="dxa"/>
+              <w:bottom w:w="100" w:type="dxa"/>
+              <w:right w:w="100" w:type="dxa"/>
+            </w:tcMar>
+            <w:hideMark/>
+          </w:tcPr>
+          <w:p>
+            <w:pPr>
+              <w:rPr>
+                <w:rFonts w:ascii="Times New Roman" w:eastAsia="Times New Roman" w:hAnsi="Times New Roman" w:cs="Times New Roman"/>
+              </w:rPr>
+            </w:pPr>
+            <w:r>
+              <w:rPr>
+                <w:rFonts w:eastAsia="Times New Roman"/>
+                <w:color w:val="000000"/>
+              </w:rPr>
+              <w:t>A collection of user’s information</w:t>
+            </w:r>
+          </w:p>
+        </w:tc>
+      </w:tr>
+      <w:tr>
+        <w:tc>
+          <w:tcPr>
+            <w:tcW w:w="0" w:type="auto"/>
+            <w:tcBorders>
+              <w:top w:val="single" w:sz="8" w:space="0" w:color="000000"/>
+              <w:left w:val="single" w:sz="8" w:space="0" w:color="000000"/>
+              <w:bottom w:val="single" w:sz="8" w:space="0" w:color="000000"/>
+              <w:right w:val="single" w:sz="8" w:space="0" w:color="000000"/>
+            </w:tcBorders>
+            <w:tcMar>
+              <w:top w:w="100" w:type="dxa"/>
+              <w:left w:w="100" w:type="dxa"/>
+              <w:bottom w:w="100" w:type="dxa"/>
+              <w:right w:w="100" w:type="dxa"/>
+            </w:tcMar>
+            <w:hideMark/>
+          </w:tcPr>
+          <w:p>
+            <w:pPr>
+              <w:rPr>
+                <w:rFonts w:ascii="Times New Roman" w:eastAsia="Times New Roman" w:hAnsi="Times New Roman" w:cs="Times New Roman"/>
+              </w:rPr>
+            </w:pPr>
+            <w:r>
+              <w:rPr>
+                <w:rFonts w:eastAsia="Times New Roman"/>
+                <w:color w:val="000000"/>
+              </w:rPr>
+              <w:t>Recipe </w:t>
+            </w:r>
+          </w:p>
+        </w:tc>
+        <w:tc>
+          <w:tcPr>
+            <w:tcW w:w="0" w:type="auto"/>
+            <w:tcBorders>
+              <w:top w:val="single" w:sz="8" w:space="0" w:color="000000"/>
+              <w:left w:val="single" w:sz="8" w:space="0" w:color="000000"/>
+              <w:bottom w:val="single" w:sz="8" w:space="0" w:color="000000"/>
+              <w:right w:val="single" w:sz="8" w:space="0" w:color="000000"/>
+            </w:tcBorders>
+            <w:tcMar>
+              <w:top w:w="100" w:type="dxa"/>
+              <w:left w:w="100" w:type="dxa"/>
+              <w:bottom w:w="100" w:type="dxa"/>
+              <w:right w:w="100" w:type="dxa"/>
+            </w:tcMar>
+            <w:hideMark/>
+          </w:tcPr>
+          <w:p>
+            <w:pPr>
+              <w:rPr>
+                <w:rFonts w:ascii="Times New Roman" w:eastAsia="Times New Roman" w:hAnsi="Times New Roman" w:cs="Times New Roman"/>
+              </w:rPr>
+            </w:pPr>
+            <w:r>
+              <w:rPr>
+                <w:rFonts w:eastAsia="Times New Roman"/>
+                <w:color w:val="000000"/>
+              </w:rPr>
+              <w:t>data</w:t>
+            </w:r>
+          </w:p>
+        </w:tc>
+        <w:tc>
+          <w:tcPr>
+            <w:tcW w:w="0" w:type="auto"/>
+            <w:tcBorders>
+              <w:top w:val="single" w:sz="8" w:space="0" w:color="000000"/>
+              <w:left w:val="single" w:sz="8" w:space="0" w:color="000000"/>
+              <w:bottom w:val="single" w:sz="8" w:space="0" w:color="000000"/>
+              <w:right w:val="single" w:sz="8" w:space="0" w:color="000000"/>
+            </w:tcBorders>
+            <w:tcMar>
+              <w:top w:w="100" w:type="dxa"/>
+              <w:left w:w="100" w:type="dxa"/>
+              <w:bottom w:w="100" w:type="dxa"/>
+              <w:right w:w="100" w:type="dxa"/>
+            </w:tcMar>
+            <w:hideMark/>
+          </w:tcPr>
+          <w:p>
+            <w:pPr>
+              <w:rPr>
+                <w:rFonts w:ascii="Times New Roman" w:eastAsia="Times New Roman" w:hAnsi="Times New Roman" w:cs="Times New Roman"/>
+              </w:rPr>
+            </w:pPr>
+            <w:r>
+              <w:rPr>
+                <w:rFonts w:eastAsia="Times New Roman"/>
+                <w:color w:val="000000"/>
+              </w:rPr>
+              <w:t>Use case scenarios </w:t>
+            </w:r>
+          </w:p>
+        </w:tc>
+        <w:tc>
+          <w:tcPr>
+            <w:tcW w:w="0" w:type="auto"/>
+            <w:tcBorders>
+              <w:top w:val="single" w:sz="8" w:space="0" w:color="000000"/>
+              <w:left w:val="single" w:sz="8" w:space="0" w:color="000000"/>
+              <w:bottom w:val="single" w:sz="8" w:space="0" w:color="000000"/>
+              <w:right w:val="single" w:sz="8" w:space="0" w:color="000000"/>
+            </w:tcBorders>
+            <w:tcMar>
+              <w:top w:w="100" w:type="dxa"/>
+              <w:left w:w="100" w:type="dxa"/>
+              <w:bottom w:w="100" w:type="dxa"/>
+              <w:right w:w="100" w:type="dxa"/>
+            </w:tcMar>
+            <w:hideMark/>
+          </w:tcPr>
+          <w:p>
+            <w:pPr>
+              <w:rPr>
+                <w:rFonts w:ascii="Times New Roman" w:eastAsia="Times New Roman" w:hAnsi="Times New Roman" w:cs="Times New Roman"/>
+              </w:rPr>
+            </w:pPr>
+            <w:r>
+              <w:rPr>
+                <w:rFonts w:eastAsia="Times New Roman"/>
+                <w:color w:val="000000"/>
+              </w:rPr>
+              <w:t>Main data unit in the system, contains instructions and media of the recipes</w:t>
+            </w:r>
+          </w:p>
+        </w:tc>
+      </w:tr>
+      <w:tr>
+        <w:tc>
+          <w:tcPr>
+            <w:tcW w:w="0" w:type="auto"/>
+            <w:tcBorders>
+              <w:top w:val="single" w:sz="8" w:space="0" w:color="000000"/>
+              <w:left w:val="single" w:sz="8" w:space="0" w:color="000000"/>
+              <w:bottom w:val="single" w:sz="8" w:space="0" w:color="000000"/>
+              <w:right w:val="single" w:sz="8" w:space="0" w:color="000000"/>
+            </w:tcBorders>
+            <w:tcMar>
+              <w:top w:w="100" w:type="dxa"/>
+              <w:left w:w="100" w:type="dxa"/>
+              <w:bottom w:w="100" w:type="dxa"/>
+              <w:right w:w="100" w:type="dxa"/>
+            </w:tcMar>
+            <w:hideMark/>
+          </w:tcPr>
+          <w:p>
+            <w:pPr>
+              <w:rPr>
+                <w:rFonts w:ascii="Times New Roman" w:eastAsia="Times New Roman" w:hAnsi="Times New Roman" w:cs="Times New Roman"/>
+              </w:rPr>
+            </w:pPr>
+            <w:r>
+              <w:rPr>
+                <w:rFonts w:eastAsia="Times New Roman"/>
+                <w:color w:val="000000"/>
+              </w:rPr>
+              <w:t>Review</w:t>
+            </w:r>
+          </w:p>
+        </w:tc>
+        <w:tc>
+          <w:tcPr>
+            <w:tcW w:w="0" w:type="auto"/>
+            <w:tcBorders>
+              <w:top w:val="single" w:sz="8" w:space="0" w:color="000000"/>
+              <w:left w:val="single" w:sz="8" w:space="0" w:color="000000"/>
+              <w:bottom w:val="single" w:sz="8" w:space="0" w:color="000000"/>
+              <w:right w:val="single" w:sz="8" w:space="0" w:color="000000"/>
+            </w:tcBorders>
+            <w:tcMar>
+              <w:top w:w="100" w:type="dxa"/>
+              <w:left w:w="100" w:type="dxa"/>
+              <w:bottom w:w="100" w:type="dxa"/>
+              <w:right w:w="100" w:type="dxa"/>
+            </w:tcMar>
+            <w:hideMark/>
+          </w:tcPr>
+          <w:p>
+            <w:pPr>
+              <w:rPr>
+                <w:rFonts w:ascii="Times New Roman" w:eastAsia="Times New Roman" w:hAnsi="Times New Roman" w:cs="Times New Roman"/>
+              </w:rPr>
+            </w:pPr>
+            <w:r>
+              <w:rPr>
+                <w:rFonts w:eastAsia="Times New Roman"/>
+                <w:color w:val="000000"/>
+              </w:rPr>
+              <w:t>data</w:t>
+            </w:r>
+          </w:p>
+        </w:tc>
+        <w:tc>
+          <w:tcPr>
+            <w:tcW w:w="0" w:type="auto"/>
+            <w:tcBorders>
+              <w:top w:val="single" w:sz="8" w:space="0" w:color="000000"/>
+              <w:left w:val="single" w:sz="8" w:space="0" w:color="000000"/>
+              <w:bottom w:val="single" w:sz="8" w:space="0" w:color="000000"/>
+              <w:right w:val="single" w:sz="8" w:space="0" w:color="000000"/>
+            </w:tcBorders>
+            <w:tcMar>
+              <w:top w:w="100" w:type="dxa"/>
+              <w:left w:w="100" w:type="dxa"/>
+              <w:bottom w:w="100" w:type="dxa"/>
+              <w:right w:w="100" w:type="dxa"/>
+            </w:tcMar>
+            <w:hideMark/>
+          </w:tcPr>
+          <w:p>
+            <w:pPr>
+              <w:rPr>
+                <w:rFonts w:ascii="Times New Roman" w:eastAsia="Times New Roman" w:hAnsi="Times New Roman" w:cs="Times New Roman"/>
+              </w:rPr>
+            </w:pPr>
+            <w:r>
+              <w:rPr>
+                <w:rFonts w:eastAsia="Times New Roman"/>
+                <w:color w:val="000000"/>
+              </w:rPr>
+              <w:t>Use case scenarios </w:t>
+            </w:r>
+          </w:p>
+        </w:tc>
+        <w:tc>
+          <w:tcPr>
+            <w:tcW w:w="0" w:type="auto"/>
+            <w:tcBorders>
+              <w:top w:val="single" w:sz="8" w:space="0" w:color="000000"/>
+              <w:left w:val="single" w:sz="8" w:space="0" w:color="000000"/>
+              <w:bottom w:val="single" w:sz="8" w:space="0" w:color="000000"/>
+              <w:right w:val="single" w:sz="8" w:space="0" w:color="000000"/>
+            </w:tcBorders>
+            <w:tcMar>
+              <w:top w:w="100" w:type="dxa"/>
+              <w:left w:w="100" w:type="dxa"/>
+              <w:bottom w:w="100" w:type="dxa"/>
+              <w:right w:w="100" w:type="dxa"/>
+            </w:tcMar>
+            <w:hideMark/>
+          </w:tcPr>
+          <w:p>
+            <w:pPr>
+              <w:rPr>
+                <w:rFonts w:ascii="Times New Roman" w:eastAsia="Times New Roman" w:hAnsi="Times New Roman" w:cs="Times New Roman"/>
+              </w:rPr>
+            </w:pPr>
+            <w:r>
+              <w:rPr>
+                <w:rFonts w:eastAsia="Times New Roman"/>
+                <w:color w:val="000000"/>
+              </w:rPr>
+              <w:t>Stores users comments about recipes</w:t>
+            </w:r>
+          </w:p>
+        </w:tc>
+      </w:tr>
+      <w:tr>
+        <w:tc>
+          <w:tcPr>
+            <w:tcW w:w="0" w:type="auto"/>
+            <w:tcBorders>
+              <w:top w:val="single" w:sz="8" w:space="0" w:color="000000"/>
+              <w:left w:val="single" w:sz="8" w:space="0" w:color="000000"/>
+              <w:bottom w:val="single" w:sz="8" w:space="0" w:color="000000"/>
+              <w:right w:val="single" w:sz="8" w:space="0" w:color="000000"/>
+            </w:tcBorders>
+            <w:tcMar>
+              <w:top w:w="100" w:type="dxa"/>
+              <w:left w:w="100" w:type="dxa"/>
+              <w:bottom w:w="100" w:type="dxa"/>
+              <w:right w:w="100" w:type="dxa"/>
+            </w:tcMar>
+            <w:hideMark/>
+          </w:tcPr>
+          <w:p>
+            <w:pPr>
+              <w:rPr>
+                <w:rFonts w:ascii="Times New Roman" w:eastAsia="Times New Roman" w:hAnsi="Times New Roman" w:cs="Times New Roman"/>
+              </w:rPr>
+            </w:pPr>
+            <w:r>
+              <w:rPr>
+                <w:rFonts w:eastAsia="Times New Roman"/>
+                <w:color w:val="000000"/>
+              </w:rPr>
+              <w:t>Category </w:t>
+            </w:r>
+          </w:p>
+        </w:tc>
+        <w:tc>
+          <w:tcPr>
+            <w:tcW w:w="0" w:type="auto"/>
+            <w:tcBorders>
+              <w:top w:val="single" w:sz="8" w:space="0" w:color="000000"/>
+              <w:left w:val="single" w:sz="8" w:space="0" w:color="000000"/>
+              <w:bottom w:val="single" w:sz="8" w:space="0" w:color="000000"/>
+              <w:right w:val="single" w:sz="8" w:space="0" w:color="000000"/>
+            </w:tcBorders>
+            <w:tcMar>
+              <w:top w:w="100" w:type="dxa"/>
+              <w:left w:w="100" w:type="dxa"/>
+              <w:bottom w:w="100" w:type="dxa"/>
+              <w:right w:w="100" w:type="dxa"/>
+            </w:tcMar>
+            <w:hideMark/>
+          </w:tcPr>
+          <w:p>
+            <w:pPr>
+              <w:rPr>
+                <w:rFonts w:ascii="Times New Roman" w:eastAsia="Times New Roman" w:hAnsi="Times New Roman" w:cs="Times New Roman"/>
+              </w:rPr>
+            </w:pPr>
+            <w:r>
+              <w:rPr>
+                <w:rFonts w:eastAsia="Times New Roman"/>
+                <w:color w:val="000000"/>
+              </w:rPr>
+              <w:t>data</w:t>
+            </w:r>
+          </w:p>
+        </w:tc>
+        <w:tc>
+          <w:tcPr>
+            <w:tcW w:w="0" w:type="auto"/>
+            <w:tcBorders>
+              <w:top w:val="single" w:sz="8" w:space="0" w:color="000000"/>
+              <w:left w:val="single" w:sz="8" w:space="0" w:color="000000"/>
+              <w:bottom w:val="single" w:sz="8" w:space="0" w:color="000000"/>
+              <w:right w:val="single" w:sz="8" w:space="0" w:color="000000"/>
+            </w:tcBorders>
+            <w:tcMar>
+              <w:top w:w="100" w:type="dxa"/>
+              <w:left w:w="100" w:type="dxa"/>
+              <w:bottom w:w="100" w:type="dxa"/>
+              <w:right w:w="100" w:type="dxa"/>
+            </w:tcMar>
+            <w:hideMark/>
+          </w:tcPr>
+          <w:p>
+            <w:pPr>
+              <w:rPr>
+                <w:rFonts w:ascii="Times New Roman" w:eastAsia="Times New Roman" w:hAnsi="Times New Roman" w:cs="Times New Roman"/>
+              </w:rPr>
+            </w:pPr>
+            <w:r>
+              <w:rPr>
+                <w:rFonts w:eastAsia="Times New Roman"/>
+                <w:color w:val="000000"/>
+              </w:rPr>
+              <w:t>Use case scenarios </w:t>
+            </w:r>
+          </w:p>
+        </w:tc>
+        <w:tc>
+          <w:tcPr>
+            <w:tcW w:w="0" w:type="auto"/>
+            <w:tcBorders>
+              <w:top w:val="single" w:sz="8" w:space="0" w:color="000000"/>
+              <w:left w:val="single" w:sz="8" w:space="0" w:color="000000"/>
+              <w:bottom w:val="single" w:sz="8" w:space="0" w:color="000000"/>
+              <w:right w:val="single" w:sz="8" w:space="0" w:color="000000"/>
+            </w:tcBorders>
+            <w:tcMar>
+              <w:top w:w="100" w:type="dxa"/>
+              <w:left w:w="100" w:type="dxa"/>
+              <w:bottom w:w="100" w:type="dxa"/>
+              <w:right w:w="100" w:type="dxa"/>
+            </w:tcMar>
+            <w:hideMark/>
+          </w:tcPr>
+          <w:p>
+            <w:pPr>
+              <w:rPr>
+                <w:rFonts w:ascii="Times New Roman" w:eastAsia="Times New Roman" w:hAnsi="Times New Roman" w:cs="Times New Roman"/>
+              </w:rPr>
+            </w:pPr>
+            <w:r>
+              <w:rPr>
+                <w:rFonts w:eastAsia="Times New Roman"/>
+                <w:color w:val="000000"/>
+              </w:rPr>
+              <w:t>Each recipe has keys (categories) assigned to it</w:t>
+            </w:r>
+          </w:p>
+        </w:tc>
+      </w:tr>
+      <w:tr>
+        <w:tc>
+          <w:tcPr>
+            <w:tcW w:w="0" w:type="auto"/>
+            <w:tcBorders>
+              <w:top w:val="single" w:sz="8" w:space="0" w:color="000000"/>
+              <w:left w:val="single" w:sz="8" w:space="0" w:color="000000"/>
+              <w:bottom w:val="single" w:sz="8" w:space="0" w:color="000000"/>
+              <w:right w:val="single" w:sz="8" w:space="0" w:color="000000"/>
+            </w:tcBorders>
+            <w:tcMar>
+              <w:top w:w="100" w:type="dxa"/>
+              <w:left w:w="100" w:type="dxa"/>
+              <w:bottom w:w="100" w:type="dxa"/>
+              <w:right w:w="100" w:type="dxa"/>
+            </w:tcMar>
+            <w:hideMark/>
+          </w:tcPr>
+          <w:p>
+            <w:pPr>
+              <w:rPr>
+                <w:rFonts w:ascii="Times New Roman" w:eastAsia="Times New Roman" w:hAnsi="Times New Roman" w:cs="Times New Roman"/>
+              </w:rPr>
+            </w:pPr>
+            <w:r>
+              <w:rPr>
+                <w:rFonts w:eastAsia="Times New Roman"/>
+                <w:color w:val="000000"/>
+              </w:rPr>
+              <w:t>Recommended</w:t>
+            </w:r>
+          </w:p>
+        </w:tc>
+        <w:tc>
+          <w:tcPr>
+            <w:tcW w:w="0" w:type="auto"/>
+            <w:tcBorders>
+              <w:top w:val="single" w:sz="8" w:space="0" w:color="000000"/>
+              <w:left w:val="single" w:sz="8" w:space="0" w:color="000000"/>
+              <w:bottom w:val="single" w:sz="8" w:space="0" w:color="000000"/>
+              <w:right w:val="single" w:sz="8" w:space="0" w:color="000000"/>
+            </w:tcBorders>
+            <w:tcMar>
+              <w:top w:w="100" w:type="dxa"/>
+              <w:left w:w="100" w:type="dxa"/>
+              <w:bottom w:w="100" w:type="dxa"/>
+              <w:right w:w="100" w:type="dxa"/>
+            </w:tcMar>
+            <w:hideMark/>
+          </w:tcPr>
+          <w:p>
+            <w:pPr>
+              <w:rPr>
+                <w:rFonts w:ascii="Times New Roman" w:eastAsia="Times New Roman" w:hAnsi="Times New Roman" w:cs="Times New Roman"/>
+              </w:rPr>
+            </w:pPr>
+            <w:r>
+              <w:rPr>
+                <w:rFonts w:eastAsia="Times New Roman"/>
+                <w:color w:val="000000"/>
+              </w:rPr>
+              <w:t>data</w:t>
+            </w:r>
+          </w:p>
+        </w:tc>
+        <w:tc>
+          <w:tcPr>
+            <w:tcW w:w="0" w:type="auto"/>
+            <w:tcBorders>
+              <w:top w:val="single" w:sz="8" w:space="0" w:color="000000"/>
+              <w:left w:val="single" w:sz="8" w:space="0" w:color="000000"/>
+              <w:bottom w:val="single" w:sz="8" w:space="0" w:color="000000"/>
+              <w:right w:val="single" w:sz="8" w:space="0" w:color="000000"/>
+            </w:tcBorders>
+            <w:tcMar>
+              <w:top w:w="100" w:type="dxa"/>
+              <w:left w:w="100" w:type="dxa"/>
+              <w:bottom w:w="100" w:type="dxa"/>
+              <w:right w:w="100" w:type="dxa"/>
+            </w:tcMar>
+            <w:hideMark/>
+          </w:tcPr>
+          <w:p>
+            <w:pPr>
+              <w:rPr>
+                <w:rFonts w:ascii="Times New Roman" w:eastAsia="Times New Roman" w:hAnsi="Times New Roman" w:cs="Times New Roman"/>
+              </w:rPr>
+            </w:pPr>
+            <w:r>
+              <w:rPr>
+                <w:rFonts w:eastAsia="Times New Roman"/>
+                <w:color w:val="000000"/>
+              </w:rPr>
+              <w:t>Use case scenarios </w:t>
+            </w:r>
+          </w:p>
+        </w:tc>
+        <w:tc>
+          <w:tcPr>
+            <w:tcW w:w="0" w:type="auto"/>
+            <w:tcBorders>
+              <w:top w:val="single" w:sz="8" w:space="0" w:color="000000"/>
+              <w:left w:val="single" w:sz="8" w:space="0" w:color="000000"/>
+              <w:bottom w:val="single" w:sz="8" w:space="0" w:color="000000"/>
+              <w:right w:val="single" w:sz="8" w:space="0" w:color="000000"/>
+            </w:tcBorders>
+            <w:tcMar>
+              <w:top w:w="100" w:type="dxa"/>
+              <w:left w:w="100" w:type="dxa"/>
+              <w:bottom w:w="100" w:type="dxa"/>
+              <w:right w:w="100" w:type="dxa"/>
+            </w:tcMar>
+            <w:hideMark/>
+          </w:tcPr>
+          <w:p>
+            <w:pPr>
+              <w:rPr>
+                <w:rFonts w:ascii="Times New Roman" w:eastAsia="Times New Roman" w:hAnsi="Times New Roman" w:cs="Times New Roman"/>
+              </w:rPr>
+            </w:pPr>
+            <w:r>
+              <w:rPr>
+                <w:rFonts w:eastAsia="Times New Roman"/>
+                <w:color w:val="000000"/>
+              </w:rPr>
+              <w:t>List of highly rated recipes</w:t>
+            </w:r>
+          </w:p>
+        </w:tc>
+      </w:tr>
+      <w:tr>
+        <w:tc>
+          <w:tcPr>
+            <w:tcW w:w="0" w:type="auto"/>
+            <w:tcBorders>
+              <w:top w:val="single" w:sz="8" w:space="0" w:color="000000"/>
+              <w:left w:val="single" w:sz="8" w:space="0" w:color="000000"/>
+              <w:bottom w:val="single" w:sz="8" w:space="0" w:color="000000"/>
+              <w:right w:val="single" w:sz="8" w:space="0" w:color="000000"/>
+            </w:tcBorders>
+            <w:tcMar>
+              <w:top w:w="100" w:type="dxa"/>
+              <w:left w:w="100" w:type="dxa"/>
+              <w:bottom w:w="100" w:type="dxa"/>
+              <w:right w:w="100" w:type="dxa"/>
+            </w:tcMar>
+            <w:hideMark/>
+          </w:tcPr>
+          <w:p>
+            <w:pPr>
+              <w:rPr>
+                <w:rFonts w:ascii="Times New Roman" w:eastAsia="Times New Roman" w:hAnsi="Times New Roman" w:cs="Times New Roman"/>
+              </w:rPr>
+            </w:pPr>
+            <w:r>
+              <w:rPr>
+                <w:rFonts w:eastAsia="Times New Roman"/>
+                <w:color w:val="000000"/>
+              </w:rPr>
+              <w:t>New</w:t>
+            </w:r>
+          </w:p>
+        </w:tc>
+        <w:tc>
+          <w:tcPr>
+            <w:tcW w:w="0" w:type="auto"/>
+            <w:tcBorders>
+              <w:top w:val="single" w:sz="8" w:space="0" w:color="000000"/>
+              <w:left w:val="single" w:sz="8" w:space="0" w:color="000000"/>
+              <w:bottom w:val="single" w:sz="8" w:space="0" w:color="000000"/>
+              <w:right w:val="single" w:sz="8" w:space="0" w:color="000000"/>
+            </w:tcBorders>
+            <w:tcMar>
+              <w:top w:w="100" w:type="dxa"/>
+              <w:left w:w="100" w:type="dxa"/>
+              <w:bottom w:w="100" w:type="dxa"/>
+              <w:right w:w="100" w:type="dxa"/>
+            </w:tcMar>
+            <w:hideMark/>
+          </w:tcPr>
+          <w:p>
+            <w:pPr>
+              <w:rPr>
+                <w:rFonts w:ascii="Times New Roman" w:eastAsia="Times New Roman" w:hAnsi="Times New Roman" w:cs="Times New Roman"/>
+              </w:rPr>
+            </w:pPr>
+            <w:r>
+              <w:rPr>
+                <w:rFonts w:eastAsia="Times New Roman"/>
+                <w:color w:val="000000"/>
+              </w:rPr>
+              <w:t>data</w:t>
+            </w:r>
+          </w:p>
+        </w:tc>
+        <w:tc>
+          <w:tcPr>
+            <w:tcW w:w="0" w:type="auto"/>
+            <w:tcBorders>
+              <w:top w:val="single" w:sz="8" w:space="0" w:color="000000"/>
+              <w:left w:val="single" w:sz="8" w:space="0" w:color="000000"/>
+              <w:bottom w:val="single" w:sz="8" w:space="0" w:color="000000"/>
+              <w:right w:val="single" w:sz="8" w:space="0" w:color="000000"/>
+            </w:tcBorders>
+            <w:tcMar>
+              <w:top w:w="100" w:type="dxa"/>
+              <w:left w:w="100" w:type="dxa"/>
+              <w:bottom w:w="100" w:type="dxa"/>
+              <w:right w:w="100" w:type="dxa"/>
+            </w:tcMar>
+            <w:hideMark/>
+          </w:tcPr>
+          <w:p>
+            <w:pPr>
+              <w:rPr>
+                <w:rFonts w:ascii="Times New Roman" w:eastAsia="Times New Roman" w:hAnsi="Times New Roman" w:cs="Times New Roman"/>
+              </w:rPr>
+            </w:pPr>
+            <w:r>
+              <w:rPr>
+                <w:rFonts w:eastAsia="Times New Roman"/>
+                <w:color w:val="000000"/>
+              </w:rPr>
+              <w:t>Use case scenarios </w:t>
+            </w:r>
+          </w:p>
+        </w:tc>
+        <w:tc>
+          <w:tcPr>
+            <w:tcW w:w="0" w:type="auto"/>
+            <w:tcBorders>
+              <w:top w:val="single" w:sz="8" w:space="0" w:color="000000"/>
+              <w:left w:val="single" w:sz="8" w:space="0" w:color="000000"/>
+              <w:bottom w:val="single" w:sz="8" w:space="0" w:color="000000"/>
+              <w:right w:val="single" w:sz="8" w:space="0" w:color="000000"/>
+            </w:tcBorders>
+            <w:tcMar>
+              <w:top w:w="100" w:type="dxa"/>
+              <w:left w:w="100" w:type="dxa"/>
+              <w:bottom w:w="100" w:type="dxa"/>
+              <w:right w:w="100" w:type="dxa"/>
+            </w:tcMar>
+            <w:hideMark/>
+          </w:tcPr>
+          <w:p>
+            <w:pPr>
+              <w:rPr>
+                <w:rFonts w:ascii="Times New Roman" w:eastAsia="Times New Roman" w:hAnsi="Times New Roman" w:cs="Times New Roman"/>
+              </w:rPr>
+            </w:pPr>
+            <w:r>
+              <w:rPr>
+                <w:rFonts w:eastAsia="Times New Roman"/>
+                <w:color w:val="000000"/>
+              </w:rPr>
+              <w:t>Recently added recipes</w:t>
+            </w:r>
+          </w:p>
+        </w:tc>
+      </w:tr>
+      <w:tr>
+        <w:tc>
+          <w:tcPr>
+            <w:tcW w:w="0" w:type="auto"/>
+            <w:tcBorders>
+              <w:top w:val="single" w:sz="8" w:space="0" w:color="000000"/>
+              <w:left w:val="single" w:sz="8" w:space="0" w:color="000000"/>
+              <w:bottom w:val="single" w:sz="8" w:space="0" w:color="000000"/>
+              <w:right w:val="single" w:sz="8" w:space="0" w:color="000000"/>
+            </w:tcBorders>
+            <w:tcMar>
+              <w:top w:w="100" w:type="dxa"/>
+              <w:left w:w="100" w:type="dxa"/>
+              <w:bottom w:w="100" w:type="dxa"/>
+              <w:right w:w="100" w:type="dxa"/>
+            </w:tcMar>
+            <w:hideMark/>
+          </w:tcPr>
+          <w:p>
+            <w:pPr>
+              <w:rPr>
+                <w:rFonts w:ascii="Times New Roman" w:eastAsia="Times New Roman" w:hAnsi="Times New Roman" w:cs="Times New Roman"/>
+              </w:rPr>
+            </w:pPr>
+            <w:r>
+              <w:rPr>
+                <w:rFonts w:eastAsia="Times New Roman"/>
+                <w:color w:val="000000"/>
+              </w:rPr>
+              <w:t>Search</w:t>
+            </w:r>
+          </w:p>
+        </w:tc>
+        <w:tc>
+          <w:tcPr>
+            <w:tcW w:w="0" w:type="auto"/>
+            <w:tcBorders>
+              <w:top w:val="single" w:sz="8" w:space="0" w:color="000000"/>
+              <w:left w:val="single" w:sz="8" w:space="0" w:color="000000"/>
+              <w:bottom w:val="single" w:sz="8" w:space="0" w:color="000000"/>
+              <w:right w:val="single" w:sz="8" w:space="0" w:color="000000"/>
+            </w:tcBorders>
+            <w:tcMar>
+              <w:top w:w="100" w:type="dxa"/>
+              <w:left w:w="100" w:type="dxa"/>
+              <w:bottom w:w="100" w:type="dxa"/>
+              <w:right w:w="100" w:type="dxa"/>
+            </w:tcMar>
+            <w:hideMark/>
+          </w:tcPr>
+          <w:p>
+            <w:pPr>
+              <w:rPr>
+                <w:rFonts w:ascii="Times New Roman" w:eastAsia="Times New Roman" w:hAnsi="Times New Roman" w:cs="Times New Roman"/>
+              </w:rPr>
+            </w:pPr>
+            <w:r>
+              <w:rPr>
+                <w:rFonts w:eastAsia="Times New Roman"/>
+                <w:color w:val="000000"/>
+              </w:rPr>
+              <w:t>service</w:t>
+            </w:r>
+          </w:p>
+        </w:tc>
+        <w:tc>
+          <w:tcPr>
+            <w:tcW w:w="0" w:type="auto"/>
+            <w:tcBorders>
+              <w:top w:val="single" w:sz="8" w:space="0" w:color="000000"/>
+              <w:left w:val="single" w:sz="8" w:space="0" w:color="000000"/>
+              <w:bottom w:val="single" w:sz="8" w:space="0" w:color="000000"/>
+              <w:right w:val="single" w:sz="8" w:space="0" w:color="000000"/>
+            </w:tcBorders>
+            <w:tcMar>
+              <w:top w:w="100" w:type="dxa"/>
+              <w:left w:w="100" w:type="dxa"/>
+              <w:bottom w:w="100" w:type="dxa"/>
+              <w:right w:w="100" w:type="dxa"/>
+            </w:tcMar>
+            <w:hideMark/>
+          </w:tcPr>
+          <w:p>
+            <w:pPr>
+              <w:rPr>
+                <w:rFonts w:ascii="Times New Roman" w:eastAsia="Times New Roman" w:hAnsi="Times New Roman" w:cs="Times New Roman"/>
+              </w:rPr>
+            </w:pPr>
+            <w:r>
+              <w:rPr>
+                <w:rFonts w:eastAsia="Times New Roman"/>
+                <w:color w:val="000000"/>
+              </w:rPr>
+              <w:t>User service</w:t>
+            </w:r>
+          </w:p>
+        </w:tc>
+        <w:tc>
+          <w:tcPr>
+            <w:tcW w:w="0" w:type="auto"/>
+            <w:tcBorders>
+              <w:top w:val="single" w:sz="8" w:space="0" w:color="000000"/>
+              <w:left w:val="single" w:sz="8" w:space="0" w:color="000000"/>
+              <w:bottom w:val="single" w:sz="8" w:space="0" w:color="000000"/>
+              <w:right w:val="single" w:sz="8" w:space="0" w:color="000000"/>
+            </w:tcBorders>
+            <w:tcMar>
+              <w:top w:w="100" w:type="dxa"/>
+              <w:left w:w="100" w:type="dxa"/>
+              <w:bottom w:w="100" w:type="dxa"/>
+              <w:right w:w="100" w:type="dxa"/>
+            </w:tcMar>
+            <w:hideMark/>
+          </w:tcPr>
+          <w:p>
+            <w:pPr>
+              <w:rPr>
+                <w:rFonts w:ascii="Times New Roman" w:eastAsia="Times New Roman" w:hAnsi="Times New Roman" w:cs="Times New Roman"/>
+              </w:rPr>
+            </w:pPr>
+            <w:r>
+              <w:rPr>
+                <w:rFonts w:eastAsia="Times New Roman"/>
+                <w:color w:val="000000"/>
+              </w:rPr>
+              <w:t>Searches recipes by the name or ingredients</w:t>
+            </w:r>
+          </w:p>
+        </w:tc>
+      </w:tr>
+      <w:tr>
+        <w:tc>
+          <w:tcPr>
+            <w:tcW w:w="0" w:type="auto"/>
+            <w:tcBorders>
+              <w:top w:val="single" w:sz="8" w:space="0" w:color="000000"/>
+              <w:left w:val="single" w:sz="8" w:space="0" w:color="000000"/>
+              <w:bottom w:val="single" w:sz="8" w:space="0" w:color="000000"/>
+              <w:right w:val="single" w:sz="8" w:space="0" w:color="000000"/>
+            </w:tcBorders>
+            <w:tcMar>
+              <w:top w:w="100" w:type="dxa"/>
+              <w:left w:w="100" w:type="dxa"/>
+              <w:bottom w:w="100" w:type="dxa"/>
+              <w:right w:w="100" w:type="dxa"/>
+            </w:tcMar>
+            <w:hideMark/>
+          </w:tcPr>
+          <w:p>
+            <w:pPr>
+              <w:rPr>
+                <w:rFonts w:ascii="Times New Roman" w:eastAsia="Times New Roman" w:hAnsi="Times New Roman" w:cs="Times New Roman"/>
+              </w:rPr>
+            </w:pPr>
+            <w:r>
+              <w:rPr>
+                <w:rFonts w:eastAsia="Times New Roman"/>
+                <w:color w:val="000000"/>
+              </w:rPr>
+              <w:t>Filter</w:t>
+            </w:r>
+          </w:p>
+        </w:tc>
+        <w:tc>
+          <w:tcPr>
+            <w:tcW w:w="0" w:type="auto"/>
+            <w:tcBorders>
+              <w:top w:val="single" w:sz="8" w:space="0" w:color="000000"/>
+              <w:left w:val="single" w:sz="8" w:space="0" w:color="000000"/>
+              <w:bottom w:val="single" w:sz="8" w:space="0" w:color="000000"/>
+              <w:right w:val="single" w:sz="8" w:space="0" w:color="000000"/>
+            </w:tcBorders>
+            <w:tcMar>
+              <w:top w:w="100" w:type="dxa"/>
+              <w:left w:w="100" w:type="dxa"/>
+              <w:bottom w:w="100" w:type="dxa"/>
+              <w:right w:w="100" w:type="dxa"/>
+            </w:tcMar>
+            <w:hideMark/>
+          </w:tcPr>
+          <w:p>
+            <w:pPr>
+              <w:rPr>
+                <w:rFonts w:ascii="Times New Roman" w:eastAsia="Times New Roman" w:hAnsi="Times New Roman" w:cs="Times New Roman"/>
+              </w:rPr>
+            </w:pPr>
+            <w:r>
+              <w:rPr>
+                <w:rFonts w:eastAsia="Times New Roman"/>
+                <w:color w:val="000000"/>
+              </w:rPr>
+              <w:t>service</w:t>
+            </w:r>
+          </w:p>
+        </w:tc>
+        <w:tc>
+          <w:tcPr>
+            <w:tcW w:w="0" w:type="auto"/>
+            <w:tcBorders>
+              <w:top w:val="single" w:sz="8" w:space="0" w:color="000000"/>
+              <w:left w:val="single" w:sz="8" w:space="0" w:color="000000"/>
+              <w:bottom w:val="single" w:sz="8" w:space="0" w:color="000000"/>
+              <w:right w:val="single" w:sz="8" w:space="0" w:color="000000"/>
+            </w:tcBorders>
+            <w:tcMar>
+              <w:top w:w="100" w:type="dxa"/>
+              <w:left w:w="100" w:type="dxa"/>
+              <w:bottom w:w="100" w:type="dxa"/>
+              <w:right w:w="100" w:type="dxa"/>
+            </w:tcMar>
+            <w:hideMark/>
+          </w:tcPr>
+          <w:p>
+            <w:pPr>
+              <w:rPr>
+                <w:rFonts w:ascii="Times New Roman" w:eastAsia="Times New Roman" w:hAnsi="Times New Roman" w:cs="Times New Roman"/>
+              </w:rPr>
+            </w:pPr>
+            <w:r>
+              <w:rPr>
+                <w:rFonts w:eastAsia="Times New Roman"/>
+                <w:color w:val="000000"/>
+              </w:rPr>
+              <w:t>User service</w:t>
+            </w:r>
+          </w:p>
+        </w:tc>
+        <w:tc>
+          <w:tcPr>
+            <w:tcW w:w="0" w:type="auto"/>
+            <w:tcBorders>
+              <w:top w:val="single" w:sz="8" w:space="0" w:color="000000"/>
+              <w:left w:val="single" w:sz="8" w:space="0" w:color="000000"/>
+              <w:bottom w:val="single" w:sz="8" w:space="0" w:color="000000"/>
+              <w:right w:val="single" w:sz="8" w:space="0" w:color="000000"/>
+            </w:tcBorders>
+            <w:tcMar>
+              <w:top w:w="100" w:type="dxa"/>
+              <w:left w:w="100" w:type="dxa"/>
+              <w:bottom w:w="100" w:type="dxa"/>
+              <w:right w:w="100" w:type="dxa"/>
+            </w:tcMar>
+            <w:hideMark/>
+          </w:tcPr>
+          <w:p>
+            <w:pPr>
+              <w:rPr>
+                <w:rFonts w:ascii="Times New Roman" w:eastAsia="Times New Roman" w:hAnsi="Times New Roman" w:cs="Times New Roman"/>
+              </w:rPr>
+            </w:pPr>
+            <w:r>
+              <w:rPr>
+                <w:rFonts w:eastAsia="Times New Roman"/>
+                <w:color w:val="000000"/>
+              </w:rPr>
+              <w:t>Filters recipes by the category</w:t>
+            </w:r>
+          </w:p>
+        </w:tc>
+      </w:tr>
+      <w:tr>
+        <w:tc>
+          <w:tcPr>
+            <w:tcW w:w="0" w:type="auto"/>
+            <w:tcBorders>
+              <w:top w:val="single" w:sz="8" w:space="0" w:color="000000"/>
+              <w:left w:val="single" w:sz="8" w:space="0" w:color="000000"/>
+              <w:bottom w:val="single" w:sz="8" w:space="0" w:color="000000"/>
+              <w:right w:val="single" w:sz="8" w:space="0" w:color="000000"/>
+            </w:tcBorders>
+            <w:tcMar>
+              <w:top w:w="100" w:type="dxa"/>
+              <w:left w:w="100" w:type="dxa"/>
+              <w:bottom w:w="100" w:type="dxa"/>
+              <w:right w:w="100" w:type="dxa"/>
+            </w:tcMar>
+            <w:hideMark/>
+          </w:tcPr>
+          <w:p>
+            <w:pPr>
+              <w:rPr>
+                <w:rFonts w:ascii="Times New Roman" w:eastAsia="Times New Roman" w:hAnsi="Times New Roman" w:cs="Times New Roman"/>
+              </w:rPr>
+            </w:pPr>
+            <w:r>
+              <w:rPr>
+                <w:rFonts w:eastAsia="Times New Roman"/>
+                <w:color w:val="000000"/>
+              </w:rPr>
+              <w:t>Add</w:t>
+            </w:r>
+          </w:p>
+        </w:tc>
+        <w:tc>
+          <w:tcPr>
+            <w:tcW w:w="0" w:type="auto"/>
+            <w:tcBorders>
+              <w:top w:val="single" w:sz="8" w:space="0" w:color="000000"/>
+              <w:left w:val="single" w:sz="8" w:space="0" w:color="000000"/>
+              <w:bottom w:val="single" w:sz="8" w:space="0" w:color="000000"/>
+              <w:right w:val="single" w:sz="8" w:space="0" w:color="000000"/>
+            </w:tcBorders>
+            <w:tcMar>
+              <w:top w:w="100" w:type="dxa"/>
+              <w:left w:w="100" w:type="dxa"/>
+              <w:bottom w:w="100" w:type="dxa"/>
+              <w:right w:w="100" w:type="dxa"/>
+            </w:tcMar>
+            <w:hideMark/>
+          </w:tcPr>
+          <w:p>
+            <w:pPr>
+              <w:rPr>
+                <w:rFonts w:ascii="Times New Roman" w:eastAsia="Times New Roman" w:hAnsi="Times New Roman" w:cs="Times New Roman"/>
+              </w:rPr>
+            </w:pPr>
+            <w:r>
+              <w:rPr>
+                <w:rFonts w:eastAsia="Times New Roman"/>
+                <w:color w:val="000000"/>
+              </w:rPr>
+              <w:t>service</w:t>
+            </w:r>
+          </w:p>
+        </w:tc>
+        <w:tc>
+          <w:tcPr>
+            <w:tcW w:w="0" w:type="auto"/>
+            <w:tcBorders>
+              <w:top w:val="single" w:sz="8" w:space="0" w:color="000000"/>
+              <w:left w:val="single" w:sz="8" w:space="0" w:color="000000"/>
+              <w:bottom w:val="single" w:sz="8" w:space="0" w:color="000000"/>
+              <w:right w:val="single" w:sz="8" w:space="0" w:color="000000"/>
+            </w:tcBorders>
+            <w:tcMar>
+              <w:top w:w="100" w:type="dxa"/>
+              <w:left w:w="100" w:type="dxa"/>
+              <w:bottom w:w="100" w:type="dxa"/>
+              <w:right w:w="100" w:type="dxa"/>
+            </w:tcMar>
+            <w:hideMark/>
+          </w:tcPr>
+          <w:p>
+            <w:pPr>
+              <w:rPr>
+                <w:rFonts w:ascii="Times New Roman" w:eastAsia="Times New Roman" w:hAnsi="Times New Roman" w:cs="Times New Roman"/>
+              </w:rPr>
+            </w:pPr>
+            <w:r>
+              <w:rPr>
+                <w:rFonts w:eastAsia="Times New Roman"/>
+                <w:color w:val="000000"/>
+              </w:rPr>
+              <w:t>User service</w:t>
+            </w:r>
+          </w:p>
+        </w:tc>
+        <w:tc>
+          <w:tcPr>
+            <w:tcW w:w="0" w:type="auto"/>
+            <w:tcBorders>
+              <w:top w:val="single" w:sz="8" w:space="0" w:color="000000"/>
+              <w:left w:val="single" w:sz="8" w:space="0" w:color="000000"/>
+              <w:bottom w:val="single" w:sz="8" w:space="0" w:color="000000"/>
+              <w:right w:val="single" w:sz="8" w:space="0" w:color="000000"/>
+            </w:tcBorders>
+            <w:tcMar>
+              <w:top w:w="100" w:type="dxa"/>
+              <w:left w:w="100" w:type="dxa"/>
+              <w:bottom w:w="100" w:type="dxa"/>
+              <w:right w:w="100" w:type="dxa"/>
+            </w:tcMar>
+            <w:hideMark/>
+          </w:tcPr>
+          <w:p>
+            <w:pPr>
+              <w:rPr>
+                <w:rFonts w:ascii="Times New Roman" w:eastAsia="Times New Roman" w:hAnsi="Times New Roman" w:cs="Times New Roman"/>
+              </w:rPr>
+            </w:pPr>
+            <w:r>
+              <w:rPr>
+                <w:rFonts w:eastAsia="Times New Roman"/>
+                <w:color w:val="000000"/>
+              </w:rPr>
+              <w:t>Allows users to add new recipes</w:t>
+            </w:r>
+          </w:p>
+        </w:tc>
+      </w:tr>
+      <w:tr>
+        <w:tc>
+          <w:tcPr>
+            <w:tcW w:w="0" w:type="auto"/>
+            <w:tcBorders>
+              <w:top w:val="single" w:sz="8" w:space="0" w:color="000000"/>
+              <w:left w:val="single" w:sz="8" w:space="0" w:color="000000"/>
+              <w:bottom w:val="single" w:sz="8" w:space="0" w:color="000000"/>
+              <w:right w:val="single" w:sz="8" w:space="0" w:color="000000"/>
+            </w:tcBorders>
+            <w:tcMar>
+              <w:top w:w="100" w:type="dxa"/>
+              <w:left w:w="100" w:type="dxa"/>
+              <w:bottom w:w="100" w:type="dxa"/>
+              <w:right w:w="100" w:type="dxa"/>
+            </w:tcMar>
+            <w:hideMark/>
+          </w:tcPr>
+          <w:p>
+            <w:pPr>
+              <w:rPr>
+                <w:rFonts w:ascii="Times New Roman" w:eastAsia="Times New Roman" w:hAnsi="Times New Roman" w:cs="Times New Roman"/>
+              </w:rPr>
+            </w:pPr>
+            <w:r>
+              <w:rPr>
+                <w:rFonts w:eastAsia="Times New Roman"/>
+                <w:color w:val="000000"/>
+              </w:rPr>
+              <w:t>Favorite</w:t>
+            </w:r>
+          </w:p>
+        </w:tc>
+        <w:tc>
+          <w:tcPr>
+            <w:tcW w:w="0" w:type="auto"/>
+            <w:tcBorders>
+              <w:top w:val="single" w:sz="8" w:space="0" w:color="000000"/>
+              <w:left w:val="single" w:sz="8" w:space="0" w:color="000000"/>
+              <w:bottom w:val="single" w:sz="8" w:space="0" w:color="000000"/>
+              <w:right w:val="single" w:sz="8" w:space="0" w:color="000000"/>
+            </w:tcBorders>
+            <w:tcMar>
+              <w:top w:w="100" w:type="dxa"/>
+              <w:left w:w="100" w:type="dxa"/>
+              <w:bottom w:w="100" w:type="dxa"/>
+              <w:right w:w="100" w:type="dxa"/>
+            </w:tcMar>
+            <w:hideMark/>
+          </w:tcPr>
+          <w:p>
+            <w:pPr>
+              <w:rPr>
+                <w:rFonts w:ascii="Times New Roman" w:eastAsia="Times New Roman" w:hAnsi="Times New Roman" w:cs="Times New Roman"/>
+              </w:rPr>
+            </w:pPr>
+            <w:r>
+              <w:rPr>
+                <w:rFonts w:eastAsia="Times New Roman"/>
+                <w:color w:val="000000"/>
+              </w:rPr>
+              <w:t>service</w:t>
+            </w:r>
+          </w:p>
+        </w:tc>
+        <w:tc>
+          <w:tcPr>
+            <w:tcW w:w="0" w:type="auto"/>
+            <w:tcBorders>
+              <w:top w:val="single" w:sz="8" w:space="0" w:color="000000"/>
+              <w:left w:val="single" w:sz="8" w:space="0" w:color="000000"/>
+              <w:bottom w:val="single" w:sz="8" w:space="0" w:color="000000"/>
+              <w:right w:val="single" w:sz="8" w:space="0" w:color="000000"/>
+            </w:tcBorders>
+            <w:tcMar>
+              <w:top w:w="100" w:type="dxa"/>
+              <w:left w:w="100" w:type="dxa"/>
+              <w:bottom w:w="100" w:type="dxa"/>
+              <w:right w:w="100" w:type="dxa"/>
+            </w:tcMar>
+            <w:hideMark/>
+          </w:tcPr>
+          <w:p>
+            <w:pPr>
+              <w:rPr>
+                <w:rFonts w:ascii="Times New Roman" w:eastAsia="Times New Roman" w:hAnsi="Times New Roman" w:cs="Times New Roman"/>
+              </w:rPr>
+            </w:pPr>
+            <w:r>
+              <w:rPr>
+                <w:rFonts w:eastAsia="Times New Roman"/>
+                <w:color w:val="000000"/>
+              </w:rPr>
+              <w:t>User service</w:t>
+            </w:r>
+          </w:p>
+        </w:tc>
+        <w:tc>
+          <w:tcPr>
+            <w:tcW w:w="0" w:type="auto"/>
+            <w:tcBorders>
+              <w:top w:val="single" w:sz="8" w:space="0" w:color="000000"/>
+              <w:left w:val="single" w:sz="8" w:space="0" w:color="000000"/>
+              <w:bottom w:val="single" w:sz="8" w:space="0" w:color="000000"/>
+              <w:right w:val="single" w:sz="8" w:space="0" w:color="000000"/>
+            </w:tcBorders>
+            <w:tcMar>
+              <w:top w:w="100" w:type="dxa"/>
+              <w:left w:w="100" w:type="dxa"/>
+              <w:bottom w:w="100" w:type="dxa"/>
+              <w:right w:w="100" w:type="dxa"/>
+            </w:tcMar>
+            <w:hideMark/>
+          </w:tcPr>
+          <w:p>
+            <w:pPr>
+              <w:rPr>
+                <w:rFonts w:ascii="Times New Roman" w:eastAsia="Times New Roman" w:hAnsi="Times New Roman" w:cs="Times New Roman"/>
+              </w:rPr>
+            </w:pPr>
+            <w:r>
+              <w:rPr>
+                <w:rFonts w:eastAsia="Times New Roman"/>
+                <w:color w:val="000000"/>
+              </w:rPr>
+              <w:t>A list of recipes that user wish to save</w:t>
+            </w:r>
+          </w:p>
+        </w:tc>
+      </w:tr>
+      <w:tr>
+        <w:tc>
+          <w:tcPr>
+            <w:tcW w:w="0" w:type="auto"/>
+            <w:tcBorders>
+              <w:top w:val="single" w:sz="8" w:space="0" w:color="000000"/>
+              <w:left w:val="single" w:sz="8" w:space="0" w:color="000000"/>
+              <w:bottom w:val="single" w:sz="8" w:space="0" w:color="000000"/>
+              <w:right w:val="single" w:sz="8" w:space="0" w:color="000000"/>
+            </w:tcBorders>
+            <w:tcMar>
+              <w:top w:w="100" w:type="dxa"/>
+              <w:left w:w="100" w:type="dxa"/>
+              <w:bottom w:w="100" w:type="dxa"/>
+              <w:right w:w="100" w:type="dxa"/>
+            </w:tcMar>
+            <w:hideMark/>
+          </w:tcPr>
+          <w:p>
+            <w:pPr>
+              <w:rPr>
+                <w:rFonts w:ascii="Times New Roman" w:eastAsia="Times New Roman" w:hAnsi="Times New Roman" w:cs="Times New Roman"/>
+              </w:rPr>
+            </w:pPr>
+            <w:r>
+              <w:rPr>
+                <w:rFonts w:eastAsia="Times New Roman"/>
+                <w:color w:val="000000"/>
+              </w:rPr>
+              <w:t>Sign up</w:t>
+            </w:r>
+          </w:p>
+        </w:tc>
+        <w:tc>
+          <w:tcPr>
+            <w:tcW w:w="0" w:type="auto"/>
+            <w:tcBorders>
+              <w:top w:val="single" w:sz="8" w:space="0" w:color="000000"/>
+              <w:left w:val="single" w:sz="8" w:space="0" w:color="000000"/>
+              <w:bottom w:val="single" w:sz="8" w:space="0" w:color="000000"/>
+              <w:right w:val="single" w:sz="8" w:space="0" w:color="000000"/>
+            </w:tcBorders>
+            <w:tcMar>
+              <w:top w:w="100" w:type="dxa"/>
+              <w:left w:w="100" w:type="dxa"/>
+              <w:bottom w:w="100" w:type="dxa"/>
+              <w:right w:w="100" w:type="dxa"/>
+            </w:tcMar>
+            <w:hideMark/>
+          </w:tcPr>
+          <w:p>
+            <w:pPr>
+              <w:rPr>
+                <w:rFonts w:ascii="Times New Roman" w:eastAsia="Times New Roman" w:hAnsi="Times New Roman" w:cs="Times New Roman"/>
+              </w:rPr>
+            </w:pPr>
+            <w:r>
+              <w:rPr>
+                <w:rFonts w:eastAsia="Times New Roman"/>
+                <w:color w:val="000000"/>
+              </w:rPr>
+              <w:t>service</w:t>
+            </w:r>
+          </w:p>
+        </w:tc>
+        <w:tc>
+          <w:tcPr>
+            <w:tcW w:w="0" w:type="auto"/>
+            <w:tcBorders>
+              <w:top w:val="single" w:sz="8" w:space="0" w:color="000000"/>
+              <w:left w:val="single" w:sz="8" w:space="0" w:color="000000"/>
+              <w:bottom w:val="single" w:sz="8" w:space="0" w:color="000000"/>
+              <w:right w:val="single" w:sz="8" w:space="0" w:color="000000"/>
+            </w:tcBorders>
+            <w:tcMar>
+              <w:top w:w="100" w:type="dxa"/>
+              <w:left w:w="100" w:type="dxa"/>
+              <w:bottom w:w="100" w:type="dxa"/>
+              <w:right w:w="100" w:type="dxa"/>
+            </w:tcMar>
+            <w:hideMark/>
+          </w:tcPr>
+          <w:p>
+            <w:pPr>
+              <w:rPr>
+                <w:rFonts w:ascii="Times New Roman" w:eastAsia="Times New Roman" w:hAnsi="Times New Roman" w:cs="Times New Roman"/>
+              </w:rPr>
+            </w:pPr>
+            <w:r>
+              <w:rPr>
+                <w:rFonts w:eastAsia="Times New Roman"/>
+                <w:color w:val="000000"/>
+              </w:rPr>
+              <w:t>User service</w:t>
+            </w:r>
+          </w:p>
+        </w:tc>
+        <w:tc>
+          <w:tcPr>
+            <w:tcW w:w="0" w:type="auto"/>
+            <w:tcBorders>
+              <w:top w:val="single" w:sz="8" w:space="0" w:color="000000"/>
+              <w:left w:val="single" w:sz="8" w:space="0" w:color="000000"/>
+              <w:bottom w:val="single" w:sz="8" w:space="0" w:color="000000"/>
+              <w:right w:val="single" w:sz="8" w:space="0" w:color="000000"/>
+            </w:tcBorders>
+            <w:tcMar>
+              <w:top w:w="100" w:type="dxa"/>
+              <w:left w:w="100" w:type="dxa"/>
+              <w:bottom w:w="100" w:type="dxa"/>
+              <w:right w:w="100" w:type="dxa"/>
+            </w:tcMar>
+            <w:hideMark/>
+          </w:tcPr>
+          <w:p>
+            <w:pPr>
+              <w:rPr>
+                <w:rFonts w:ascii="Times New Roman" w:eastAsia="Times New Roman" w:hAnsi="Times New Roman" w:cs="Times New Roman"/>
+              </w:rPr>
+            </w:pPr>
+            <w:r>
+              <w:rPr>
+                <w:rFonts w:eastAsia="Times New Roman"/>
+                <w:color w:val="000000"/>
+              </w:rPr>
+              <w:t>Allows user to create an account</w:t>
+            </w:r>
+          </w:p>
+        </w:tc>
+      </w:tr>
+      <w:tr>
+        <w:tc>
+          <w:tcPr>
+            <w:tcW w:w="0" w:type="auto"/>
+            <w:tcBorders>
+              <w:top w:val="single" w:sz="8" w:space="0" w:color="000000"/>
+              <w:left w:val="single" w:sz="8" w:space="0" w:color="000000"/>
+              <w:bottom w:val="single" w:sz="8" w:space="0" w:color="000000"/>
+              <w:right w:val="single" w:sz="8" w:space="0" w:color="000000"/>
+            </w:tcBorders>
+            <w:tcMar>
+              <w:top w:w="100" w:type="dxa"/>
+              <w:left w:w="100" w:type="dxa"/>
+              <w:bottom w:w="100" w:type="dxa"/>
+              <w:right w:w="100" w:type="dxa"/>
+            </w:tcMar>
+            <w:hideMark/>
+          </w:tcPr>
+          <w:p>
+            <w:pPr>
+              <w:rPr>
+                <w:rFonts w:ascii="Times New Roman" w:eastAsia="Times New Roman" w:hAnsi="Times New Roman" w:cs="Times New Roman"/>
+              </w:rPr>
+            </w:pPr>
+            <w:r>
+              <w:rPr>
+                <w:rFonts w:eastAsia="Times New Roman"/>
+                <w:color w:val="000000"/>
+              </w:rPr>
+              <w:t>Sign in</w:t>
+            </w:r>
+          </w:p>
+        </w:tc>
+        <w:tc>
+          <w:tcPr>
+            <w:tcW w:w="0" w:type="auto"/>
+            <w:tcBorders>
+              <w:top w:val="single" w:sz="8" w:space="0" w:color="000000"/>
+              <w:left w:val="single" w:sz="8" w:space="0" w:color="000000"/>
+              <w:bottom w:val="single" w:sz="8" w:space="0" w:color="000000"/>
+              <w:right w:val="single" w:sz="8" w:space="0" w:color="000000"/>
+            </w:tcBorders>
+            <w:tcMar>
+              <w:top w:w="100" w:type="dxa"/>
+              <w:left w:w="100" w:type="dxa"/>
+              <w:bottom w:w="100" w:type="dxa"/>
+              <w:right w:w="100" w:type="dxa"/>
+            </w:tcMar>
+            <w:hideMark/>
+          </w:tcPr>
+          <w:p>
+            <w:pPr>
+              <w:rPr>
+                <w:rFonts w:ascii="Times New Roman" w:eastAsia="Times New Roman" w:hAnsi="Times New Roman" w:cs="Times New Roman"/>
+              </w:rPr>
+            </w:pPr>
+            <w:r>
+              <w:rPr>
+                <w:rFonts w:eastAsia="Times New Roman"/>
+                <w:color w:val="000000"/>
+              </w:rPr>
+              <w:t>service</w:t>
+            </w:r>
+          </w:p>
+        </w:tc>
+        <w:tc>
+          <w:tcPr>
+            <w:tcW w:w="0" w:type="auto"/>
+            <w:tcBorders>
+              <w:top w:val="single" w:sz="8" w:space="0" w:color="000000"/>
+              <w:left w:val="single" w:sz="8" w:space="0" w:color="000000"/>
+              <w:bottom w:val="single" w:sz="8" w:space="0" w:color="000000"/>
+              <w:right w:val="single" w:sz="8" w:space="0" w:color="000000"/>
+            </w:tcBorders>
+            <w:tcMar>
+              <w:top w:w="100" w:type="dxa"/>
+              <w:left w:w="100" w:type="dxa"/>
+              <w:bottom w:w="100" w:type="dxa"/>
+              <w:right w:w="100" w:type="dxa"/>
+            </w:tcMar>
+            <w:hideMark/>
+          </w:tcPr>
+          <w:p>
+            <w:pPr>
+              <w:rPr>
+                <w:rFonts w:ascii="Times New Roman" w:eastAsia="Times New Roman" w:hAnsi="Times New Roman" w:cs="Times New Roman"/>
+              </w:rPr>
+            </w:pPr>
+            <w:r>
+              <w:rPr>
+                <w:rFonts w:eastAsia="Times New Roman"/>
+                <w:color w:val="000000"/>
+              </w:rPr>
+              <w:t>User service</w:t>
+            </w:r>
+          </w:p>
+        </w:tc>
+        <w:tc>
+          <w:tcPr>
+            <w:tcW w:w="0" w:type="auto"/>
+            <w:tcBorders>
+              <w:top w:val="single" w:sz="8" w:space="0" w:color="000000"/>
+              <w:left w:val="single" w:sz="8" w:space="0" w:color="000000"/>
+              <w:bottom w:val="single" w:sz="8" w:space="0" w:color="000000"/>
+              <w:right w:val="single" w:sz="8" w:space="0" w:color="000000"/>
+            </w:tcBorders>
+            <w:tcMar>
+              <w:top w:w="100" w:type="dxa"/>
+              <w:left w:w="100" w:type="dxa"/>
+              <w:bottom w:w="100" w:type="dxa"/>
+              <w:right w:w="100" w:type="dxa"/>
+            </w:tcMar>
+            <w:hideMark/>
+          </w:tcPr>
+          <w:p>
+            <w:pPr>
+              <w:rPr>
+                <w:rFonts w:ascii="Times New Roman" w:eastAsia="Times New Roman" w:hAnsi="Times New Roman" w:cs="Times New Roman"/>
+              </w:rPr>
+            </w:pPr>
+            <w:r>
+              <w:rPr>
+                <w:rFonts w:eastAsia="Times New Roman"/>
+                <w:color w:val="000000"/>
+              </w:rPr>
+              <w:t>Allows user to enter the system</w:t>
+            </w:r>
+          </w:p>
+        </w:tc>
+      </w:tr>
+      <w:tr>
+        <w:tc>
+          <w:tcPr>
+            <w:tcW w:w="0" w:type="auto"/>
+            <w:tcBorders>
+              <w:top w:val="single" w:sz="8" w:space="0" w:color="000000"/>
+              <w:left w:val="single" w:sz="8" w:space="0" w:color="000000"/>
+              <w:bottom w:val="single" w:sz="8" w:space="0" w:color="000000"/>
+              <w:right w:val="single" w:sz="8" w:space="0" w:color="000000"/>
+            </w:tcBorders>
+            <w:tcMar>
+              <w:top w:w="100" w:type="dxa"/>
+              <w:left w:w="100" w:type="dxa"/>
+              <w:bottom w:w="100" w:type="dxa"/>
+              <w:right w:w="100" w:type="dxa"/>
+            </w:tcMar>
+            <w:hideMark/>
+          </w:tcPr>
+          <w:p>
+            <w:pPr>
+              <w:rPr>
+                <w:rFonts w:ascii="Times New Roman" w:eastAsia="Times New Roman" w:hAnsi="Times New Roman" w:cs="Times New Roman"/>
+              </w:rPr>
+            </w:pPr>
+            <w:r>
+              <w:rPr>
+                <w:rFonts w:eastAsia="Times New Roman"/>
+                <w:color w:val="000000"/>
+              </w:rPr>
+              <w:t>Sign out</w:t>
+            </w:r>
+          </w:p>
+        </w:tc>
+        <w:tc>
+          <w:tcPr>
+            <w:tcW w:w="0" w:type="auto"/>
+            <w:tcBorders>
+              <w:top w:val="single" w:sz="8" w:space="0" w:color="000000"/>
+              <w:left w:val="single" w:sz="8" w:space="0" w:color="000000"/>
+              <w:bottom w:val="single" w:sz="8" w:space="0" w:color="000000"/>
+              <w:right w:val="single" w:sz="8" w:space="0" w:color="000000"/>
+            </w:tcBorders>
+            <w:tcMar>
+              <w:top w:w="100" w:type="dxa"/>
+              <w:left w:w="100" w:type="dxa"/>
+              <w:bottom w:w="100" w:type="dxa"/>
+              <w:right w:w="100" w:type="dxa"/>
+            </w:tcMar>
+            <w:hideMark/>
+          </w:tcPr>
+          <w:p>
+            <w:pPr>
+              <w:rPr>
+                <w:rFonts w:ascii="Times New Roman" w:eastAsia="Times New Roman" w:hAnsi="Times New Roman" w:cs="Times New Roman"/>
+              </w:rPr>
+            </w:pPr>
+            <w:r>
+              <w:rPr>
+                <w:rFonts w:eastAsia="Times New Roman"/>
+                <w:color w:val="000000"/>
+              </w:rPr>
+              <w:t>service</w:t>
+            </w:r>
+          </w:p>
+        </w:tc>
+        <w:tc>
+          <w:tcPr>
+            <w:tcW w:w="0" w:type="auto"/>
+            <w:tcBorders>
+              <w:top w:val="single" w:sz="8" w:space="0" w:color="000000"/>
+              <w:left w:val="single" w:sz="8" w:space="0" w:color="000000"/>
+              <w:bottom w:val="single" w:sz="8" w:space="0" w:color="000000"/>
+              <w:right w:val="single" w:sz="8" w:space="0" w:color="000000"/>
+            </w:tcBorders>
+            <w:tcMar>
+              <w:top w:w="100" w:type="dxa"/>
+              <w:left w:w="100" w:type="dxa"/>
+              <w:bottom w:w="100" w:type="dxa"/>
+              <w:right w:w="100" w:type="dxa"/>
+            </w:tcMar>
+            <w:hideMark/>
+          </w:tcPr>
+          <w:p>
+            <w:pPr>
+              <w:rPr>
+                <w:rFonts w:ascii="Times New Roman" w:eastAsia="Times New Roman" w:hAnsi="Times New Roman" w:cs="Times New Roman"/>
+              </w:rPr>
+            </w:pPr>
+            <w:r>
+              <w:rPr>
+                <w:rFonts w:eastAsia="Times New Roman"/>
+                <w:color w:val="000000"/>
+              </w:rPr>
+              <w:t>User service</w:t>
+            </w:r>
+          </w:p>
+        </w:tc>
+        <w:tc>
+          <w:tcPr>
+            <w:tcW w:w="0" w:type="auto"/>
+            <w:tcBorders>
+              <w:top w:val="single" w:sz="8" w:space="0" w:color="000000"/>
+              <w:left w:val="single" w:sz="8" w:space="0" w:color="000000"/>
+              <w:bottom w:val="single" w:sz="8" w:space="0" w:color="000000"/>
+              <w:right w:val="single" w:sz="8" w:space="0" w:color="000000"/>
+            </w:tcBorders>
+            <w:tcMar>
+              <w:top w:w="100" w:type="dxa"/>
+              <w:left w:w="100" w:type="dxa"/>
+              <w:bottom w:w="100" w:type="dxa"/>
+              <w:right w:w="100" w:type="dxa"/>
+            </w:tcMar>
+            <w:hideMark/>
+          </w:tcPr>
+          <w:p>
+            <w:pPr>
+              <w:rPr>
+                <w:rFonts w:ascii="Times New Roman" w:eastAsia="Times New Roman" w:hAnsi="Times New Roman" w:cs="Times New Roman"/>
+              </w:rPr>
+            </w:pPr>
+            <w:r>
+              <w:rPr>
+                <w:rFonts w:eastAsia="Times New Roman"/>
+                <w:color w:val="000000"/>
+              </w:rPr>
+              <w:t>Allows user to leave the system</w:t>
+            </w:r>
+          </w:p>
+        </w:tc>
+      </w:tr>
+      <w:tr>
+        <w:tc>
+          <w:tcPr>
+            <w:tcW w:w="0" w:type="auto"/>
+            <w:tcBorders>
+              <w:top w:val="single" w:sz="8" w:space="0" w:color="000000"/>
+              <w:left w:val="single" w:sz="8" w:space="0" w:color="000000"/>
+              <w:bottom w:val="single" w:sz="8" w:space="0" w:color="000000"/>
+              <w:right w:val="single" w:sz="8" w:space="0" w:color="000000"/>
+            </w:tcBorders>
+            <w:tcMar>
+              <w:top w:w="100" w:type="dxa"/>
+              <w:left w:w="100" w:type="dxa"/>
+              <w:bottom w:w="100" w:type="dxa"/>
+              <w:right w:w="100" w:type="dxa"/>
+            </w:tcMar>
+            <w:hideMark/>
+          </w:tcPr>
+          <w:p>
+            <w:pPr>
+              <w:rPr>
+                <w:rFonts w:ascii="Times New Roman" w:eastAsia="Times New Roman" w:hAnsi="Times New Roman" w:cs="Times New Roman"/>
+              </w:rPr>
+            </w:pPr>
+            <w:r>
+              <w:rPr>
+                <w:rFonts w:eastAsia="Times New Roman"/>
+                <w:color w:val="000000"/>
+              </w:rPr>
+              <w:lastRenderedPageBreak/>
+              <w:t>Remove</w:t>
+            </w:r>
+          </w:p>
+        </w:tc>
+        <w:tc>
+          <w:tcPr>
+            <w:tcW w:w="0" w:type="auto"/>
+            <w:tcBorders>
+              <w:top w:val="single" w:sz="8" w:space="0" w:color="000000"/>
+              <w:left w:val="single" w:sz="8" w:space="0" w:color="000000"/>
+              <w:bottom w:val="single" w:sz="8" w:space="0" w:color="000000"/>
+              <w:right w:val="single" w:sz="8" w:space="0" w:color="000000"/>
+            </w:tcBorders>
+            <w:tcMar>
+              <w:top w:w="100" w:type="dxa"/>
+              <w:left w:w="100" w:type="dxa"/>
+              <w:bottom w:w="100" w:type="dxa"/>
+              <w:right w:w="100" w:type="dxa"/>
+            </w:tcMar>
+            <w:hideMark/>
+          </w:tcPr>
+          <w:p>
+            <w:pPr>
+              <w:rPr>
+                <w:rFonts w:ascii="Times New Roman" w:eastAsia="Times New Roman" w:hAnsi="Times New Roman" w:cs="Times New Roman"/>
+              </w:rPr>
+            </w:pPr>
+            <w:r>
+              <w:rPr>
+                <w:rFonts w:eastAsia="Times New Roman"/>
+                <w:color w:val="000000"/>
+              </w:rPr>
+              <w:t>service</w:t>
+            </w:r>
+          </w:p>
+        </w:tc>
+        <w:tc>
+          <w:tcPr>
+            <w:tcW w:w="0" w:type="auto"/>
+            <w:tcBorders>
+              <w:top w:val="single" w:sz="8" w:space="0" w:color="000000"/>
+              <w:left w:val="single" w:sz="8" w:space="0" w:color="000000"/>
+              <w:bottom w:val="single" w:sz="8" w:space="0" w:color="000000"/>
+              <w:right w:val="single" w:sz="8" w:space="0" w:color="000000"/>
+            </w:tcBorders>
+            <w:tcMar>
+              <w:top w:w="100" w:type="dxa"/>
+              <w:left w:w="100" w:type="dxa"/>
+              <w:bottom w:w="100" w:type="dxa"/>
+              <w:right w:w="100" w:type="dxa"/>
+            </w:tcMar>
+            <w:hideMark/>
+          </w:tcPr>
+          <w:p>
+            <w:pPr>
+              <w:rPr>
+                <w:rFonts w:ascii="Times New Roman" w:eastAsia="Times New Roman" w:hAnsi="Times New Roman" w:cs="Times New Roman"/>
+              </w:rPr>
+            </w:pPr>
+            <w:r>
+              <w:rPr>
+                <w:rFonts w:eastAsia="Times New Roman"/>
+                <w:color w:val="000000"/>
+              </w:rPr>
+              <w:t>User service</w:t>
+            </w:r>
+          </w:p>
+        </w:tc>
+        <w:tc>
+          <w:tcPr>
+            <w:tcW w:w="0" w:type="auto"/>
+            <w:tcBorders>
+              <w:top w:val="single" w:sz="8" w:space="0" w:color="000000"/>
+              <w:left w:val="single" w:sz="8" w:space="0" w:color="000000"/>
+              <w:bottom w:val="single" w:sz="8" w:space="0" w:color="000000"/>
+              <w:right w:val="single" w:sz="8" w:space="0" w:color="000000"/>
+            </w:tcBorders>
+            <w:tcMar>
+              <w:top w:w="100" w:type="dxa"/>
+              <w:left w:w="100" w:type="dxa"/>
+              <w:bottom w:w="100" w:type="dxa"/>
+              <w:right w:w="100" w:type="dxa"/>
+            </w:tcMar>
+            <w:hideMark/>
+          </w:tcPr>
+          <w:p>
+            <w:pPr>
+              <w:rPr>
+                <w:rFonts w:ascii="Times New Roman" w:eastAsia="Times New Roman" w:hAnsi="Times New Roman" w:cs="Times New Roman"/>
+              </w:rPr>
+            </w:pPr>
+            <w:r>
+              <w:rPr>
+                <w:rFonts w:eastAsia="Times New Roman"/>
+                <w:color w:val="000000"/>
+              </w:rPr>
+              <w:t>Delete recipe from favorite list </w:t>
+            </w:r>
+          </w:p>
+        </w:tc>
+      </w:tr>
+      <w:tr>
+        <w:tc>
+          <w:tcPr>
+            <w:tcW w:w="0" w:type="auto"/>
+            <w:tcBorders>
+              <w:top w:val="single" w:sz="8" w:space="0" w:color="000000"/>
+              <w:left w:val="single" w:sz="8" w:space="0" w:color="000000"/>
+              <w:bottom w:val="single" w:sz="8" w:space="0" w:color="000000"/>
+              <w:right w:val="single" w:sz="8" w:space="0" w:color="000000"/>
+            </w:tcBorders>
+            <w:tcMar>
+              <w:top w:w="100" w:type="dxa"/>
+              <w:left w:w="100" w:type="dxa"/>
+              <w:bottom w:w="100" w:type="dxa"/>
+              <w:right w:w="100" w:type="dxa"/>
+            </w:tcMar>
+            <w:hideMark/>
+          </w:tcPr>
+          <w:p>
+            <w:pPr>
+              <w:rPr>
+                <w:rFonts w:ascii="Times New Roman" w:eastAsia="Times New Roman" w:hAnsi="Times New Roman" w:cs="Times New Roman"/>
+              </w:rPr>
+            </w:pPr>
+            <w:r>
+              <w:rPr>
+                <w:rFonts w:eastAsia="Times New Roman"/>
+                <w:color w:val="000000"/>
+              </w:rPr>
+              <w:t>Media</w:t>
+            </w:r>
+          </w:p>
+        </w:tc>
+        <w:tc>
+          <w:tcPr>
+            <w:tcW w:w="0" w:type="auto"/>
+            <w:tcBorders>
+              <w:top w:val="single" w:sz="8" w:space="0" w:color="000000"/>
+              <w:left w:val="single" w:sz="8" w:space="0" w:color="000000"/>
+              <w:bottom w:val="single" w:sz="8" w:space="0" w:color="000000"/>
+              <w:right w:val="single" w:sz="8" w:space="0" w:color="000000"/>
+            </w:tcBorders>
+            <w:tcMar>
+              <w:top w:w="100" w:type="dxa"/>
+              <w:left w:w="100" w:type="dxa"/>
+              <w:bottom w:w="100" w:type="dxa"/>
+              <w:right w:w="100" w:type="dxa"/>
+            </w:tcMar>
+            <w:hideMark/>
+          </w:tcPr>
+          <w:p>
+            <w:pPr>
+              <w:rPr>
+                <w:rFonts w:ascii="Times New Roman" w:eastAsia="Times New Roman" w:hAnsi="Times New Roman" w:cs="Times New Roman"/>
+              </w:rPr>
+            </w:pPr>
+            <w:r>
+              <w:rPr>
+                <w:rFonts w:eastAsia="Times New Roman"/>
+                <w:color w:val="000000"/>
+              </w:rPr>
+              <w:t>service</w:t>
+            </w:r>
+          </w:p>
+        </w:tc>
+        <w:tc>
+          <w:tcPr>
+            <w:tcW w:w="0" w:type="auto"/>
+            <w:tcBorders>
+              <w:top w:val="single" w:sz="8" w:space="0" w:color="000000"/>
+              <w:left w:val="single" w:sz="8" w:space="0" w:color="000000"/>
+              <w:bottom w:val="single" w:sz="8" w:space="0" w:color="000000"/>
+              <w:right w:val="single" w:sz="8" w:space="0" w:color="000000"/>
+            </w:tcBorders>
+            <w:tcMar>
+              <w:top w:w="100" w:type="dxa"/>
+              <w:left w:w="100" w:type="dxa"/>
+              <w:bottom w:w="100" w:type="dxa"/>
+              <w:right w:w="100" w:type="dxa"/>
+            </w:tcMar>
+            <w:hideMark/>
+          </w:tcPr>
+          <w:p>
+            <w:pPr>
+              <w:rPr>
+                <w:rFonts w:ascii="Times New Roman" w:eastAsia="Times New Roman" w:hAnsi="Times New Roman" w:cs="Times New Roman"/>
+              </w:rPr>
+            </w:pPr>
+            <w:r>
+              <w:rPr>
+                <w:rFonts w:eastAsia="Times New Roman"/>
+                <w:color w:val="000000"/>
+              </w:rPr>
+              <w:t>User service</w:t>
+            </w:r>
+          </w:p>
+        </w:tc>
+        <w:tc>
+          <w:tcPr>
+            <w:tcW w:w="0" w:type="auto"/>
+            <w:tcBorders>
+              <w:top w:val="single" w:sz="8" w:space="0" w:color="000000"/>
+              <w:left w:val="single" w:sz="8" w:space="0" w:color="000000"/>
+              <w:bottom w:val="single" w:sz="8" w:space="0" w:color="000000"/>
+              <w:right w:val="single" w:sz="8" w:space="0" w:color="000000"/>
+            </w:tcBorders>
+            <w:tcMar>
+              <w:top w:w="100" w:type="dxa"/>
+              <w:left w:w="100" w:type="dxa"/>
+              <w:bottom w:w="100" w:type="dxa"/>
+              <w:right w:w="100" w:type="dxa"/>
+            </w:tcMar>
+            <w:hideMark/>
+          </w:tcPr>
+          <w:p>
+            <w:pPr>
+              <w:rPr>
+                <w:rFonts w:ascii="Times New Roman" w:eastAsia="Times New Roman" w:hAnsi="Times New Roman" w:cs="Times New Roman"/>
+              </w:rPr>
+            </w:pPr>
+            <w:r>
+              <w:rPr>
+                <w:rFonts w:eastAsia="Times New Roman"/>
+                <w:color w:val="000000"/>
+              </w:rPr>
+              <w:t>Allows user to add photos or videos to the recipe or review</w:t>
+            </w:r>
+          </w:p>
+        </w:tc>
+      </w:tr>
+      <w:tr>
+        <w:tc>
+          <w:tcPr>
+            <w:tcW w:w="0" w:type="auto"/>
+            <w:tcBorders>
+              <w:top w:val="single" w:sz="8" w:space="0" w:color="000000"/>
+              <w:left w:val="single" w:sz="8" w:space="0" w:color="000000"/>
+              <w:bottom w:val="single" w:sz="8" w:space="0" w:color="000000"/>
+              <w:right w:val="single" w:sz="8" w:space="0" w:color="000000"/>
+            </w:tcBorders>
+            <w:tcMar>
+              <w:top w:w="100" w:type="dxa"/>
+              <w:left w:w="100" w:type="dxa"/>
+              <w:bottom w:w="100" w:type="dxa"/>
+              <w:right w:w="100" w:type="dxa"/>
+            </w:tcMar>
+            <w:hideMark/>
+          </w:tcPr>
+          <w:p>
+            <w:pPr>
+              <w:rPr>
+                <w:rFonts w:ascii="Times New Roman" w:eastAsia="Times New Roman" w:hAnsi="Times New Roman" w:cs="Times New Roman"/>
+              </w:rPr>
+            </w:pPr>
+            <w:r>
+              <w:rPr>
+                <w:rFonts w:eastAsia="Times New Roman"/>
+                <w:color w:val="000000"/>
+              </w:rPr>
+              <w:t>Home</w:t>
+            </w:r>
+          </w:p>
+        </w:tc>
+        <w:tc>
+          <w:tcPr>
+            <w:tcW w:w="0" w:type="auto"/>
+            <w:tcBorders>
+              <w:top w:val="single" w:sz="8" w:space="0" w:color="000000"/>
+              <w:left w:val="single" w:sz="8" w:space="0" w:color="000000"/>
+              <w:bottom w:val="single" w:sz="8" w:space="0" w:color="000000"/>
+              <w:right w:val="single" w:sz="8" w:space="0" w:color="000000"/>
+            </w:tcBorders>
+            <w:tcMar>
+              <w:top w:w="100" w:type="dxa"/>
+              <w:left w:w="100" w:type="dxa"/>
+              <w:bottom w:w="100" w:type="dxa"/>
+              <w:right w:w="100" w:type="dxa"/>
+            </w:tcMar>
+            <w:hideMark/>
+          </w:tcPr>
+          <w:p>
+            <w:pPr>
+              <w:rPr>
+                <w:rFonts w:ascii="Times New Roman" w:eastAsia="Times New Roman" w:hAnsi="Times New Roman" w:cs="Times New Roman"/>
+              </w:rPr>
+            </w:pPr>
+            <w:r>
+              <w:rPr>
+                <w:rFonts w:eastAsia="Times New Roman"/>
+                <w:color w:val="000000"/>
+              </w:rPr>
+              <w:t>User interface</w:t>
+            </w:r>
+          </w:p>
+        </w:tc>
+        <w:tc>
+          <w:tcPr>
+            <w:tcW w:w="0" w:type="auto"/>
+            <w:tcBorders>
+              <w:top w:val="single" w:sz="8" w:space="0" w:color="000000"/>
+              <w:left w:val="single" w:sz="8" w:space="0" w:color="000000"/>
+              <w:bottom w:val="single" w:sz="8" w:space="0" w:color="000000"/>
+              <w:right w:val="single" w:sz="8" w:space="0" w:color="000000"/>
+            </w:tcBorders>
+            <w:tcMar>
+              <w:top w:w="100" w:type="dxa"/>
+              <w:left w:w="100" w:type="dxa"/>
+              <w:bottom w:w="100" w:type="dxa"/>
+              <w:right w:w="100" w:type="dxa"/>
+            </w:tcMar>
+            <w:hideMark/>
+          </w:tcPr>
+          <w:p>
+            <w:pPr>
+              <w:rPr>
+                <w:rFonts w:ascii="Times New Roman" w:eastAsia="Times New Roman" w:hAnsi="Times New Roman" w:cs="Times New Roman"/>
+              </w:rPr>
+            </w:pPr>
+            <w:r>
+              <w:rPr>
+                <w:rFonts w:eastAsia="Times New Roman"/>
+                <w:color w:val="000000"/>
+              </w:rPr>
+              <w:t>User interface</w:t>
+            </w:r>
+          </w:p>
+        </w:tc>
+        <w:tc>
+          <w:tcPr>
+            <w:tcW w:w="0" w:type="auto"/>
+            <w:tcBorders>
+              <w:top w:val="single" w:sz="8" w:space="0" w:color="000000"/>
+              <w:left w:val="single" w:sz="8" w:space="0" w:color="000000"/>
+              <w:bottom w:val="single" w:sz="8" w:space="0" w:color="000000"/>
+              <w:right w:val="single" w:sz="8" w:space="0" w:color="000000"/>
+            </w:tcBorders>
+            <w:tcMar>
+              <w:top w:w="100" w:type="dxa"/>
+              <w:left w:w="100" w:type="dxa"/>
+              <w:bottom w:w="100" w:type="dxa"/>
+              <w:right w:w="100" w:type="dxa"/>
+            </w:tcMar>
+            <w:hideMark/>
+          </w:tcPr>
+          <w:p>
+            <w:pPr>
+              <w:rPr>
+                <w:rFonts w:ascii="Times New Roman" w:eastAsia="Times New Roman" w:hAnsi="Times New Roman" w:cs="Times New Roman"/>
+              </w:rPr>
+            </w:pPr>
+            <w:r>
+              <w:rPr>
+                <w:rFonts w:eastAsia="Times New Roman"/>
+                <w:color w:val="000000"/>
+              </w:rPr>
+              <w:t>Default page for users</w:t>
+            </w:r>
+          </w:p>
+        </w:tc>
+      </w:tr>
+      <w:tr>
+        <w:tc>
+          <w:tcPr>
+            <w:tcW w:w="0" w:type="auto"/>
+            <w:tcBorders>
+              <w:top w:val="single" w:sz="8" w:space="0" w:color="000000"/>
+              <w:left w:val="single" w:sz="8" w:space="0" w:color="000000"/>
+              <w:bottom w:val="single" w:sz="8" w:space="0" w:color="000000"/>
+              <w:right w:val="single" w:sz="8" w:space="0" w:color="000000"/>
+            </w:tcBorders>
+            <w:tcMar>
+              <w:top w:w="100" w:type="dxa"/>
+              <w:left w:w="100" w:type="dxa"/>
+              <w:bottom w:w="100" w:type="dxa"/>
+              <w:right w:w="100" w:type="dxa"/>
+            </w:tcMar>
+            <w:hideMark/>
+          </w:tcPr>
+          <w:p>
+            <w:pPr>
+              <w:rPr>
+                <w:rFonts w:ascii="Times New Roman" w:eastAsia="Times New Roman" w:hAnsi="Times New Roman" w:cs="Times New Roman"/>
+              </w:rPr>
+            </w:pPr>
+            <w:r>
+              <w:rPr>
+                <w:rFonts w:eastAsia="Times New Roman"/>
+                <w:color w:val="000000"/>
+              </w:rPr>
+              <w:t>Website</w:t>
+            </w:r>
+          </w:p>
+        </w:tc>
+        <w:tc>
+          <w:tcPr>
+            <w:tcW w:w="0" w:type="auto"/>
+            <w:tcBorders>
+              <w:top w:val="single" w:sz="8" w:space="0" w:color="000000"/>
+              <w:left w:val="single" w:sz="8" w:space="0" w:color="000000"/>
+              <w:bottom w:val="single" w:sz="8" w:space="0" w:color="000000"/>
+              <w:right w:val="single" w:sz="8" w:space="0" w:color="000000"/>
+            </w:tcBorders>
+            <w:tcMar>
+              <w:top w:w="100" w:type="dxa"/>
+              <w:left w:w="100" w:type="dxa"/>
+              <w:bottom w:w="100" w:type="dxa"/>
+              <w:right w:w="100" w:type="dxa"/>
+            </w:tcMar>
+            <w:hideMark/>
+          </w:tcPr>
+          <w:p>
+            <w:pPr>
+              <w:rPr>
+                <w:rFonts w:ascii="Times New Roman" w:eastAsia="Times New Roman" w:hAnsi="Times New Roman" w:cs="Times New Roman"/>
+              </w:rPr>
+            </w:pPr>
+            <w:r>
+              <w:rPr>
+                <w:rFonts w:eastAsia="Times New Roman"/>
+                <w:color w:val="000000"/>
+              </w:rPr>
+              <w:t>User interface</w:t>
+            </w:r>
+          </w:p>
+        </w:tc>
+        <w:tc>
+          <w:tcPr>
+            <w:tcW w:w="0" w:type="auto"/>
+            <w:tcBorders>
+              <w:top w:val="single" w:sz="8" w:space="0" w:color="000000"/>
+              <w:left w:val="single" w:sz="8" w:space="0" w:color="000000"/>
+              <w:bottom w:val="single" w:sz="8" w:space="0" w:color="000000"/>
+              <w:right w:val="single" w:sz="8" w:space="0" w:color="000000"/>
+            </w:tcBorders>
+            <w:tcMar>
+              <w:top w:w="100" w:type="dxa"/>
+              <w:left w:w="100" w:type="dxa"/>
+              <w:bottom w:w="100" w:type="dxa"/>
+              <w:right w:w="100" w:type="dxa"/>
+            </w:tcMar>
+            <w:hideMark/>
+          </w:tcPr>
+          <w:p>
+            <w:pPr>
+              <w:rPr>
+                <w:rFonts w:ascii="Times New Roman" w:eastAsia="Times New Roman" w:hAnsi="Times New Roman" w:cs="Times New Roman"/>
+              </w:rPr>
+            </w:pPr>
+            <w:r>
+              <w:rPr>
+                <w:rFonts w:eastAsia="Times New Roman"/>
+                <w:color w:val="000000"/>
+              </w:rPr>
+              <w:t>User interface</w:t>
+            </w:r>
+          </w:p>
+        </w:tc>
+        <w:tc>
+          <w:tcPr>
+            <w:tcW w:w="0" w:type="auto"/>
+            <w:tcBorders>
+              <w:top w:val="single" w:sz="8" w:space="0" w:color="000000"/>
+              <w:left w:val="single" w:sz="8" w:space="0" w:color="000000"/>
+              <w:bottom w:val="single" w:sz="8" w:space="0" w:color="000000"/>
+              <w:right w:val="single" w:sz="8" w:space="0" w:color="000000"/>
+            </w:tcBorders>
+            <w:tcMar>
+              <w:top w:w="100" w:type="dxa"/>
+              <w:left w:w="100" w:type="dxa"/>
+              <w:bottom w:w="100" w:type="dxa"/>
+              <w:right w:w="100" w:type="dxa"/>
+            </w:tcMar>
+            <w:hideMark/>
+          </w:tcPr>
+          <w:p>
+            <w:pPr>
+              <w:rPr>
+                <w:rFonts w:ascii="Times New Roman" w:eastAsia="Times New Roman" w:hAnsi="Times New Roman" w:cs="Times New Roman"/>
+              </w:rPr>
+            </w:pPr>
+            <w:r>
+              <w:rPr>
+                <w:rFonts w:eastAsia="Times New Roman"/>
+                <w:color w:val="000000"/>
+              </w:rPr>
+              <w:t>Collection of all the pages in the system</w:t>
+            </w:r>
+          </w:p>
+        </w:tc>
+      </w:tr>
+      <w:tr>
+        <w:tc>
+          <w:tcPr>
+            <w:tcW w:w="0" w:type="auto"/>
+            <w:tcBorders>
+              <w:top w:val="single" w:sz="8" w:space="0" w:color="000000"/>
+              <w:left w:val="single" w:sz="8" w:space="0" w:color="000000"/>
+              <w:bottom w:val="single" w:sz="8" w:space="0" w:color="000000"/>
+              <w:right w:val="single" w:sz="8" w:space="0" w:color="000000"/>
+            </w:tcBorders>
+            <w:tcMar>
+              <w:top w:w="100" w:type="dxa"/>
+              <w:left w:w="100" w:type="dxa"/>
+              <w:bottom w:w="100" w:type="dxa"/>
+              <w:right w:w="100" w:type="dxa"/>
+            </w:tcMar>
+            <w:hideMark/>
+          </w:tcPr>
+          <w:p>
+            <w:pPr>
+              <w:rPr>
+                <w:rFonts w:ascii="Times New Roman" w:eastAsia="Times New Roman" w:hAnsi="Times New Roman" w:cs="Times New Roman"/>
+              </w:rPr>
+            </w:pPr>
+            <w:r>
+              <w:rPr>
+                <w:rFonts w:eastAsia="Times New Roman"/>
+                <w:color w:val="000000"/>
+              </w:rPr>
+              <w:t>Profile</w:t>
+            </w:r>
+          </w:p>
+        </w:tc>
+        <w:tc>
+          <w:tcPr>
+            <w:tcW w:w="0" w:type="auto"/>
+            <w:tcBorders>
+              <w:top w:val="single" w:sz="8" w:space="0" w:color="000000"/>
+              <w:left w:val="single" w:sz="8" w:space="0" w:color="000000"/>
+              <w:bottom w:val="single" w:sz="8" w:space="0" w:color="000000"/>
+              <w:right w:val="single" w:sz="8" w:space="0" w:color="000000"/>
+            </w:tcBorders>
+            <w:tcMar>
+              <w:top w:w="100" w:type="dxa"/>
+              <w:left w:w="100" w:type="dxa"/>
+              <w:bottom w:w="100" w:type="dxa"/>
+              <w:right w:w="100" w:type="dxa"/>
+            </w:tcMar>
+            <w:hideMark/>
+          </w:tcPr>
+          <w:p>
+            <w:pPr>
+              <w:rPr>
+                <w:rFonts w:ascii="Times New Roman" w:eastAsia="Times New Roman" w:hAnsi="Times New Roman" w:cs="Times New Roman"/>
+              </w:rPr>
+            </w:pPr>
+            <w:r>
+              <w:rPr>
+                <w:rFonts w:eastAsia="Times New Roman"/>
+                <w:color w:val="000000"/>
+              </w:rPr>
+              <w:t>User interface</w:t>
+            </w:r>
+          </w:p>
+        </w:tc>
+        <w:tc>
+          <w:tcPr>
+            <w:tcW w:w="0" w:type="auto"/>
+            <w:tcBorders>
+              <w:top w:val="single" w:sz="8" w:space="0" w:color="000000"/>
+              <w:left w:val="single" w:sz="8" w:space="0" w:color="000000"/>
+              <w:bottom w:val="single" w:sz="8" w:space="0" w:color="000000"/>
+              <w:right w:val="single" w:sz="8" w:space="0" w:color="000000"/>
+            </w:tcBorders>
+            <w:tcMar>
+              <w:top w:w="100" w:type="dxa"/>
+              <w:left w:w="100" w:type="dxa"/>
+              <w:bottom w:w="100" w:type="dxa"/>
+              <w:right w:w="100" w:type="dxa"/>
+            </w:tcMar>
+            <w:hideMark/>
+          </w:tcPr>
+          <w:p>
+            <w:pPr>
+              <w:rPr>
+                <w:rFonts w:ascii="Times New Roman" w:eastAsia="Times New Roman" w:hAnsi="Times New Roman" w:cs="Times New Roman"/>
+              </w:rPr>
+            </w:pPr>
+            <w:r>
+              <w:rPr>
+                <w:rFonts w:eastAsia="Times New Roman"/>
+                <w:color w:val="000000"/>
+              </w:rPr>
+              <w:t>User interface</w:t>
+            </w:r>
+          </w:p>
+        </w:tc>
+        <w:tc>
+          <w:tcPr>
+            <w:tcW w:w="0" w:type="auto"/>
+            <w:tcBorders>
+              <w:top w:val="single" w:sz="8" w:space="0" w:color="000000"/>
+              <w:left w:val="single" w:sz="8" w:space="0" w:color="000000"/>
+              <w:bottom w:val="single" w:sz="8" w:space="0" w:color="000000"/>
+              <w:right w:val="single" w:sz="8" w:space="0" w:color="000000"/>
+            </w:tcBorders>
+            <w:tcMar>
+              <w:top w:w="100" w:type="dxa"/>
+              <w:left w:w="100" w:type="dxa"/>
+              <w:bottom w:w="100" w:type="dxa"/>
+              <w:right w:w="100" w:type="dxa"/>
+            </w:tcMar>
+            <w:hideMark/>
+          </w:tcPr>
+          <w:p>
+            <w:pPr>
+              <w:rPr>
+                <w:rFonts w:ascii="Times New Roman" w:eastAsia="Times New Roman" w:hAnsi="Times New Roman" w:cs="Times New Roman"/>
+              </w:rPr>
+            </w:pPr>
+            <w:r>
+              <w:rPr>
+                <w:rFonts w:eastAsia="Times New Roman"/>
+                <w:color w:val="000000"/>
+              </w:rPr>
+              <w:t>A page containing user information</w:t>
+            </w:r>
+          </w:p>
+        </w:tc>
+      </w:tr>
+      <w:tr>
+        <w:tc>
+          <w:tcPr>
+            <w:tcW w:w="0" w:type="auto"/>
+            <w:tcBorders>
+              <w:top w:val="single" w:sz="8" w:space="0" w:color="000000"/>
+              <w:left w:val="single" w:sz="8" w:space="0" w:color="000000"/>
+              <w:bottom w:val="single" w:sz="8" w:space="0" w:color="000000"/>
+              <w:right w:val="single" w:sz="8" w:space="0" w:color="000000"/>
+            </w:tcBorders>
+            <w:tcMar>
+              <w:top w:w="100" w:type="dxa"/>
+              <w:left w:w="100" w:type="dxa"/>
+              <w:bottom w:w="100" w:type="dxa"/>
+              <w:right w:w="100" w:type="dxa"/>
+            </w:tcMar>
+            <w:hideMark/>
+          </w:tcPr>
+          <w:p>
+            <w:pPr>
+              <w:rPr>
+                <w:rFonts w:ascii="Times New Roman" w:eastAsia="Times New Roman" w:hAnsi="Times New Roman" w:cs="Times New Roman"/>
+              </w:rPr>
+            </w:pPr>
+            <w:r>
+              <w:rPr>
+                <w:rFonts w:eastAsia="Times New Roman"/>
+                <w:color w:val="000000"/>
+              </w:rPr>
+              <w:t>Delectable</w:t>
+            </w:r>
+          </w:p>
+        </w:tc>
+        <w:tc>
+          <w:tcPr>
+            <w:tcW w:w="0" w:type="auto"/>
+            <w:tcBorders>
+              <w:top w:val="single" w:sz="8" w:space="0" w:color="000000"/>
+              <w:left w:val="single" w:sz="8" w:space="0" w:color="000000"/>
+              <w:bottom w:val="single" w:sz="8" w:space="0" w:color="000000"/>
+              <w:right w:val="single" w:sz="8" w:space="0" w:color="000000"/>
+            </w:tcBorders>
+            <w:tcMar>
+              <w:top w:w="100" w:type="dxa"/>
+              <w:left w:w="100" w:type="dxa"/>
+              <w:bottom w:w="100" w:type="dxa"/>
+              <w:right w:w="100" w:type="dxa"/>
+            </w:tcMar>
+            <w:hideMark/>
+          </w:tcPr>
+          <w:p>
+            <w:pPr>
+              <w:rPr>
+                <w:rFonts w:ascii="Times New Roman" w:eastAsia="Times New Roman" w:hAnsi="Times New Roman" w:cs="Times New Roman"/>
+              </w:rPr>
+            </w:pPr>
+            <w:r>
+              <w:rPr>
+                <w:rFonts w:eastAsia="Times New Roman"/>
+                <w:color w:val="000000"/>
+              </w:rPr>
+              <w:t>Website name</w:t>
+            </w:r>
+          </w:p>
+        </w:tc>
+        <w:tc>
+          <w:tcPr>
+            <w:tcW w:w="0" w:type="auto"/>
+            <w:tcBorders>
+              <w:top w:val="single" w:sz="8" w:space="0" w:color="000000"/>
+              <w:left w:val="single" w:sz="8" w:space="0" w:color="000000"/>
+              <w:bottom w:val="single" w:sz="8" w:space="0" w:color="000000"/>
+              <w:right w:val="single" w:sz="8" w:space="0" w:color="000000"/>
+            </w:tcBorders>
+            <w:tcMar>
+              <w:top w:w="100" w:type="dxa"/>
+              <w:left w:w="100" w:type="dxa"/>
+              <w:bottom w:w="100" w:type="dxa"/>
+              <w:right w:w="100" w:type="dxa"/>
+            </w:tcMar>
+            <w:hideMark/>
+          </w:tcPr>
+          <w:p>
+            <w:pPr>
+              <w:rPr>
+                <w:rFonts w:ascii="Times New Roman" w:eastAsia="Times New Roman" w:hAnsi="Times New Roman" w:cs="Times New Roman"/>
+              </w:rPr>
+            </w:pPr>
+            <w:r>
+              <w:rPr>
+                <w:rFonts w:eastAsia="Times New Roman"/>
+                <w:color w:val="000000"/>
+              </w:rPr>
+              <w:t>User interface</w:t>
+            </w:r>
+          </w:p>
+        </w:tc>
+        <w:tc>
+          <w:tcPr>
+            <w:tcW w:w="0" w:type="auto"/>
+            <w:tcBorders>
+              <w:top w:val="single" w:sz="8" w:space="0" w:color="000000"/>
+              <w:left w:val="single" w:sz="8" w:space="0" w:color="000000"/>
+              <w:bottom w:val="single" w:sz="8" w:space="0" w:color="000000"/>
+              <w:right w:val="single" w:sz="8" w:space="0" w:color="000000"/>
+            </w:tcBorders>
+            <w:tcMar>
+              <w:top w:w="100" w:type="dxa"/>
+              <w:left w:w="100" w:type="dxa"/>
+              <w:bottom w:w="100" w:type="dxa"/>
+              <w:right w:w="100" w:type="dxa"/>
+            </w:tcMar>
+            <w:hideMark/>
+          </w:tcPr>
+          <w:p>
+            <w:pPr>
+              <w:rPr>
+                <w:rFonts w:ascii="Times New Roman" w:eastAsia="Times New Roman" w:hAnsi="Times New Roman" w:cs="Times New Roman"/>
+              </w:rPr>
+            </w:pPr>
+            <w:r>
+              <w:rPr>
+                <w:rFonts w:eastAsia="Times New Roman"/>
+                <w:color w:val="000000"/>
+              </w:rPr>
+              <w:t>Name of the system</w:t>
+            </w:r>
+          </w:p>
+        </w:tc>
+      </w:tr>
+    </w:tbl>
+    <w:p/>
     <w:p/>
     <w:sectPr>
       <w:pgSz w:w="12240" w:h="15840"/>
@@ -451,7 +4993,7 @@
 </file>
 
 <file path=word/numbering.xml><?xml version="1.0" encoding="utf-8"?>
-<w:numbering xmlns:wpc="http://schemas.microsoft.com/office/word/2010/wordprocessingCanvas" xmlns:cx="http://schemas.microsoft.com/office/drawing/2014/chartex" xmlns:cx1="http://schemas.microsoft.com/office/drawing/2015/9/8/chartex" xmlns:cx2="http://schemas.microsoft.com/office/drawing/2015/10/21/chartex" xmlns:cx3="http://schemas.microsoft.com/office/drawing/2016/5/9/chartex" xmlns:cx4="http://schemas.microsoft.com/office/drawing/2016/5/10/chartex" xmlns:cx5="http://schemas.microsoft.com/office/drawing/2016/5/11/chartex" xmlns:cx6="http://schemas.microsoft.com/office/drawing/2016/5/12/chartex" xmlns:cx7="http://schemas.microsoft.com/office/drawing/2016/5/13/chartex" xmlns:cx8="http://schemas.microsoft.com/office/drawing/2016/5/14/chartex" xmlns:mc="http://schemas.openxmlformats.org/markup-compatibility/2006" xmlns:aink="http://schemas.microsoft.com/office/drawing/2016/ink" xmlns:am3d="http://schemas.microsoft.com/office/drawing/2017/model3d" xmlns:o="urn:schemas-microsoft-com:office:office" xmlns:r="http://schemas.openxmlformats.org/officeDocument/2006/relationships" xmlns:m="http://schemas.openxmlformats.org/officeDocument/2006/math" xmlns:v="urn:schemas-microsoft-com:vml" xmlns:wp14="http://schemas.microsoft.com/office/word/2010/wordprocessingDrawing" xmlns:wp="http://schemas.openxmlformats.org/drawingml/2006/wordprocessingDrawing" xmlns:w10="urn:schemas-microsoft-com:office:word" xmlns:w="http://schemas.openxmlformats.org/wordprocessingml/2006/main" xmlns:w14="http://schemas.microsoft.com/office/word/2010/wordml" xmlns:w15="http://schemas.microsoft.com/office/word/2012/wordml" xmlns:w16cex="http://schemas.microsoft.com/office/word/2018/wordml/cex" xmlns:w16cid="http://schemas.microsoft.com/office/word/2016/wordml/cid" xmlns:w16="http://schemas.microsoft.com/office/word/2018/wordml" xmlns:w16sdtdh="http://schemas.microsoft.com/office/word/2020/wordml/sdtdatahash" xmlns:w16se="http://schemas.microsoft.com/office/word/2015/wordml/symex" xmlns:wpg="http://schemas.microsoft.com/office/word/2010/wordprocessingGroup" xmlns:wpi="http://schemas.microsoft.com/office/word/2010/wordprocessingInk" xmlns:wne="http://schemas.microsoft.com/office/word/2006/wordml" xmlns:wps="http://schemas.microsoft.com/office/word/2010/wordprocessingShape" mc:Ignorable="w14 w15 w16se w16cid w16 w16cex w16sdtdh wp14">
+<w:numbering xmlns:wpc="http://schemas.microsoft.com/office/word/2010/wordprocessingCanvas" xmlns:cx="http://schemas.microsoft.com/office/drawing/2014/chartex" xmlns:cx1="http://schemas.microsoft.com/office/drawing/2015/9/8/chartex" xmlns:cx2="http://schemas.microsoft.com/office/drawing/2015/10/21/chartex" xmlns:cx3="http://schemas.microsoft.com/office/drawing/2016/5/9/chartex" xmlns:cx4="http://schemas.microsoft.com/office/drawing/2016/5/10/chartex" xmlns:cx5="http://schemas.microsoft.com/office/drawing/2016/5/11/chartex" xmlns:cx6="http://schemas.microsoft.com/office/drawing/2016/5/12/chartex" xmlns:cx7="http://schemas.microsoft.com/office/drawing/2016/5/13/chartex" xmlns:cx8="http://schemas.microsoft.com/office/drawing/2016/5/14/chartex" xmlns:mc="http://schemas.openxmlformats.org/markup-compatibility/2006" xmlns:aink="http://schemas.microsoft.com/office/drawing/2016/ink" xmlns:am3d="http://schemas.microsoft.com/office/drawing/2017/model3d" xmlns:o="urn:schemas-microsoft-com:office:office" xmlns:r="http://schemas.openxmlformats.org/officeDocument/2006/relationships" xmlns:m="http://schemas.openxmlformats.org/officeDocument/2006/math" xmlns:v="urn:schemas-microsoft-com:vml" xmlns:wp14="http://schemas.microsoft.com/office/word/2010/wordprocessingDrawing" xmlns:wp="http://schemas.openxmlformats.org/drawingml/2006/wordprocessingDrawing" xmlns:w10="urn:schemas-microsoft-com:office:word" xmlns:w="http://schemas.openxmlformats.org/wordprocessingml/2006/main" xmlns:w14="http://schemas.microsoft.com/office/word/2010/wordml" xmlns:w15="http://schemas.microsoft.com/office/word/2012/wordml" xmlns:w16cex="http://schemas.microsoft.com/office/word/2018/wordml/cex" xmlns:w16cid="http://schemas.microsoft.com/office/word/2016/wordml/cid" xmlns:w16="http://schemas.microsoft.com/office/word/2018/wordml" xmlns:w16se="http://schemas.microsoft.com/office/word/2015/wordml/symex" xmlns:wpg="http://schemas.microsoft.com/office/word/2010/wordprocessingGroup" xmlns:wpi="http://schemas.microsoft.com/office/word/2010/wordprocessingInk" xmlns:wne="http://schemas.microsoft.com/office/word/2006/wordml" xmlns:wps="http://schemas.microsoft.com/office/word/2010/wordprocessingShape" mc:Ignorable="w14 w15 w16se w16cid w16 w16cex wp14">
   <w:abstractNum w:abstractNumId="0" w15:restartNumberingAfterBreak="0">
     <w:nsid w:val="1FC20469"/>
     <w:multiLevelType w:val="multilevel"/>
@@ -688,7 +5230,7 @@
 </file>
 
 <file path=word/styles.xml><?xml version="1.0" encoding="utf-8"?>
-<w:styles xmlns:mc="http://schemas.openxmlformats.org/markup-compatibility/2006" xmlns:r="http://schemas.openxmlformats.org/officeDocument/2006/relationships" xmlns:w="http://schemas.openxmlformats.org/wordprocessingml/2006/main" xmlns:w14="http://schemas.microsoft.com/office/word/2010/wordml" xmlns:w15="http://schemas.microsoft.com/office/word/2012/wordml" xmlns:w16cex="http://schemas.microsoft.com/office/word/2018/wordml/cex" xmlns:w16cid="http://schemas.microsoft.com/office/word/2016/wordml/cid" xmlns:w16="http://schemas.microsoft.com/office/word/2018/wordml" xmlns:w16sdtdh="http://schemas.microsoft.com/office/word/2020/wordml/sdtdatahash" xmlns:w16se="http://schemas.microsoft.com/office/word/2015/wordml/symex" mc:Ignorable="w14 w15 w16se w16cid w16 w16cex w16sdtdh">
+<w:styles xmlns:mc="http://schemas.openxmlformats.org/markup-compatibility/2006" xmlns:r="http://schemas.openxmlformats.org/officeDocument/2006/relationships" xmlns:w="http://schemas.openxmlformats.org/wordprocessingml/2006/main" xmlns:w14="http://schemas.microsoft.com/office/word/2010/wordml" xmlns:w15="http://schemas.microsoft.com/office/word/2012/wordml" xmlns:w16cex="http://schemas.microsoft.com/office/word/2018/wordml/cex" xmlns:w16cid="http://schemas.microsoft.com/office/word/2016/wordml/cid" xmlns:w16="http://schemas.microsoft.com/office/word/2018/wordml" xmlns:w16se="http://schemas.microsoft.com/office/word/2015/wordml/symex" mc:Ignorable="w14 w15 w16se w16cid w16 w16cex">
   <w:docDefaults>
     <w:rPrDefault>
       <w:rPr>

</xml_diff>

<commit_message>
UML added to Milestone document
</commit_message>
<xml_diff>
--- a/docs/Milestone 1 Project Proposal and High-level description.docx
+++ b/docs/Milestone 1 Project Proposal and High-level description.docx
@@ -1,6 +1,6 @@
 
 <file path=word/document.xml><?xml version="1.0" encoding="utf-8"?>
-<w:document xmlns:wpc="http://schemas.microsoft.com/office/word/2010/wordprocessingCanvas" xmlns:cx="http://schemas.microsoft.com/office/drawing/2014/chartex" xmlns:cx1="http://schemas.microsoft.com/office/drawing/2015/9/8/chartex" xmlns:cx2="http://schemas.microsoft.com/office/drawing/2015/10/21/chartex" xmlns:cx3="http://schemas.microsoft.com/office/drawing/2016/5/9/chartex" xmlns:cx4="http://schemas.microsoft.com/office/drawing/2016/5/10/chartex" xmlns:cx5="http://schemas.microsoft.com/office/drawing/2016/5/11/chartex" xmlns:cx6="http://schemas.microsoft.com/office/drawing/2016/5/12/chartex" xmlns:cx7="http://schemas.microsoft.com/office/drawing/2016/5/13/chartex" xmlns:cx8="http://schemas.microsoft.com/office/drawing/2016/5/14/chartex" xmlns:mc="http://schemas.openxmlformats.org/markup-compatibility/2006" xmlns:aink="http://schemas.microsoft.com/office/drawing/2016/ink" xmlns:am3d="http://schemas.microsoft.com/office/drawing/2017/model3d" xmlns:o="urn:schemas-microsoft-com:office:office" xmlns:r="http://schemas.openxmlformats.org/officeDocument/2006/relationships" xmlns:m="http://schemas.openxmlformats.org/officeDocument/2006/math" xmlns:v="urn:schemas-microsoft-com:vml" xmlns:wp14="http://schemas.microsoft.com/office/word/2010/wordprocessingDrawing" xmlns:wp="http://schemas.openxmlformats.org/drawingml/2006/wordprocessingDrawing" xmlns:w10="urn:schemas-microsoft-com:office:word" xmlns:w="http://schemas.openxmlformats.org/wordprocessingml/2006/main" xmlns:w14="http://schemas.microsoft.com/office/word/2010/wordml" xmlns:w15="http://schemas.microsoft.com/office/word/2012/wordml" xmlns:w16cex="http://schemas.microsoft.com/office/word/2018/wordml/cex" xmlns:w16cid="http://schemas.microsoft.com/office/word/2016/wordml/cid" xmlns:w16="http://schemas.microsoft.com/office/word/2018/wordml" xmlns:w16sdtdh="http://schemas.microsoft.com/office/word/2020/wordml/sdtdatahash" xmlns:w16se="http://schemas.microsoft.com/office/word/2015/wordml/symex" xmlns:wpg="http://schemas.microsoft.com/office/word/2010/wordprocessingGroup" xmlns:wpi="http://schemas.microsoft.com/office/word/2010/wordprocessingInk" xmlns:wne="http://schemas.microsoft.com/office/word/2006/wordml" xmlns:wps="http://schemas.microsoft.com/office/word/2010/wordprocessingShape" mc:Ignorable="w14 w15 w16se w16cid w16 w16cex w16sdtdh wp14">
+<w:document xmlns:wpc="http://schemas.microsoft.com/office/word/2010/wordprocessingCanvas" xmlns:cx="http://schemas.microsoft.com/office/drawing/2014/chartex" xmlns:cx1="http://schemas.microsoft.com/office/drawing/2015/9/8/chartex" xmlns:cx2="http://schemas.microsoft.com/office/drawing/2015/10/21/chartex" xmlns:cx3="http://schemas.microsoft.com/office/drawing/2016/5/9/chartex" xmlns:cx4="http://schemas.microsoft.com/office/drawing/2016/5/10/chartex" xmlns:cx5="http://schemas.microsoft.com/office/drawing/2016/5/11/chartex" xmlns:cx6="http://schemas.microsoft.com/office/drawing/2016/5/12/chartex" xmlns:cx7="http://schemas.microsoft.com/office/drawing/2016/5/13/chartex" xmlns:cx8="http://schemas.microsoft.com/office/drawing/2016/5/14/chartex" xmlns:mc="http://schemas.openxmlformats.org/markup-compatibility/2006" xmlns:aink="http://schemas.microsoft.com/office/drawing/2016/ink" xmlns:am3d="http://schemas.microsoft.com/office/drawing/2017/model3d" xmlns:o="urn:schemas-microsoft-com:office:office" xmlns:r="http://schemas.openxmlformats.org/officeDocument/2006/relationships" xmlns:m="http://schemas.openxmlformats.org/officeDocument/2006/math" xmlns:v="urn:schemas-microsoft-com:vml" xmlns:wp14="http://schemas.microsoft.com/office/word/2010/wordprocessingDrawing" xmlns:wp="http://schemas.openxmlformats.org/drawingml/2006/wordprocessingDrawing" xmlns:w10="urn:schemas-microsoft-com:office:word" xmlns:w="http://schemas.openxmlformats.org/wordprocessingml/2006/main" xmlns:w14="http://schemas.microsoft.com/office/word/2010/wordml" xmlns:w15="http://schemas.microsoft.com/office/word/2012/wordml" xmlns:w16cex="http://schemas.microsoft.com/office/word/2018/wordml/cex" xmlns:w16cid="http://schemas.microsoft.com/office/word/2016/wordml/cid" xmlns:w16="http://schemas.microsoft.com/office/word/2018/wordml" xmlns:w16se="http://schemas.microsoft.com/office/word/2015/wordml/symex" xmlns:wpg="http://schemas.microsoft.com/office/word/2010/wordprocessingGroup" xmlns:wpi="http://schemas.microsoft.com/office/word/2010/wordprocessingInk" xmlns:wne="http://schemas.microsoft.com/office/word/2006/wordml" xmlns:wps="http://schemas.microsoft.com/office/word/2010/wordprocessingShape" mc:Ignorable="w14 w15 w16se w16cid w16 w16cex wp14">
   <w:body>
     <w:p>
       <w:pPr>
@@ -154,23 +154,7 @@
           <w:rFonts w:ascii="Arial" w:hAnsi="Arial" w:cs="Arial"/>
           <w:color w:val="000000"/>
         </w:rPr>
-        <w:t xml:space="preserve">Zachary </w:t>
-      </w:r>
-      <w:proofErr w:type="spellStart"/>
-      <w:r>
-        <w:rPr>
-          <w:rFonts w:ascii="Arial" w:hAnsi="Arial" w:cs="Arial"/>
-          <w:color w:val="000000"/>
-        </w:rPr>
-        <w:t>Astree</w:t>
-      </w:r>
-      <w:proofErr w:type="spellEnd"/>
-      <w:r>
-        <w:rPr>
-          <w:rFonts w:ascii="Arial" w:hAnsi="Arial" w:cs="Arial"/>
-          <w:color w:val="000000"/>
-        </w:rPr>
-        <w:t xml:space="preserve"> (email: zastree2017@fau.edu)</w:t>
+        <w:t>Zachary Astree (email: zastree2017@fau.edu)</w:t>
       </w:r>
     </w:p>
     <w:p>
@@ -513,7 +497,23 @@
           <w:rFonts w:eastAsia="Times New Roman"/>
           <w:color w:val="000000"/>
         </w:rPr>
-        <w:t xml:space="preserve">Around the world, families and friends are accustomed to gathering multiple times throughout the year, whether it be for birthdays, holidays, or ceremonies. The one thing that connects these gatherings together is the food being served, food that we’ve known our entire lives but are specifically kept for these special gatherings so that we may realize how much care is actually put into making these foods. Though a pandemic has made it increasingly difficult to connect with our friends and relatives, Delectable is here to preserve that connection of mouthwatering foods being shared at a gathering, by creating a haven where users are able to share all of their cooking recipes with their family and friends. Delectable will allow users to post photos and videos to their customized feeds and attach descriptions to them containing recipes. Though Delectable does an astounding job at sharing recipes between friends and maintaining the secrecy of family recipes, users will still be able to freely share their recipes to the public. When shared publicly, users will be able to rate recipes on a 5 star scale and also comment on the post so that they may be able to ask questions for clarification or praise that newly found recipe. </w:t>
+        <w:t xml:space="preserve">Around the world, families and friends are accustomed to gathering multiple times throughout the year, whether it be for birthdays, holidays, or ceremonies. The one thing that connects these gatherings together is the food being served, food that we’ve known our entire lives but are specifically kept for these special gatherings so that we may realize how much care is actually put into making these foods. Though a pandemic has made it increasingly difficult to connect with our friends and relatives, Delectable is here to preserve that connection of mouthwatering foods being shared at a gathering, by creating a haven where users are able to share all of their cooking recipes with their family and friends. Delectable will allow users to post photos and videos to their customized feeds and attach descriptions to them containing recipes. Though Delectable does an astounding job at sharing recipes between friends and maintaining the secrecy of family recipes, users will still be able to freely share their recipes to the public. When shared publicly, users will be able to rate recipes on a </w:t>
+      </w:r>
+      <w:proofErr w:type="gramStart"/>
+      <w:r>
+        <w:rPr>
+          <w:rFonts w:eastAsia="Times New Roman"/>
+          <w:color w:val="000000"/>
+        </w:rPr>
+        <w:t>5 star</w:t>
+      </w:r>
+      <w:proofErr w:type="gramEnd"/>
+      <w:r>
+        <w:rPr>
+          <w:rFonts w:eastAsia="Times New Roman"/>
+          <w:color w:val="000000"/>
+        </w:rPr>
+        <w:t xml:space="preserve"> scale and also comment on the post so that they may be able to ask questions for clarification or praise that newly found recipe. </w:t>
       </w:r>
       <w:proofErr w:type="spellStart"/>
       <w:r>
@@ -603,8 +603,22 @@
           <w:sz w:val="46"/>
           <w:szCs w:val="46"/>
         </w:rPr>
-        <w:t>Competitive analysis</w:t>
-      </w:r>
+        <w:t xml:space="preserve">Competitive </w:t>
+      </w:r>
+      <w:proofErr w:type="gramStart"/>
+      <w:r>
+        <w:rPr>
+          <w:rFonts w:eastAsia="Times New Roman"/>
+          <w:b/>
+          <w:bCs/>
+          <w:color w:val="000000"/>
+          <w:kern w:val="36"/>
+          <w:sz w:val="46"/>
+          <w:szCs w:val="46"/>
+        </w:rPr>
+        <w:t>analysis</w:t>
+      </w:r>
+      <w:proofErr w:type="gramEnd"/>
     </w:p>
     <w:p>
       <w:pPr>
@@ -826,7 +840,23 @@
                 <w:rFonts w:eastAsia="Times New Roman"/>
                 <w:color w:val="000000"/>
               </w:rPr>
-              <w:t>(popular, new, trending) </w:t>
+              <w:t>(</w:t>
+            </w:r>
+            <w:proofErr w:type="gramStart"/>
+            <w:r>
+              <w:rPr>
+                <w:rFonts w:eastAsia="Times New Roman"/>
+                <w:color w:val="000000"/>
+              </w:rPr>
+              <w:t>popular</w:t>
+            </w:r>
+            <w:proofErr w:type="gramEnd"/>
+            <w:r>
+              <w:rPr>
+                <w:rFonts w:eastAsia="Times New Roman"/>
+                <w:color w:val="000000"/>
+              </w:rPr>
+              <w:t>, new, trending) </w:t>
             </w:r>
           </w:p>
         </w:tc>
@@ -1262,7 +1292,23 @@
                 <w:rFonts w:eastAsia="Times New Roman"/>
                 <w:color w:val="000000"/>
               </w:rPr>
-              <w:t>(pay to play)</w:t>
+              <w:t>(</w:t>
+            </w:r>
+            <w:proofErr w:type="gramStart"/>
+            <w:r>
+              <w:rPr>
+                <w:rFonts w:eastAsia="Times New Roman"/>
+                <w:color w:val="000000"/>
+              </w:rPr>
+              <w:t>pay</w:t>
+            </w:r>
+            <w:proofErr w:type="gramEnd"/>
+            <w:r>
+              <w:rPr>
+                <w:rFonts w:eastAsia="Times New Roman"/>
+                <w:color w:val="000000"/>
+              </w:rPr>
+              <w:t xml:space="preserve"> to play)</w:t>
             </w:r>
           </w:p>
         </w:tc>
@@ -2975,7 +3021,23 @@
                 <w:rFonts w:eastAsia="Times New Roman"/>
                 <w:color w:val="000000"/>
               </w:rPr>
-              <w:t>Stores users comments about recipes</w:t>
+              <w:t xml:space="preserve">Stores </w:t>
+            </w:r>
+            <w:proofErr w:type="gramStart"/>
+            <w:r>
+              <w:rPr>
+                <w:rFonts w:eastAsia="Times New Roman"/>
+                <w:color w:val="000000"/>
+              </w:rPr>
+              <w:t>users</w:t>
+            </w:r>
+            <w:proofErr w:type="gramEnd"/>
+            <w:r>
+              <w:rPr>
+                <w:rFonts w:eastAsia="Times New Roman"/>
+                <w:color w:val="000000"/>
+              </w:rPr>
+              <w:t xml:space="preserve"> comments about recipes</w:t>
             </w:r>
           </w:p>
         </w:tc>
@@ -5189,6 +5251,7 @@
         <w:t xml:space="preserve">Users add a recipe through the system’s add </w:t>
       </w:r>
       <w:proofErr w:type="spellStart"/>
+      <w:proofErr w:type="gramStart"/>
       <w:r>
         <w:rPr>
           <w:sz w:val="24"/>
@@ -5197,6 +5260,7 @@
         <w:t>service.Requires</w:t>
       </w:r>
       <w:proofErr w:type="spellEnd"/>
+      <w:proofErr w:type="gramEnd"/>
       <w:r>
         <w:rPr>
           <w:sz w:val="24"/>
@@ -5247,6 +5311,7 @@
         <w:t xml:space="preserve">Users add their rating and comments related to the particular </w:t>
       </w:r>
       <w:proofErr w:type="spellStart"/>
+      <w:proofErr w:type="gramStart"/>
       <w:r>
         <w:rPr>
           <w:sz w:val="24"/>
@@ -5255,6 +5320,7 @@
         <w:t>recipe.Requires</w:t>
       </w:r>
       <w:proofErr w:type="spellEnd"/>
+      <w:proofErr w:type="gramEnd"/>
       <w:r>
         <w:rPr>
           <w:sz w:val="24"/>
@@ -5305,6 +5371,7 @@
         <w:t xml:space="preserve">Users add recipes to their “Favorite” </w:t>
       </w:r>
       <w:proofErr w:type="spellStart"/>
+      <w:proofErr w:type="gramStart"/>
       <w:r>
         <w:rPr>
           <w:sz w:val="24"/>
@@ -5313,6 +5380,7 @@
         <w:t>list.Requires</w:t>
       </w:r>
       <w:proofErr w:type="spellEnd"/>
+      <w:proofErr w:type="gramEnd"/>
       <w:r>
         <w:rPr>
           <w:sz w:val="24"/>
@@ -5581,7 +5649,23 @@
           <w:sz w:val="24"/>
           <w:szCs w:val="24"/>
         </w:rPr>
-        <w:t xml:space="preserve">The system will allow visitors to click on any recipe featured on the trending feed and it will send them to an ingredients page where they will be recommended similar recipes, cooking time, instructions, pictures, and other relevant content for that recipe. The page will be immutable to the visitor but they will be able to write reviews and rate it. </w:t>
+        <w:t xml:space="preserve">The system will allow visitors to click on any recipe featured on the trending feed and it will send them to an ingredients page where they will be recommended similar recipes, cooking time, instructions, pictures, and other relevant content for that recipe. The page will be immutable to the </w:t>
+      </w:r>
+      <w:proofErr w:type="gramStart"/>
+      <w:r>
+        <w:rPr>
+          <w:sz w:val="24"/>
+          <w:szCs w:val="24"/>
+        </w:rPr>
+        <w:t>visitor</w:t>
+      </w:r>
+      <w:proofErr w:type="gramEnd"/>
+      <w:r>
+        <w:rPr>
+          <w:sz w:val="24"/>
+          <w:szCs w:val="24"/>
+        </w:rPr>
+        <w:t xml:space="preserve"> but they will be able to write reviews and rate it. </w:t>
       </w:r>
     </w:p>
     <w:p>
@@ -5774,7 +5858,23 @@
           <w:sz w:val="24"/>
           <w:szCs w:val="24"/>
         </w:rPr>
-        <w:t>Users will be able to add a new recipe. Recipes will have required fields (i.e. ingredients, cooking instructions, cooking time, preparation time). Recipes will also have their category and keywords.</w:t>
+        <w:t>Users will be able to add a new recipe. Recipes will have required fields (</w:t>
+      </w:r>
+      <w:proofErr w:type="gramStart"/>
+      <w:r>
+        <w:rPr>
+          <w:sz w:val="24"/>
+          <w:szCs w:val="24"/>
+        </w:rPr>
+        <w:t>i.e.</w:t>
+      </w:r>
+      <w:proofErr w:type="gramEnd"/>
+      <w:r>
+        <w:rPr>
+          <w:sz w:val="24"/>
+          <w:szCs w:val="24"/>
+        </w:rPr>
+        <w:t xml:space="preserve"> ingredients, cooking instructions, cooking time, preparation time). Recipes will also have their category and keywords.</w:t>
       </w:r>
     </w:p>
     <w:p>
@@ -5881,7 +5981,23 @@
           <w:sz w:val="24"/>
           <w:szCs w:val="24"/>
         </w:rPr>
-        <w:t>Users will be able to change personal information (i.e. First Name, Last Name) or credentials - user name and password.</w:t>
+        <w:t>Users will be able to change personal information (</w:t>
+      </w:r>
+      <w:proofErr w:type="gramStart"/>
+      <w:r>
+        <w:rPr>
+          <w:sz w:val="24"/>
+          <w:szCs w:val="24"/>
+        </w:rPr>
+        <w:t>i.e.</w:t>
+      </w:r>
+      <w:proofErr w:type="gramEnd"/>
+      <w:r>
+        <w:rPr>
+          <w:sz w:val="24"/>
+          <w:szCs w:val="24"/>
+        </w:rPr>
+        <w:t xml:space="preserve"> First Name, Last Name) or credentials - user name and password.</w:t>
       </w:r>
     </w:p>
     <w:p>
@@ -6135,7 +6251,23 @@
           <w:sz w:val="24"/>
           <w:szCs w:val="24"/>
         </w:rPr>
-        <w:t>The most important aspect of performance is how the website behaves in peak use hours. A response time under three seconds when used by up to 500 users simultaneously will ensure the user a smooth experience and prevent system crashes. This estimate is calculated with an estimate of 2000 users in a day/ 12 hours a day with a peak use time around typical American meal times with a multiplier of 5 to account for peak usage.</w:t>
+        <w:t xml:space="preserve">The most important aspect of performance is how the website behaves in peak use hours. A response time under three seconds when used by up to 500 users simultaneously will ensure the user a smooth experience and prevent system crashes. This estimate is calculated with an estimate of 2000 users in a day/ 12 hours a day with a peak use time around typical American </w:t>
+      </w:r>
+      <w:proofErr w:type="gramStart"/>
+      <w:r>
+        <w:rPr>
+          <w:sz w:val="24"/>
+          <w:szCs w:val="24"/>
+        </w:rPr>
+        <w:t>meal times</w:t>
+      </w:r>
+      <w:proofErr w:type="gramEnd"/>
+      <w:r>
+        <w:rPr>
+          <w:sz w:val="24"/>
+          <w:szCs w:val="24"/>
+        </w:rPr>
+        <w:t xml:space="preserve"> with a multiplier of 5 to account for peak usage.</w:t>
       </w:r>
     </w:p>
     <w:p>
@@ -6182,7 +6314,23 @@
           <w:sz w:val="24"/>
           <w:szCs w:val="24"/>
         </w:rPr>
-        <w:t xml:space="preserve">For ease of use and accessibility for all the website should be available through major web browsers and supported to run on mobile. There is a standard used in industry, Web Content Accessibility Guidelines which will be referenced when building the website to make it available for anyone to use. </w:t>
+        <w:t xml:space="preserve">For ease of use and accessibility for all the </w:t>
+      </w:r>
+      <w:proofErr w:type="gramStart"/>
+      <w:r>
+        <w:rPr>
+          <w:sz w:val="24"/>
+          <w:szCs w:val="24"/>
+        </w:rPr>
+        <w:t>website</w:t>
+      </w:r>
+      <w:proofErr w:type="gramEnd"/>
+      <w:r>
+        <w:rPr>
+          <w:sz w:val="24"/>
+          <w:szCs w:val="24"/>
+        </w:rPr>
+        <w:t xml:space="preserve"> should be available through major web browsers and supported to run on mobile. There is a standard used in industry, Web Content Accessibility Guidelines which will be referenced when building the website to make it available for anyone to use. </w:t>
       </w:r>
       <w:r>
         <w:rPr>
@@ -6696,23 +6844,7 @@
           <w:rFonts w:ascii="Arial" w:hAnsi="Arial" w:cs="Arial"/>
           <w:color w:val="000000"/>
         </w:rPr>
-        <w:t xml:space="preserve">Zachary </w:t>
-      </w:r>
-      <w:proofErr w:type="spellStart"/>
-      <w:r>
-        <w:rPr>
-          <w:rFonts w:ascii="Arial" w:hAnsi="Arial" w:cs="Arial"/>
-          <w:color w:val="000000"/>
-        </w:rPr>
-        <w:t>Astree</w:t>
-      </w:r>
-      <w:proofErr w:type="spellEnd"/>
-      <w:r>
-        <w:rPr>
-          <w:rFonts w:ascii="Arial" w:hAnsi="Arial" w:cs="Arial"/>
-          <w:color w:val="000000"/>
-        </w:rPr>
-        <w:t xml:space="preserve"> - Web Developer, GitHub master</w:t>
+        <w:t>Zachary Astree - Web Developer, GitHub master</w:t>
       </w:r>
     </w:p>
     <w:p>
@@ -6863,7 +6995,23 @@
           <w:rFonts w:ascii="Arial" w:hAnsi="Arial" w:cs="Arial"/>
           <w:color w:val="000000"/>
         </w:rPr>
-        <w:t>c)      Front and back end team leads chosen </w:t>
+        <w:t xml:space="preserve">c)      Front and </w:t>
+      </w:r>
+      <w:proofErr w:type="gramStart"/>
+      <w:r>
+        <w:rPr>
+          <w:rFonts w:ascii="Arial" w:hAnsi="Arial" w:cs="Arial"/>
+          <w:color w:val="000000"/>
+        </w:rPr>
+        <w:t>back end</w:t>
+      </w:r>
+      <w:proofErr w:type="gramEnd"/>
+      <w:r>
+        <w:rPr>
+          <w:rFonts w:ascii="Arial" w:hAnsi="Arial" w:cs="Arial"/>
+          <w:color w:val="000000"/>
+        </w:rPr>
+        <w:t xml:space="preserve"> team leads chosen </w:t>
       </w:r>
     </w:p>
     <w:p>
@@ -7008,7 +7156,96 @@
         <w:t xml:space="preserve"> DONE </w:t>
       </w:r>
     </w:p>
-    <w:p/>
+    <w:p>
+      <w:pPr>
+        <w:rPr>
+          <w:b/>
+          <w:bCs/>
+          <w:sz w:val="40"/>
+          <w:szCs w:val="40"/>
+        </w:rPr>
+      </w:pPr>
+    </w:p>
+    <w:p>
+      <w:pPr>
+        <w:rPr>
+          <w:b/>
+          <w:bCs/>
+          <w:sz w:val="40"/>
+          <w:szCs w:val="40"/>
+        </w:rPr>
+      </w:pPr>
+      <w:r>
+        <w:rPr>
+          <w:b/>
+          <w:bCs/>
+          <w:sz w:val="40"/>
+          <w:szCs w:val="40"/>
+        </w:rPr>
+        <w:lastRenderedPageBreak/>
+        <w:t xml:space="preserve">10 </w:t>
+      </w:r>
+      <w:r>
+        <w:rPr>
+          <w:b/>
+          <w:bCs/>
+          <w:sz w:val="40"/>
+          <w:szCs w:val="40"/>
+        </w:rPr>
+        <w:tab/>
+        <w:t>UML Class Diagram</w:t>
+      </w:r>
+      <w:r>
+        <w:rPr>
+          <w:b/>
+          <w:bCs/>
+          <w:noProof/>
+          <w:sz w:val="40"/>
+          <w:szCs w:val="40"/>
+        </w:rPr>
+        <w:drawing>
+          <wp:inline distT="0" distB="0" distL="0" distR="0" wp14:anchorId="1CE49513" wp14:editId="0837C8BB">
+            <wp:extent cx="4876800" cy="5283200"/>
+            <wp:effectExtent l="0" t="0" r="0" b="0"/>
+            <wp:docPr id="1" name="Picture 1" descr="Diagram&#10;&#10;Description automatically generated"/>
+            <wp:cNvGraphicFramePr>
+              <a:graphicFrameLocks xmlns:a="http://schemas.openxmlformats.org/drawingml/2006/main" noChangeAspect="1"/>
+            </wp:cNvGraphicFramePr>
+            <a:graphic xmlns:a="http://schemas.openxmlformats.org/drawingml/2006/main">
+              <a:graphicData uri="http://schemas.openxmlformats.org/drawingml/2006/picture">
+                <pic:pic xmlns:pic="http://schemas.openxmlformats.org/drawingml/2006/picture">
+                  <pic:nvPicPr>
+                    <pic:cNvPr id="1" name="Picture 1" descr="Diagram&#10;&#10;Description automatically generated"/>
+                    <pic:cNvPicPr/>
+                  </pic:nvPicPr>
+                  <pic:blipFill>
+                    <a:blip r:embed="rId10">
+                      <a:extLst>
+                        <a:ext uri="{28A0092B-C50C-407E-A947-70E740481C1C}">
+                          <a14:useLocalDpi xmlns:a14="http://schemas.microsoft.com/office/drawing/2010/main" val="0"/>
+                        </a:ext>
+                      </a:extLst>
+                    </a:blip>
+                    <a:stretch>
+                      <a:fillRect/>
+                    </a:stretch>
+                  </pic:blipFill>
+                  <pic:spPr>
+                    <a:xfrm>
+                      <a:off x="0" y="0"/>
+                      <a:ext cx="4876800" cy="5283200"/>
+                    </a:xfrm>
+                    <a:prstGeom prst="rect">
+                      <a:avLst/>
+                    </a:prstGeom>
+                  </pic:spPr>
+                </pic:pic>
+              </a:graphicData>
+            </a:graphic>
+          </wp:inline>
+        </w:drawing>
+      </w:r>
+    </w:p>
     <w:sectPr>
       <w:pgSz w:w="12240" w:h="15840"/>
       <w:pgMar w:top="1440" w:right="1440" w:bottom="1440" w:left="1440" w:header="720" w:footer="720" w:gutter="0"/>
@@ -7020,7 +7257,7 @@
 </file>
 
 <file path=word/numbering.xml><?xml version="1.0" encoding="utf-8"?>
-<w:numbering xmlns:wpc="http://schemas.microsoft.com/office/word/2010/wordprocessingCanvas" xmlns:cx="http://schemas.microsoft.com/office/drawing/2014/chartex" xmlns:cx1="http://schemas.microsoft.com/office/drawing/2015/9/8/chartex" xmlns:cx2="http://schemas.microsoft.com/office/drawing/2015/10/21/chartex" xmlns:cx3="http://schemas.microsoft.com/office/drawing/2016/5/9/chartex" xmlns:cx4="http://schemas.microsoft.com/office/drawing/2016/5/10/chartex" xmlns:cx5="http://schemas.microsoft.com/office/drawing/2016/5/11/chartex" xmlns:cx6="http://schemas.microsoft.com/office/drawing/2016/5/12/chartex" xmlns:cx7="http://schemas.microsoft.com/office/drawing/2016/5/13/chartex" xmlns:cx8="http://schemas.microsoft.com/office/drawing/2016/5/14/chartex" xmlns:mc="http://schemas.openxmlformats.org/markup-compatibility/2006" xmlns:aink="http://schemas.microsoft.com/office/drawing/2016/ink" xmlns:am3d="http://schemas.microsoft.com/office/drawing/2017/model3d" xmlns:o="urn:schemas-microsoft-com:office:office" xmlns:r="http://schemas.openxmlformats.org/officeDocument/2006/relationships" xmlns:m="http://schemas.openxmlformats.org/officeDocument/2006/math" xmlns:v="urn:schemas-microsoft-com:vml" xmlns:wp14="http://schemas.microsoft.com/office/word/2010/wordprocessingDrawing" xmlns:wp="http://schemas.openxmlformats.org/drawingml/2006/wordprocessingDrawing" xmlns:w10="urn:schemas-microsoft-com:office:word" xmlns:w="http://schemas.openxmlformats.org/wordprocessingml/2006/main" xmlns:w14="http://schemas.microsoft.com/office/word/2010/wordml" xmlns:w15="http://schemas.microsoft.com/office/word/2012/wordml" xmlns:w16cex="http://schemas.microsoft.com/office/word/2018/wordml/cex" xmlns:w16cid="http://schemas.microsoft.com/office/word/2016/wordml/cid" xmlns:w16="http://schemas.microsoft.com/office/word/2018/wordml" xmlns:w16sdtdh="http://schemas.microsoft.com/office/word/2020/wordml/sdtdatahash" xmlns:w16se="http://schemas.microsoft.com/office/word/2015/wordml/symex" xmlns:wpg="http://schemas.microsoft.com/office/word/2010/wordprocessingGroup" xmlns:wpi="http://schemas.microsoft.com/office/word/2010/wordprocessingInk" xmlns:wne="http://schemas.microsoft.com/office/word/2006/wordml" xmlns:wps="http://schemas.microsoft.com/office/word/2010/wordprocessingShape" mc:Ignorable="w14 w15 w16se w16cid w16 w16cex w16sdtdh wp14">
+<w:numbering xmlns:wpc="http://schemas.microsoft.com/office/word/2010/wordprocessingCanvas" xmlns:cx="http://schemas.microsoft.com/office/drawing/2014/chartex" xmlns:cx1="http://schemas.microsoft.com/office/drawing/2015/9/8/chartex" xmlns:cx2="http://schemas.microsoft.com/office/drawing/2015/10/21/chartex" xmlns:cx3="http://schemas.microsoft.com/office/drawing/2016/5/9/chartex" xmlns:cx4="http://schemas.microsoft.com/office/drawing/2016/5/10/chartex" xmlns:cx5="http://schemas.microsoft.com/office/drawing/2016/5/11/chartex" xmlns:cx6="http://schemas.microsoft.com/office/drawing/2016/5/12/chartex" xmlns:cx7="http://schemas.microsoft.com/office/drawing/2016/5/13/chartex" xmlns:cx8="http://schemas.microsoft.com/office/drawing/2016/5/14/chartex" xmlns:mc="http://schemas.openxmlformats.org/markup-compatibility/2006" xmlns:aink="http://schemas.microsoft.com/office/drawing/2016/ink" xmlns:am3d="http://schemas.microsoft.com/office/drawing/2017/model3d" xmlns:o="urn:schemas-microsoft-com:office:office" xmlns:r="http://schemas.openxmlformats.org/officeDocument/2006/relationships" xmlns:m="http://schemas.openxmlformats.org/officeDocument/2006/math" xmlns:v="urn:schemas-microsoft-com:vml" xmlns:wp14="http://schemas.microsoft.com/office/word/2010/wordprocessingDrawing" xmlns:wp="http://schemas.openxmlformats.org/drawingml/2006/wordprocessingDrawing" xmlns:w10="urn:schemas-microsoft-com:office:word" xmlns:w="http://schemas.openxmlformats.org/wordprocessingml/2006/main" xmlns:w14="http://schemas.microsoft.com/office/word/2010/wordml" xmlns:w15="http://schemas.microsoft.com/office/word/2012/wordml" xmlns:w16cex="http://schemas.microsoft.com/office/word/2018/wordml/cex" xmlns:w16cid="http://schemas.microsoft.com/office/word/2016/wordml/cid" xmlns:w16="http://schemas.microsoft.com/office/word/2018/wordml" xmlns:w16se="http://schemas.microsoft.com/office/word/2015/wordml/symex" xmlns:wpg="http://schemas.microsoft.com/office/word/2010/wordprocessingGroup" xmlns:wpi="http://schemas.microsoft.com/office/word/2010/wordprocessingInk" xmlns:wne="http://schemas.microsoft.com/office/word/2006/wordml" xmlns:wps="http://schemas.microsoft.com/office/word/2010/wordprocessingShape" mc:Ignorable="w14 w15 w16se w16cid w16 w16cex wp14">
   <w:abstractNum w:abstractNumId="0" w15:restartNumberingAfterBreak="0">
     <w:nsid w:val="1FC20469"/>
     <w:multiLevelType w:val="multilevel"/>
@@ -7773,7 +8010,7 @@
 </file>
 
 <file path=word/styles.xml><?xml version="1.0" encoding="utf-8"?>
-<w:styles xmlns:mc="http://schemas.openxmlformats.org/markup-compatibility/2006" xmlns:r="http://schemas.openxmlformats.org/officeDocument/2006/relationships" xmlns:w="http://schemas.openxmlformats.org/wordprocessingml/2006/main" xmlns:w14="http://schemas.microsoft.com/office/word/2010/wordml" xmlns:w15="http://schemas.microsoft.com/office/word/2012/wordml" xmlns:w16cex="http://schemas.microsoft.com/office/word/2018/wordml/cex" xmlns:w16cid="http://schemas.microsoft.com/office/word/2016/wordml/cid" xmlns:w16="http://schemas.microsoft.com/office/word/2018/wordml" xmlns:w16sdtdh="http://schemas.microsoft.com/office/word/2020/wordml/sdtdatahash" xmlns:w16se="http://schemas.microsoft.com/office/word/2015/wordml/symex" mc:Ignorable="w14 w15 w16se w16cid w16 w16cex w16sdtdh">
+<w:styles xmlns:mc="http://schemas.openxmlformats.org/markup-compatibility/2006" xmlns:r="http://schemas.openxmlformats.org/officeDocument/2006/relationships" xmlns:w="http://schemas.openxmlformats.org/wordprocessingml/2006/main" xmlns:w14="http://schemas.microsoft.com/office/word/2010/wordml" xmlns:w15="http://schemas.microsoft.com/office/word/2012/wordml" xmlns:w16cex="http://schemas.microsoft.com/office/word/2018/wordml/cex" xmlns:w16cid="http://schemas.microsoft.com/office/word/2016/wordml/cid" xmlns:w16="http://schemas.microsoft.com/office/word/2018/wordml" xmlns:w16se="http://schemas.microsoft.com/office/word/2015/wordml/symex" mc:Ignorable="w14 w15 w16se w16cid w16 w16cex">
   <w:docDefaults>
     <w:rPrDefault>
       <w:rPr>

</xml_diff>